<commit_message>
Changes to the disk usage in the User Guide
</commit_message>
<xml_diff>
--- a/Helios/_Documents/Helios Release 1.4 Users Guide.docx
+++ b/Helios/_Documents/Helios Release 1.4 Users Guide.docx
@@ -1,6 +1,6 @@
 
 <file path=word/document.xml><?xml version="1.0" encoding="utf-8"?>
-<w:document xmlns:wpc="http://schemas.microsoft.com/office/word/2010/wordprocessingCanvas" xmlns:cx="http://schemas.microsoft.com/office/drawing/2014/chartex" xmlns:cx1="http://schemas.microsoft.com/office/drawing/2015/9/8/chartex" xmlns:cx2="http://schemas.microsoft.com/office/drawing/2015/10/21/chartex" xmlns:cx3="http://schemas.microsoft.com/office/drawing/2016/5/9/chartex" xmlns:cx4="http://schemas.microsoft.com/office/drawing/2016/5/10/chartex" xmlns:cx5="http://schemas.microsoft.com/office/drawing/2016/5/11/chartex" xmlns:cx6="http://schemas.microsoft.com/office/drawing/2016/5/12/chartex" xmlns:cx7="http://schemas.microsoft.com/office/drawing/2016/5/13/chartex" xmlns:cx8="http://schemas.microsoft.com/office/drawing/2016/5/14/chartex" xmlns:mc="http://schemas.openxmlformats.org/markup-compatibility/2006" xmlns:aink="http://schemas.microsoft.com/office/drawing/2016/ink" xmlns:am3d="http://schemas.microsoft.com/office/drawing/2017/model3d" xmlns:o="urn:schemas-microsoft-com:office:office" xmlns:r="http://schemas.openxmlformats.org/officeDocument/2006/relationships" xmlns:m="http://schemas.openxmlformats.org/officeDocument/2006/math" xmlns:v="urn:schemas-microsoft-com:vml" xmlns:wp14="http://schemas.microsoft.com/office/word/2010/wordprocessingDrawing" xmlns:wp="http://schemas.openxmlformats.org/drawingml/2006/wordprocessingDrawing" xmlns:w10="urn:schemas-microsoft-com:office:word" xmlns:w="http://schemas.openxmlformats.org/wordprocessingml/2006/main" xmlns:w14="http://schemas.microsoft.com/office/word/2010/wordml" xmlns:w15="http://schemas.microsoft.com/office/word/2012/wordml" xmlns:w16cid="http://schemas.microsoft.com/office/word/2016/wordml/cid" xmlns:w16se="http://schemas.microsoft.com/office/word/2015/wordml/symex" xmlns:wpg="http://schemas.microsoft.com/office/word/2010/wordprocessingGroup" xmlns:wpi="http://schemas.microsoft.com/office/word/2010/wordprocessingInk" xmlns:wne="http://schemas.microsoft.com/office/word/2006/wordml" xmlns:wps="http://schemas.microsoft.com/office/word/2010/wordprocessingShape" mc:Ignorable="w14 w15 w16se w16cid wp14">
+<w:document xmlns:ve="http://schemas.openxmlformats.org/markup-compatibility/2006" xmlns:o="urn:schemas-microsoft-com:office:office" xmlns:r="http://schemas.openxmlformats.org/officeDocument/2006/relationships" xmlns:m="http://schemas.openxmlformats.org/officeDocument/2006/math" xmlns:v="urn:schemas-microsoft-com:vml" xmlns:wp="http://schemas.openxmlformats.org/drawingml/2006/wordprocessingDrawing" xmlns:w10="urn:schemas-microsoft-com:office:word" xmlns:w="http://schemas.openxmlformats.org/wordprocessingml/2006/main" xmlns:wne="http://schemas.microsoft.com/office/word/2006/wordml">
   <w:body>
     <w:sdt>
       <w:sdtPr>
@@ -10,7 +10,6 @@
           <w:docPartUnique/>
         </w:docPartObj>
       </w:sdtPr>
-      <w:sdtEndPr/>
       <w:sdtContent>
         <w:p>
           <w:r>
@@ -55,7 +54,6 @@
                           <w:dataBinding w:prefixMappings="xmlns:ns0='http://schemas.microsoft.com/office/2006/coverPageProps'" w:xpath="/ns0:CoverPageProperties[1]/ns0:Abstract[1]" w:storeItemID="{55AF091B-3C7A-41E3-B477-F2FDAA23CFDA}"/>
                           <w:text/>
                         </w:sdtPr>
-                        <w:sdtEndPr/>
                         <w:sdtContent>
                           <w:r>
                             <w:rPr>
@@ -118,7 +116,6 @@
                         <w:dataBinding w:prefixMappings="xmlns:ns0='http://schemas.openxmlformats.org/package/2006/metadata/core-properties' xmlns:ns1='http://purl.org/dc/elements/1.1/'" w:xpath="/ns0:coreProperties[1]/ns1:title[1]" w:storeItemID="{6C3C8BC8-F283-45AE-878A-BAB7291924A1}"/>
                         <w:text/>
                       </w:sdtPr>
-                      <w:sdtEndPr/>
                       <w:sdtContent>
                         <w:p>
                           <w:pPr>
@@ -158,7 +155,6 @@
                         <w:dataBinding w:prefixMappings="xmlns:ns0='http://schemas.openxmlformats.org/package/2006/metadata/core-properties' xmlns:ns1='http://purl.org/dc/elements/1.1/'" w:xpath="/ns0:coreProperties[1]/ns1:subject[1]" w:storeItemID="{6C3C8BC8-F283-45AE-878A-BAB7291924A1}"/>
                         <w:text/>
                       </w:sdtPr>
-                      <w:sdtEndPr/>
                       <w:sdtContent>
                         <w:p>
                           <w:pPr>
@@ -224,7 +220,7 @@
                         <a:blip r:embed="rId9">
                           <a:extLst>
                             <a:ext uri="{28A0092B-C50C-407E-A947-70E740481C1C}">
-                              <a14:useLocalDpi xmlns:a14="http://schemas.microsoft.com/office/drawing/2010/main" val="0"/>
+                              <a14:useLocalDpi xmlns:a14="http://schemas.microsoft.com/office/drawing/2010/main" xmlns:wps="http://schemas.microsoft.com/office/word/2010/wordprocessingShape" xmlns:wpi="http://schemas.microsoft.com/office/word/2010/wordprocessingInk" xmlns:wpg="http://schemas.microsoft.com/office/word/2010/wordprocessingGroup" xmlns:w16se="http://schemas.microsoft.com/office/word/2015/wordml/symex" xmlns:w16cid="http://schemas.microsoft.com/office/word/2016/wordml/cid" xmlns:w15="http://schemas.microsoft.com/office/word/2012/wordml" xmlns:w14="http://schemas.microsoft.com/office/word/2010/wordml" xmlns:w="http://schemas.openxmlformats.org/wordprocessingml/2006/main" xmlns:w10="urn:schemas-microsoft-com:office:word" xmlns:wp14="http://schemas.microsoft.com/office/word/2010/wordprocessingDrawing" xmlns:v="urn:schemas-microsoft-com:vml" xmlns:o="urn:schemas-microsoft-com:office:office" xmlns:am3d="http://schemas.microsoft.com/office/drawing/2017/model3d" xmlns:aink="http://schemas.microsoft.com/office/drawing/2016/ink" xmlns:mc="http://schemas.openxmlformats.org/markup-compatibility/2006" xmlns:cx8="http://schemas.microsoft.com/office/drawing/2016/5/14/chartex" xmlns:cx7="http://schemas.microsoft.com/office/drawing/2016/5/13/chartex" xmlns:cx6="http://schemas.microsoft.com/office/drawing/2016/5/12/chartex" xmlns:cx5="http://schemas.microsoft.com/office/drawing/2016/5/11/chartex" xmlns:cx4="http://schemas.microsoft.com/office/drawing/2016/5/10/chartex" xmlns:cx3="http://schemas.microsoft.com/office/drawing/2016/5/9/chartex" xmlns:cx2="http://schemas.microsoft.com/office/drawing/2015/10/21/chartex" xmlns:cx1="http://schemas.microsoft.com/office/drawing/2015/9/8/chartex" xmlns:cx="http://schemas.microsoft.com/office/drawing/2014/chartex" xmlns:wpc="http://schemas.microsoft.com/office/word/2010/wordprocessingCanvas" xmlns="" val="0"/>
                             </a:ext>
                           </a:extLst>
                         </a:blip>
@@ -276,7 +272,6 @@
                           <w:dataBinding w:prefixMappings="xmlns:ns0='http://schemas.openxmlformats.org/package/2006/metadata/core-properties' xmlns:ns1='http://purl.org/dc/elements/1.1/'" w:xpath="/ns0:coreProperties[1]/ns1:creator[1]" w:storeItemID="{6C3C8BC8-F283-45AE-878A-BAB7291924A1}"/>
                           <w:text/>
                         </w:sdtPr>
-                        <w:sdtEndPr/>
                         <w:sdtContent>
                           <w:r>
                             <w:rPr>
@@ -307,15 +302,7 @@
       </w:pPr>
       <w:r>
         <w:lastRenderedPageBreak/>
-        <w:t xml:space="preserve">©2011 </w:t>
-      </w:r>
-      <w:proofErr w:type="spellStart"/>
-      <w:r>
-        <w:t>SCSimulations</w:t>
-      </w:r>
-      <w:proofErr w:type="spellEnd"/>
-      <w:r>
-        <w:t>, LLC</w:t>
+        <w:t>©2011 SCSimulations, LLC</w:t>
       </w:r>
     </w:p>
     <w:p>
@@ -399,9 +386,40 @@
             <w:sz w:val="19"/>
             <w:szCs w:val="19"/>
           </w:rPr>
-          <w:t xml:space="preserve">Helios is free software: you can redistribute it and/or </w:t>
+          <w:t>Helios is free software: you can redistribute it and/or modifyit under the terms of the GNU General Public License as published bythe Free Software Foundation, either version 3 of the License, or (at your option) any later version.</w:t>
         </w:r>
-        <w:proofErr w:type="spellStart"/>
+      </w:ins>
+    </w:p>
+    <w:p>
+      <w:pPr>
+        <w:autoSpaceDE w:val="0"/>
+        <w:autoSpaceDN w:val="0"/>
+        <w:adjustRightInd w:val="0"/>
+        <w:spacing w:after="0" w:line="240" w:lineRule="auto"/>
+        <w:rPr>
+          <w:ins w:id="6" w:author="Neil Larmour" w:date="2019-06-09T22:33:00Z"/>
+          <w:rFonts w:ascii="Consolas" w:hAnsi="Consolas" w:cs="Consolas"/>
+          <w:color w:val="000000" w:themeColor="text1"/>
+          <w:sz w:val="19"/>
+          <w:szCs w:val="19"/>
+        </w:rPr>
+      </w:pPr>
+    </w:p>
+    <w:p>
+      <w:pPr>
+        <w:autoSpaceDE w:val="0"/>
+        <w:autoSpaceDN w:val="0"/>
+        <w:adjustRightInd w:val="0"/>
+        <w:spacing w:after="0" w:line="240" w:lineRule="auto"/>
+        <w:rPr>
+          <w:ins w:id="7" w:author="Neil Larmour" w:date="2019-06-09T22:34:00Z"/>
+          <w:rFonts w:ascii="Consolas" w:hAnsi="Consolas" w:cs="Consolas"/>
+          <w:color w:val="000000" w:themeColor="text1"/>
+          <w:sz w:val="19"/>
+          <w:szCs w:val="19"/>
+        </w:rPr>
+      </w:pPr>
+      <w:ins w:id="8" w:author="Neil Larmour" w:date="2019-06-09T22:32:00Z">
         <w:r>
           <w:rPr>
             <w:rFonts w:ascii="Consolas" w:hAnsi="Consolas" w:cs="Consolas"/>
@@ -409,39 +427,24 @@
             <w:sz w:val="19"/>
             <w:szCs w:val="19"/>
           </w:rPr>
-          <w:t>modifyit</w:t>
-        </w:r>
-        <w:proofErr w:type="spellEnd"/>
-        <w:r>
-          <w:rPr>
-            <w:rFonts w:ascii="Consolas" w:hAnsi="Consolas" w:cs="Consolas"/>
-            <w:color w:val="000000" w:themeColor="text1"/>
-            <w:sz w:val="19"/>
-            <w:szCs w:val="19"/>
-          </w:rPr>
-          <w:t xml:space="preserve"> under the terms of the GNU General Public License as published by</w:t>
+          <w:t>Helios is distributed in the hope that it will be useful,but WITHOUT ANY WARRANTY; without even the implied warranty ofMERCHANTABILITY or FITNESS FOR A PARTICULAR PURPOSE.  See theGNU General Public License for more details.</w:t>
         </w:r>
       </w:ins>
-      <w:r>
-        <w:rPr>
+    </w:p>
+    <w:p>
+      <w:pPr>
+        <w:autoSpaceDE w:val="0"/>
+        <w:autoSpaceDN w:val="0"/>
+        <w:adjustRightInd w:val="0"/>
+        <w:spacing w:after="0" w:line="240" w:lineRule="auto"/>
+        <w:rPr>
+          <w:ins w:id="9" w:author="Neil Larmour" w:date="2019-06-09T22:34:00Z"/>
           <w:rFonts w:ascii="Consolas" w:hAnsi="Consolas" w:cs="Consolas"/>
           <w:color w:val="000000" w:themeColor="text1"/>
           <w:sz w:val="19"/>
           <w:szCs w:val="19"/>
         </w:rPr>
-        <w:t xml:space="preserve"> </w:t>
-      </w:r>
-      <w:ins w:id="6" w:author="Neil Larmour" w:date="2019-06-09T22:32:00Z">
-        <w:r>
-          <w:rPr>
-            <w:rFonts w:ascii="Consolas" w:hAnsi="Consolas" w:cs="Consolas"/>
-            <w:color w:val="000000" w:themeColor="text1"/>
-            <w:sz w:val="19"/>
-            <w:szCs w:val="19"/>
-          </w:rPr>
-          <w:t>the Free Software Foundation, either version 3 of the License, or (at your option) any later version.</w:t>
-        </w:r>
-      </w:ins>
+      </w:pPr>
     </w:p>
     <w:p>
       <w:pPr>
@@ -450,131 +453,13 @@
         <w:adjustRightInd w:val="0"/>
         <w:spacing w:after="0" w:line="240" w:lineRule="auto"/>
         <w:rPr>
-          <w:ins w:id="7" w:author="Neil Larmour" w:date="2019-06-09T22:33:00Z"/>
-          <w:rFonts w:ascii="Consolas" w:hAnsi="Consolas" w:cs="Consolas"/>
-          <w:color w:val="000000" w:themeColor="text1"/>
-          <w:sz w:val="19"/>
-          <w:szCs w:val="19"/>
-        </w:rPr>
-      </w:pPr>
-    </w:p>
-    <w:p>
-      <w:pPr>
-        <w:autoSpaceDE w:val="0"/>
-        <w:autoSpaceDN w:val="0"/>
-        <w:adjustRightInd w:val="0"/>
-        <w:spacing w:after="0" w:line="240" w:lineRule="auto"/>
-        <w:rPr>
-          <w:ins w:id="8" w:author="Neil Larmour" w:date="2019-06-09T22:34:00Z"/>
-          <w:rFonts w:ascii="Consolas" w:hAnsi="Consolas" w:cs="Consolas"/>
-          <w:color w:val="000000" w:themeColor="text1"/>
-          <w:sz w:val="19"/>
-          <w:szCs w:val="19"/>
-        </w:rPr>
-      </w:pPr>
-      <w:ins w:id="9" w:author="Neil Larmour" w:date="2019-06-09T22:32:00Z">
-        <w:r>
-          <w:rPr>
-            <w:rFonts w:ascii="Consolas" w:hAnsi="Consolas" w:cs="Consolas"/>
-            <w:color w:val="000000" w:themeColor="text1"/>
-            <w:sz w:val="19"/>
-            <w:szCs w:val="19"/>
-          </w:rPr>
-          <w:t xml:space="preserve">Helios is distributed in the hope that it will be </w:t>
-        </w:r>
-        <w:proofErr w:type="spellStart"/>
-        <w:proofErr w:type="gramStart"/>
-        <w:r>
-          <w:rPr>
-            <w:rFonts w:ascii="Consolas" w:hAnsi="Consolas" w:cs="Consolas"/>
-            <w:color w:val="000000" w:themeColor="text1"/>
-            <w:sz w:val="19"/>
-            <w:szCs w:val="19"/>
-          </w:rPr>
-          <w:t>useful,but</w:t>
-        </w:r>
-        <w:proofErr w:type="spellEnd"/>
-        <w:proofErr w:type="gramEnd"/>
-        <w:r>
-          <w:rPr>
-            <w:rFonts w:ascii="Consolas" w:hAnsi="Consolas" w:cs="Consolas"/>
-            <w:color w:val="000000" w:themeColor="text1"/>
-            <w:sz w:val="19"/>
-            <w:szCs w:val="19"/>
-          </w:rPr>
-          <w:t xml:space="preserve"> WITHOUT ANY WARRANTY; without even the implied warranty of</w:t>
-        </w:r>
-      </w:ins>
-      <w:r>
-        <w:rPr>
-          <w:rFonts w:ascii="Consolas" w:hAnsi="Consolas" w:cs="Consolas"/>
-          <w:color w:val="000000" w:themeColor="text1"/>
-          <w:sz w:val="19"/>
-          <w:szCs w:val="19"/>
-        </w:rPr>
-        <w:t xml:space="preserve"> </w:t>
-      </w:r>
-      <w:ins w:id="10" w:author="Neil Larmour" w:date="2019-06-09T22:32:00Z">
-        <w:r>
-          <w:rPr>
-            <w:rFonts w:ascii="Consolas" w:hAnsi="Consolas" w:cs="Consolas"/>
-            <w:color w:val="000000" w:themeColor="text1"/>
-            <w:sz w:val="19"/>
-            <w:szCs w:val="19"/>
-          </w:rPr>
-          <w:t>MERCHANTABILITY or FITNESS FOR A PARTICULAR PURPOSE.  See the</w:t>
-        </w:r>
-      </w:ins>
-      <w:r>
-        <w:rPr>
-          <w:rFonts w:ascii="Consolas" w:hAnsi="Consolas" w:cs="Consolas"/>
-          <w:color w:val="000000" w:themeColor="text1"/>
-          <w:sz w:val="19"/>
-          <w:szCs w:val="19"/>
-        </w:rPr>
-        <w:t xml:space="preserve"> </w:t>
-      </w:r>
-      <w:ins w:id="11" w:author="Neil Larmour" w:date="2019-06-09T22:32:00Z">
-        <w:r>
-          <w:rPr>
-            <w:rFonts w:ascii="Consolas" w:hAnsi="Consolas" w:cs="Consolas"/>
-            <w:color w:val="000000" w:themeColor="text1"/>
-            <w:sz w:val="19"/>
-            <w:szCs w:val="19"/>
-          </w:rPr>
-          <w:t>GNU General Public License for more details.</w:t>
-        </w:r>
-      </w:ins>
-    </w:p>
-    <w:p>
-      <w:pPr>
-        <w:autoSpaceDE w:val="0"/>
-        <w:autoSpaceDN w:val="0"/>
-        <w:adjustRightInd w:val="0"/>
-        <w:spacing w:after="0" w:line="240" w:lineRule="auto"/>
-        <w:rPr>
-          <w:ins w:id="12" w:author="Neil Larmour" w:date="2019-06-09T22:34:00Z"/>
-          <w:rFonts w:ascii="Consolas" w:hAnsi="Consolas" w:cs="Consolas"/>
-          <w:color w:val="000000" w:themeColor="text1"/>
-          <w:sz w:val="19"/>
-          <w:szCs w:val="19"/>
-        </w:rPr>
-      </w:pPr>
-    </w:p>
-    <w:p>
-      <w:pPr>
-        <w:autoSpaceDE w:val="0"/>
-        <w:autoSpaceDN w:val="0"/>
-        <w:adjustRightInd w:val="0"/>
-        <w:spacing w:after="0" w:line="240" w:lineRule="auto"/>
-        <w:rPr>
           <w:rFonts w:ascii="Consolas" w:hAnsi="Consolas" w:cs="Consolas"/>
           <w:color w:val="008000"/>
           <w:sz w:val="19"/>
           <w:szCs w:val="19"/>
         </w:rPr>
       </w:pPr>
-      <w:ins w:id="13" w:author="Neil Larmour" w:date="2019-06-09T22:34:00Z">
+      <w:ins w:id="10" w:author="Neil Larmour" w:date="2019-06-09T22:34:00Z">
         <w:r>
           <w:rPr>
             <w:rFonts w:ascii="Consolas" w:hAnsi="Consolas" w:cs="Consolas"/>
@@ -585,7 +470,7 @@
           <w:t>For t</w:t>
         </w:r>
       </w:ins>
-      <w:ins w:id="14" w:author="Neil Larmour" w:date="2019-06-09T22:32:00Z">
+      <w:ins w:id="11" w:author="Neil Larmour" w:date="2019-06-09T22:32:00Z">
         <w:r>
           <w:rPr>
             <w:rFonts w:ascii="Consolas" w:hAnsi="Consolas" w:cs="Consolas"/>
@@ -596,7 +481,7 @@
           <w:t>he GNU General Public License</w:t>
         </w:r>
       </w:ins>
-      <w:ins w:id="15" w:author="Neil Larmour" w:date="2019-06-09T22:34:00Z">
+      <w:ins w:id="12" w:author="Neil Larmour" w:date="2019-06-09T22:34:00Z">
         <w:r>
           <w:rPr>
             <w:rFonts w:ascii="Consolas" w:hAnsi="Consolas" w:cs="Consolas"/>
@@ -607,7 +492,7 @@
           <w:t xml:space="preserve">, </w:t>
         </w:r>
       </w:ins>
-      <w:ins w:id="16" w:author="Neil Larmour" w:date="2019-06-09T22:32:00Z">
+      <w:ins w:id="13" w:author="Neil Larmour" w:date="2019-06-09T22:32:00Z">
         <w:r>
           <w:rPr>
             <w:rFonts w:ascii="Consolas" w:hAnsi="Consolas" w:cs="Consolas"/>
@@ -618,7 +503,7 @@
           <w:t xml:space="preserve">see </w:t>
         </w:r>
       </w:ins>
-      <w:ins w:id="17" w:author="Neil Larmour" w:date="2019-06-09T22:35:00Z">
+      <w:ins w:id="14" w:author="Neil Larmour" w:date="2019-06-09T22:35:00Z">
         <w:r>
           <w:rPr>
             <w:rFonts w:ascii="Consolas" w:hAnsi="Consolas" w:cs="Consolas"/>
@@ -665,7 +550,7 @@
           <w:fldChar w:fldCharType="end"/>
         </w:r>
       </w:ins>
-      <w:ins w:id="18" w:author="Neil Larmour" w:date="2019-06-09T22:32:00Z">
+      <w:ins w:id="15" w:author="Neil Larmour" w:date="2019-06-09T22:32:00Z">
         <w:r>
           <w:rPr>
             <w:rFonts w:ascii="Consolas" w:hAnsi="Consolas" w:cs="Consolas"/>
@@ -705,7 +590,7 @@
       <w:tblPr>
         <w:tblStyle w:val="TableGrid"/>
         <w:tblW w:w="0" w:type="auto"/>
-        <w:tblLook w:val="04A0" w:firstRow="1" w:lastRow="0" w:firstColumn="1" w:lastColumn="0" w:noHBand="0" w:noVBand="1"/>
+        <w:tblLook w:val="04A0"/>
       </w:tblPr>
       <w:tblGrid>
         <w:gridCol w:w="4211"/>
@@ -800,13 +685,8 @@
               <w:autoSpaceDN w:val="0"/>
               <w:adjustRightInd w:val="0"/>
             </w:pPr>
-            <w:proofErr w:type="spellStart"/>
-            <w:r>
-              <w:t>Gadroc’s</w:t>
-            </w:r>
-            <w:proofErr w:type="spellEnd"/>
-            <w:r>
-              <w:t xml:space="preserve"> original Helios Users Guide</w:t>
+            <w:r>
+              <w:t>Gadroc’s original Helios Users Guide</w:t>
             </w:r>
           </w:p>
         </w:tc>
@@ -864,15 +744,7 @@
               <w:adjustRightInd w:val="0"/>
             </w:pPr>
             <w:r>
-              <w:t xml:space="preserve">First </w:t>
-            </w:r>
-            <w:proofErr w:type="spellStart"/>
-            <w:r>
-              <w:t>BlueFinBima</w:t>
-            </w:r>
-            <w:proofErr w:type="spellEnd"/>
-            <w:r>
-              <w:t xml:space="preserve"> Revision</w:t>
+              <w:t>First BlueFinBima Revision</w:t>
             </w:r>
           </w:p>
         </w:tc>
@@ -944,12 +816,12 @@
       <w:pPr>
         <w:pStyle w:val="Heading1"/>
       </w:pPr>
-      <w:bookmarkStart w:id="19" w:name="_Toc11081251"/>
+      <w:bookmarkStart w:id="16" w:name="_Toc11081251"/>
       <w:r>
         <w:lastRenderedPageBreak/>
         <w:t>Introduction</w:t>
       </w:r>
-      <w:bookmarkEnd w:id="19"/>
+      <w:bookmarkEnd w:id="16"/>
     </w:p>
     <w:p>
       <w:pPr>
@@ -964,23 +836,7 @@
         <w:t>y</w:t>
       </w:r>
       <w:r>
-        <w:t xml:space="preserve">our purchase or interest in Helios. Helios has been over a year in the making and we hope you have as much fun flying with it as we’ve had making it a reality. Helios as a concept was born from some inspirational work of </w:t>
-      </w:r>
-      <w:proofErr w:type="spellStart"/>
-      <w:r>
-        <w:t>DickDastardly’s</w:t>
-      </w:r>
-      <w:proofErr w:type="spellEnd"/>
-      <w:r>
-        <w:t xml:space="preserve"> back in the middle of 2009. It has evolved tremendously and seen at least two user interface redesigns and hundreds of hours of development and testing. Thanks to everyone who has offered support both through encouragement and purchase. In </w:t>
-      </w:r>
-      <w:proofErr w:type="gramStart"/>
-      <w:r>
-        <w:t>addition</w:t>
-      </w:r>
-      <w:proofErr w:type="gramEnd"/>
-      <w:r>
-        <w:t xml:space="preserve"> I would be remiss in thanking my wife and family for putting up with me spending countless hours down in “the man cave”.</w:t>
+        <w:t>our purchase or interest in Helios. Helios has been over a year in the making and we hope you have as much fun flying with it as we’ve had making it a reality. Helios as a concept was born from some inspirational work of DickDastardly’s back in the middle of 2009. It has evolved tremendously and seen at least two user interface redesigns and hundreds of hours of development and testing. Thanks to everyone who has offered support both through encouragement and purchase. In addition I would be remiss in thanking my wife and family for putting up with me spending countless hours down in “the man cave”.</w:t>
       </w:r>
     </w:p>
     <w:p>
@@ -1017,34 +873,15 @@
         <w:ind w:left="100"/>
       </w:pPr>
       <w:r>
-        <w:t>Craig “</w:t>
-      </w:r>
-      <w:proofErr w:type="spellStart"/>
-      <w:r>
-        <w:t>Gadroc</w:t>
-      </w:r>
-      <w:proofErr w:type="spellEnd"/>
-      <w:r>
-        <w:t xml:space="preserve">” </w:t>
-      </w:r>
-      <w:proofErr w:type="gramStart"/>
-      <w:r>
-        <w:t>Courtney</w:t>
+        <w:t>Craig “Gadroc” Courtney</w:t>
       </w:r>
       <w:r>
         <w:rPr>
           <w:i/>
         </w:rPr>
-        <w:t>(</w:t>
-      </w:r>
-      <w:proofErr w:type="gramEnd"/>
-      <w:r>
-        <w:rPr>
-          <w:i/>
-        </w:rPr>
-        <w:t>Introduction retained from the V1 User’s guide</w:t>
-      </w:r>
-      <w:ins w:id="20" w:author="Neil Larmour" w:date="2019-06-09T22:41:00Z">
+        <w:t>(Introduction retained from the V1 User’s guide</w:t>
+      </w:r>
+      <w:ins w:id="17" w:author="Neil Larmour" w:date="2019-06-09T22:41:00Z">
         <w:r>
           <w:rPr>
             <w:i/>
@@ -1081,27 +918,11 @@
       <w:pPr>
         <w:pStyle w:val="BodyText"/>
         <w:rPr>
-          <w:del w:id="21" w:author="Neil Larmour" w:date="2019-06-09T22:37:00Z"/>
-        </w:rPr>
-      </w:pPr>
-      <w:r>
-        <w:t xml:space="preserve">At some point, Craig Courtney began a reworking of the Helios code, the goal was a little unclear, but this effort petered out and he decided to donate this fantastic undertaking to the Open Source community on GitHub.  His instructions were to refer to it as Helios 1.5, however without being able to obtain Craig’s guidance, the fork that I pulled into the </w:t>
-      </w:r>
-      <w:proofErr w:type="spellStart"/>
-      <w:r>
-        <w:t>BlueFinBima</w:t>
-      </w:r>
-      <w:proofErr w:type="spellEnd"/>
-      <w:r>
-        <w:t xml:space="preserve"> repo along with </w:t>
-      </w:r>
-      <w:proofErr w:type="spellStart"/>
-      <w:r>
-        <w:t>Cylution’s</w:t>
-      </w:r>
-      <w:proofErr w:type="spellEnd"/>
-      <w:r>
-        <w:t xml:space="preserve"> MiG-21BIS interface I decided to refer to as 1.4 mainly to differentiate it from Craig’s 1.3 Master-work).</w:t>
+          <w:del w:id="18" w:author="Neil Larmour" w:date="2019-06-09T22:37:00Z"/>
+        </w:rPr>
+      </w:pPr>
+      <w:r>
+        <w:t>At some point, Craig Courtney began a reworking of the Helios code, the goal was a little unclear, but this effort petered out and he decided to donate this fantastic undertaking to the Open Source community on GitHub.  His instructions were to refer to it as Helios 1.5, however without being able to obtain Craig’s guidance, the fork that I pulled into the BlueFinBima repo along with Cylution’s MiG-21BIS interface I decided to refer to as 1.4 mainly to differentiate it from Craig’s 1.3 Master-work).</w:t>
       </w:r>
       <w:r>
         <w:t>All of the contributions thus far pail into insignificance compared with Craig’s original undertaking, and readers should continue to think of Helios being Craig’s endeavor with a few changes from others added on.</w:t>
@@ -1116,35 +937,11 @@
       <w:pPr>
         <w:pStyle w:val="BodyText"/>
         <w:rPr>
-          <w:del w:id="22" w:author="Neil Larmour" w:date="2019-06-09T22:37:00Z"/>
-        </w:rPr>
-      </w:pPr>
-      <w:r>
-        <w:t xml:space="preserve">I began work on the </w:t>
-      </w:r>
-      <w:proofErr w:type="spellStart"/>
-      <w:r>
-        <w:t>BlueFinBima</w:t>
-      </w:r>
-      <w:proofErr w:type="spellEnd"/>
-      <w:r>
-        <w:t xml:space="preserve"> fork following my purchase of the Harrier AV-8B NA, and I decided to attempt to write my own dedicated Helios interface for that aircraft.  I quickly found out how challenging &amp;</w:t>
-      </w:r>
-      <w:proofErr w:type="gramStart"/>
-      <w:r>
-        <w:t>time consuming</w:t>
-      </w:r>
-      <w:proofErr w:type="gramEnd"/>
-      <w:r>
-        <w:t xml:space="preserve"> writing the interface, and creating a profile with graphics can be.  Since then, I progressed on to creating an interface for the F/A-18C hornet and modifying </w:t>
-      </w:r>
-      <w:proofErr w:type="spellStart"/>
-      <w:r>
-        <w:t>CaptZeen’s</w:t>
-      </w:r>
-      <w:proofErr w:type="spellEnd"/>
-      <w:r>
-        <w:t xml:space="preserve"> Hornet profile to talk to the dedicated Helios interface.</w:t>
+          <w:del w:id="19" w:author="Neil Larmour" w:date="2019-06-09T22:37:00Z"/>
+        </w:rPr>
+      </w:pPr>
+      <w:r>
+        <w:t>I began work on the BlueFinBima fork following my purchase of the Harrier AV-8B NA, and I decided to attempt to write my own dedicated Helios interface for that aircraft.  I quickly found out how challenging &amp;time consuming writing the interface, and creating a profile with graphics can be.  Since then, I progressed on to creating an interface for the F/A-18C hornet and modifying CaptZeen’s Hornet profile to talk to the dedicated Helios interface.</w:t>
       </w:r>
     </w:p>
     <w:p>
@@ -1185,35 +982,46 @@
         <w:pStyle w:val="BodyText"/>
       </w:pPr>
       <w:r>
-        <w:t>“</w:t>
-      </w:r>
-      <w:proofErr w:type="spellStart"/>
-      <w:proofErr w:type="gramStart"/>
-      <w:r>
-        <w:t>BlueFinBima</w:t>
-      </w:r>
-      <w:proofErr w:type="spellEnd"/>
-      <w:r>
-        <w:t>”  June</w:t>
-      </w:r>
-      <w:proofErr w:type="gramEnd"/>
-      <w:r>
-        <w:t xml:space="preserve"> 2019</w:t>
-      </w:r>
-    </w:p>
-    <w:p>
-      <w:pPr>
-        <w:pStyle w:val="BodyText"/>
-      </w:pPr>
-    </w:p>
-    <w:p>
-      <w:pPr>
-        <w:pStyle w:val="BodyText"/>
-      </w:pPr>
-    </w:p>
-    <w:p>
-      <w:pPr>
-        <w:pStyle w:val="BodyText"/>
+        <w:t>“BlueFinBima”  June 2019</w:t>
+      </w:r>
+    </w:p>
+    <w:p>
+      <w:pPr>
+        <w:pStyle w:val="BodyText"/>
+      </w:pPr>
+    </w:p>
+    <w:p>
+      <w:pPr>
+        <w:pStyle w:val="BodyText"/>
+      </w:pPr>
+    </w:p>
+    <w:p>
+      <w:pPr>
+        <w:pStyle w:val="BodyText"/>
+      </w:pPr>
+    </w:p>
+    <w:p>
+      <w:pPr>
+        <w:pStyle w:val="BodyText"/>
+        <w:rPr>
+          <w:del w:id="20" w:author="Neil Larmour" w:date="2019-06-09T22:35:00Z"/>
+        </w:rPr>
+      </w:pPr>
+    </w:p>
+    <w:p>
+      <w:pPr>
+        <w:pStyle w:val="BodyText"/>
+        <w:rPr>
+          <w:del w:id="21" w:author="Neil Larmour" w:date="2019-06-09T22:35:00Z"/>
+        </w:rPr>
+      </w:pPr>
+    </w:p>
+    <w:p>
+      <w:pPr>
+        <w:pStyle w:val="BodyText"/>
+        <w:rPr>
+          <w:del w:id="22" w:author="Neil Larmour" w:date="2019-06-09T22:35:00Z"/>
+        </w:rPr>
       </w:pPr>
     </w:p>
     <w:p>
@@ -1284,23 +1092,23 @@
       <w:pPr>
         <w:pStyle w:val="BodyText"/>
         <w:rPr>
-          <w:del w:id="31" w:author="Neil Larmour" w:date="2019-06-09T22:35:00Z"/>
-        </w:rPr>
-      </w:pPr>
-    </w:p>
-    <w:p>
-      <w:pPr>
-        <w:pStyle w:val="BodyText"/>
-        <w:rPr>
-          <w:del w:id="32" w:author="Neil Larmour" w:date="2019-06-09T22:35:00Z"/>
-        </w:rPr>
-      </w:pPr>
-    </w:p>
-    <w:p>
-      <w:pPr>
-        <w:pStyle w:val="BodyText"/>
-        <w:rPr>
-          <w:del w:id="33" w:author="Neil Larmour" w:date="2019-06-09T22:35:00Z"/>
+          <w:del w:id="31" w:author="Neil Larmour" w:date="2019-06-09T22:33:00Z"/>
+        </w:rPr>
+      </w:pPr>
+    </w:p>
+    <w:p>
+      <w:pPr>
+        <w:pStyle w:val="BodyText"/>
+        <w:rPr>
+          <w:del w:id="32" w:author="Neil Larmour" w:date="2019-06-09T22:33:00Z"/>
+        </w:rPr>
+      </w:pPr>
+    </w:p>
+    <w:p>
+      <w:pPr>
+        <w:pStyle w:val="BodyText"/>
+        <w:rPr>
+          <w:del w:id="33" w:author="Neil Larmour" w:date="2019-06-09T22:33:00Z"/>
         </w:rPr>
       </w:pPr>
     </w:p>
@@ -1341,30 +1149,6 @@
         <w:pStyle w:val="BodyText"/>
         <w:rPr>
           <w:del w:id="38" w:author="Neil Larmour" w:date="2019-06-09T22:33:00Z"/>
-        </w:rPr>
-      </w:pPr>
-    </w:p>
-    <w:p>
-      <w:pPr>
-        <w:pStyle w:val="BodyText"/>
-        <w:rPr>
-          <w:del w:id="39" w:author="Neil Larmour" w:date="2019-06-09T22:33:00Z"/>
-        </w:rPr>
-      </w:pPr>
-    </w:p>
-    <w:p>
-      <w:pPr>
-        <w:pStyle w:val="BodyText"/>
-        <w:rPr>
-          <w:del w:id="40" w:author="Neil Larmour" w:date="2019-06-09T22:33:00Z"/>
-        </w:rPr>
-      </w:pPr>
-    </w:p>
-    <w:p>
-      <w:pPr>
-        <w:pStyle w:val="BodyText"/>
-        <w:rPr>
-          <w:del w:id="41" w:author="Neil Larmour" w:date="2019-06-09T22:33:00Z"/>
         </w:rPr>
       </w:pPr>
     </w:p>
@@ -1398,7 +1182,7 @@
       <w:pPr>
         <w:pStyle w:val="Heading1"/>
       </w:pPr>
-      <w:bookmarkStart w:id="42" w:name="_Toc11081252"/>
+      <w:bookmarkStart w:id="39" w:name="_Toc11081252"/>
       <w:r>
         <w:lastRenderedPageBreak/>
         <w:t>Table of Content</w:t>
@@ -1406,7 +1190,7 @@
       <w:r>
         <w:t>s</w:t>
       </w:r>
-      <w:bookmarkEnd w:id="42"/>
+      <w:bookmarkEnd w:id="39"/>
     </w:p>
     <w:sdt>
       <w:sdtPr>
@@ -1419,7 +1203,6 @@
           <w:docPartUnique/>
         </w:docPartObj>
       </w:sdtPr>
-      <w:sdtEndPr/>
       <w:sdtContent>
         <w:p>
           <w:pPr>
@@ -1442,8 +1225,8 @@
           <w:r>
             <w:fldChar w:fldCharType="separate"/>
           </w:r>
-          <w:bookmarkStart w:id="43" w:name="_GoBack"/>
-          <w:bookmarkEnd w:id="43"/>
+          <w:bookmarkStart w:id="40" w:name="_GoBack"/>
+          <w:bookmarkEnd w:id="40"/>
           <w:r>
             <w:rPr>
               <w:rStyle w:val="Hyperlink"/>
@@ -1453,29 +1236,9 @@
           </w:r>
           <w:r>
             <w:rPr>
-              <w:rStyle w:val="Hyperlink"/>
-              <w:noProof/>
-            </w:rPr>
-            <w:instrText xml:space="preserve"> </w:instrText>
-          </w:r>
-          <w:r>
-            <w:rPr>
               <w:noProof/>
             </w:rPr>
             <w:instrText>HYPERLINK \l "_Toc11081251"</w:instrText>
-          </w:r>
-          <w:r>
-            <w:rPr>
-              <w:rStyle w:val="Hyperlink"/>
-              <w:noProof/>
-            </w:rPr>
-            <w:instrText xml:space="preserve"> </w:instrText>
-          </w:r>
-          <w:r>
-            <w:rPr>
-              <w:rStyle w:val="Hyperlink"/>
-              <w:noProof/>
-            </w:rPr>
           </w:r>
           <w:r>
             <w:rPr>
@@ -4157,7 +3920,7 @@
       <w:pPr>
         <w:pStyle w:val="Heading1"/>
       </w:pPr>
-      <w:bookmarkStart w:id="44" w:name="_Toc11081253"/>
+      <w:bookmarkStart w:id="41" w:name="_Toc11081253"/>
       <w:r>
         <w:lastRenderedPageBreak/>
         <w:t>S</w:t>
@@ -4165,7 +3928,7 @@
       <w:r>
         <w:t>ystem Requirements</w:t>
       </w:r>
-      <w:bookmarkEnd w:id="44"/>
+      <w:bookmarkEnd w:id="41"/>
     </w:p>
     <w:p>
       <w:pPr>
@@ -4190,14 +3953,14 @@
       <w:pPr>
         <w:pStyle w:val="Heading2"/>
       </w:pPr>
-      <w:bookmarkStart w:id="45" w:name="_Toc11081254"/>
+      <w:bookmarkStart w:id="42" w:name="_Toc11081254"/>
       <w:r>
         <w:rPr>
           <w:color w:val="4F81BC"/>
         </w:rPr>
         <w:t>Operating System</w:t>
       </w:r>
-      <w:bookmarkEnd w:id="45"/>
+      <w:bookmarkEnd w:id="42"/>
     </w:p>
     <w:p>
       <w:pPr>
@@ -4213,7 +3976,7 @@
         </w:rPr>
         <w:t>Windows 7</w:t>
       </w:r>
-      <w:ins w:id="46" w:author="Neil Larmour" w:date="2019-06-09T21:53:00Z">
+      <w:ins w:id="43" w:author="Neil Larmour" w:date="2019-06-09T21:53:00Z">
         <w:r>
           <w:rPr>
             <w:rFonts w:ascii="Calibri"/>
@@ -4227,7 +3990,7 @@
         </w:rPr>
         <w:t xml:space="preserve"> with .net </w:t>
       </w:r>
-      <w:del w:id="47" w:author="Neil Larmour" w:date="2019-06-09T21:52:00Z">
+      <w:del w:id="44" w:author="Neil Larmour" w:date="2019-06-09T21:52:00Z">
         <w:r>
           <w:rPr>
             <w:rFonts w:ascii="Calibri"/>
@@ -4235,7 +3998,7 @@
           <w:delText>4.0</w:delText>
         </w:r>
       </w:del>
-      <w:ins w:id="48" w:author="Neil Larmour" w:date="2019-06-09T21:52:00Z">
+      <w:ins w:id="45" w:author="Neil Larmour" w:date="2019-06-09T21:52:00Z">
         <w:r>
           <w:rPr>
             <w:rFonts w:ascii="Calibri"/>
@@ -4243,7 +4006,7 @@
           <w:t>4.</w:t>
         </w:r>
       </w:ins>
-      <w:ins w:id="49" w:author="Neil Larmour" w:date="2019-06-09T21:54:00Z">
+      <w:ins w:id="46" w:author="Neil Larmour" w:date="2019-06-09T21:54:00Z">
         <w:r>
           <w:rPr>
             <w:rFonts w:ascii="Calibri"/>
@@ -4271,7 +4034,7 @@
       <w:r>
         <w:t>Helios is designed and developed for Windows 7</w:t>
       </w:r>
-      <w:ins w:id="50" w:author="Neil Larmour" w:date="2019-06-09T21:53:00Z">
+      <w:ins w:id="47" w:author="Neil Larmour" w:date="2019-06-09T21:53:00Z">
         <w:r>
           <w:t xml:space="preserve"> and above</w:t>
         </w:r>
@@ -4279,7 +4042,7 @@
       <w:r>
         <w:t xml:space="preserve">. It is tested on </w:t>
       </w:r>
-      <w:del w:id="51" w:author="Neil Larmour" w:date="2019-06-09T21:54:00Z">
+      <w:del w:id="48" w:author="Neil Larmour" w:date="2019-06-09T21:54:00Z">
         <w:r>
           <w:delText xml:space="preserve">both 32bit </w:delText>
         </w:r>
@@ -4287,7 +4050,7 @@
       <w:r>
         <w:t>and 64bit versions of the operating system. There is nothing in the software which should prevent it from running on Windows XP with .Net 4</w:t>
       </w:r>
-      <w:ins w:id="52" w:author="Neil Larmour" w:date="2019-06-09T21:54:00Z">
+      <w:ins w:id="49" w:author="Neil Larmour" w:date="2019-06-09T21:54:00Z">
         <w:r>
           <w:t>.5</w:t>
         </w:r>
@@ -4310,14 +4073,14 @@
         <w:pStyle w:val="Heading2"/>
         <w:spacing w:before="1"/>
       </w:pPr>
-      <w:bookmarkStart w:id="53" w:name="_Toc11081255"/>
+      <w:bookmarkStart w:id="50" w:name="_Toc11081255"/>
       <w:r>
         <w:rPr>
           <w:color w:val="4F81BC"/>
         </w:rPr>
         <w:t>Hard Drive</w:t>
       </w:r>
-      <w:bookmarkEnd w:id="53"/>
+      <w:bookmarkEnd w:id="50"/>
     </w:p>
     <w:p>
       <w:pPr>
@@ -4331,9 +4094,15 @@
         <w:rPr>
           <w:rFonts w:ascii="Calibri"/>
         </w:rPr>
-        <w:t xml:space="preserve">20 MB (1.5GB including </w:t>
-      </w:r>
-      <w:del w:id="54" w:author="Neil Larmour" w:date="2019-06-09T21:55:00Z">
+        <w:t>50.5</w:t>
+      </w:r>
+      <w:r>
+        <w:rPr>
+          <w:rFonts w:ascii="Calibri"/>
+        </w:rPr>
+        <w:t xml:space="preserve"> MB (1.5GB including </w:t>
+      </w:r>
+      <w:del w:id="51" w:author="Neil Larmour" w:date="2019-06-09T21:55:00Z">
         <w:r>
           <w:rPr>
             <w:rFonts w:ascii="Calibri"/>
@@ -4341,7 +4110,7 @@
           <w:delText>.net 4</w:delText>
         </w:r>
       </w:del>
-      <w:ins w:id="55" w:author="Neil Larmour" w:date="2019-06-09T21:55:00Z">
+      <w:ins w:id="52" w:author="Neil Larmour" w:date="2019-06-09T21:55:00Z">
         <w:r>
           <w:rPr>
             <w:rFonts w:ascii="Calibri"/>
@@ -4371,26 +4140,18 @@
         <w:pStyle w:val="BodyText"/>
         <w:ind w:left="100"/>
         <w:rPr>
-          <w:del w:id="56" w:author="Neil Larmour" w:date="2019-06-09T21:56:00Z"/>
-        </w:rPr>
-      </w:pPr>
-      <w:r>
-        <w:t xml:space="preserve">Helios has a relatively small </w:t>
-      </w:r>
-      <w:proofErr w:type="gramStart"/>
-      <w:r>
-        <w:t>footprint, but</w:t>
-      </w:r>
-      <w:proofErr w:type="gramEnd"/>
-      <w:r>
-        <w:t xml:space="preserve"> does require </w:t>
-      </w:r>
-      <w:del w:id="57" w:author="Neil Larmour" w:date="2019-06-09T21:55:00Z">
+          <w:del w:id="53" w:author="Neil Larmour" w:date="2019-06-09T21:56:00Z"/>
+        </w:rPr>
+      </w:pPr>
+      <w:r>
+        <w:t xml:space="preserve">Helios has a relatively small footprint, but does require </w:t>
+      </w:r>
+      <w:del w:id="54" w:author="Neil Larmour" w:date="2019-06-09T21:55:00Z">
         <w:r>
           <w:delText>.Net 4</w:delText>
         </w:r>
       </w:del>
-      <w:ins w:id="58" w:author="Neil Larmour" w:date="2019-06-09T21:55:00Z">
+      <w:ins w:id="55" w:author="Neil Larmour" w:date="2019-06-09T21:55:00Z">
         <w:r>
           <w:t>.Net 4.5</w:t>
         </w:r>
@@ -4398,12 +4159,12 @@
       <w:r>
         <w:t xml:space="preserve"> to be installed first.  </w:t>
       </w:r>
-      <w:del w:id="59" w:author="Neil Larmour" w:date="2019-06-09T21:56:00Z">
+      <w:del w:id="56" w:author="Neil Larmour" w:date="2019-06-09T21:56:00Z">
         <w:r>
           <w:delText>.Net 4</w:delText>
         </w:r>
       </w:del>
-      <w:ins w:id="60" w:author="Neil Larmour" w:date="2019-06-09T21:56:00Z">
+      <w:ins w:id="57" w:author="Neil Larmour" w:date="2019-06-09T21:56:00Z">
         <w:r>
           <w:t>.Net 4.5</w:t>
         </w:r>
@@ -4411,7 +4172,7 @@
       <w:r>
         <w:t xml:space="preserve"> can take up to</w:t>
       </w:r>
-      <w:ins w:id="61" w:author="Neil Larmour" w:date="2019-06-09T21:59:00Z">
+      <w:ins w:id="58" w:author="Neil Larmour" w:date="2019-06-09T21:59:00Z">
         <w:r>
           <w:t xml:space="preserve">1.5 </w:t>
         </w:r>
@@ -4423,25 +4184,9 @@
         <w:ind w:left="100"/>
       </w:pPr>
       <w:r>
-        <w:t xml:space="preserve">GB of disk space on a 64 bit </w:t>
-      </w:r>
-      <w:proofErr w:type="gramStart"/>
-      <w:r>
-        <w:t>system, but</w:t>
-      </w:r>
-      <w:proofErr w:type="gramEnd"/>
-      <w:r>
-        <w:t xml:space="preserve"> is only installed once for all applications to use it. It is most likely already installed on </w:t>
-      </w:r>
-      <w:proofErr w:type="spellStart"/>
-      <w:r>
-        <w:t>yoursystem</w:t>
-      </w:r>
-      <w:proofErr w:type="spellEnd"/>
-      <w:r>
-        <w:t>.</w:t>
-      </w:r>
-      <w:ins w:id="62" w:author="Neil Larmour" w:date="2019-06-09T21:59:00Z">
+        <w:t>GB of disk space on a 64 bit system, but is only installed once for all applications to use it. It is most likely already installed on yoursystem.</w:t>
+      </w:r>
+      <w:ins w:id="59" w:author="Neil Larmour" w:date="2019-06-09T21:59:00Z">
         <w:r>
           <w:t xml:space="preserve">  Disk usage has not been assessed for Helios 1.4.</w:t>
         </w:r>
@@ -4460,14 +4205,14 @@
       <w:pPr>
         <w:pStyle w:val="Heading2"/>
       </w:pPr>
-      <w:bookmarkStart w:id="63" w:name="_Toc11081256"/>
+      <w:bookmarkStart w:id="60" w:name="_Toc11081256"/>
       <w:r>
         <w:rPr>
           <w:color w:val="4F81BC"/>
         </w:rPr>
         <w:t>Memory</w:t>
       </w:r>
-      <w:bookmarkEnd w:id="63"/>
+      <w:bookmarkEnd w:id="60"/>
     </w:p>
     <w:p>
       <w:pPr>
@@ -4516,42 +4261,14 @@
         <w:rPr>
           <w:i/>
         </w:rPr>
-        <w:t xml:space="preserve">Note: </w:t>
-      </w:r>
-      <w:proofErr w:type="gramStart"/>
-      <w:r>
-        <w:rPr>
-          <w:i/>
-        </w:rPr>
-        <w:t>In order to</w:t>
-      </w:r>
-      <w:proofErr w:type="gramEnd"/>
-      <w:r>
-        <w:rPr>
-          <w:i/>
-        </w:rPr>
-        <w:t xml:space="preserve"> use more than 3GB of ram you must be using a 64bit operating system.</w:t>
-      </w:r>
-      <w:ins w:id="64" w:author="Neil Larmour" w:date="2019-06-09T22:00:00Z">
+        <w:t>Note: In order to use more than 3GB of ram you must be using a 64bit operating system.</w:t>
+      </w:r>
+      <w:ins w:id="61" w:author="Neil Larmour" w:date="2019-06-09T22:00:00Z">
         <w:r>
           <w:rPr>
             <w:i/>
           </w:rPr>
-          <w:t xml:space="preserve">  Currently Helios 1.4 is only compiled for 64 </w:t>
-        </w:r>
-        <w:proofErr w:type="gramStart"/>
-        <w:r>
-          <w:rPr>
-            <w:i/>
-          </w:rPr>
-          <w:t>bit</w:t>
-        </w:r>
-        <w:proofErr w:type="gramEnd"/>
-        <w:r>
-          <w:rPr>
-            <w:i/>
-          </w:rPr>
-          <w:t>, however a 32 bit version is being considered.</w:t>
+          <w:t xml:space="preserve">  Currently Helios 1.4 is only compiled for 64 bit, however a 32 bit version is being considered.</w:t>
         </w:r>
       </w:ins>
     </w:p>
@@ -4569,14 +4286,14 @@
       <w:pPr>
         <w:pStyle w:val="Heading2"/>
       </w:pPr>
-      <w:bookmarkStart w:id="65" w:name="_Toc11081257"/>
+      <w:bookmarkStart w:id="62" w:name="_Toc11081257"/>
       <w:r>
         <w:rPr>
           <w:color w:val="4F81BC"/>
         </w:rPr>
         <w:t>CPU</w:t>
       </w:r>
-      <w:bookmarkEnd w:id="65"/>
+      <w:bookmarkEnd w:id="62"/>
     </w:p>
     <w:p>
       <w:pPr>
@@ -4590,21 +4307,7 @@
         <w:rPr>
           <w:rFonts w:ascii="Calibri"/>
         </w:rPr>
-        <w:t xml:space="preserve">Dual core 2.4 </w:t>
-      </w:r>
-      <w:proofErr w:type="spellStart"/>
-      <w:r>
-        <w:rPr>
-          <w:rFonts w:ascii="Calibri"/>
-        </w:rPr>
-        <w:t>Ghz</w:t>
-      </w:r>
-      <w:proofErr w:type="spellEnd"/>
-      <w:r>
-        <w:rPr>
-          <w:rFonts w:ascii="Calibri"/>
-        </w:rPr>
-        <w:t xml:space="preserve"> (Core2Duo or newer)</w:t>
+        <w:t>Dual core 2.4 Ghz (Core2Duo or newer)</w:t>
       </w:r>
     </w:p>
     <w:p>
@@ -4625,17 +4328,9 @@
         <w:jc w:val="both"/>
       </w:pPr>
       <w:r>
-        <w:t xml:space="preserve">Helios does not require much CPU, but it does need to run at the same time as your simulation. If your simulation is consuming 75% or more of your CPU before running </w:t>
-      </w:r>
-      <w:proofErr w:type="gramStart"/>
-      <w:r>
-        <w:t>Helios</w:t>
-      </w:r>
-      <w:proofErr w:type="gramEnd"/>
-      <w:r>
-        <w:t xml:space="preserve"> you may need to reduce some simulation settings to prevent FPS impact.</w:t>
-      </w:r>
-      <w:ins w:id="66" w:author="Neil Larmour" w:date="2019-06-09T22:00:00Z">
+        <w:t>Helios does not require much CPU, but it does need to run at the same time as your simulation. If your simulation is consuming 75% or more of your CPU before running Helios you may need to reduce some simulation settings to prevent FPS impact.</w:t>
+      </w:r>
+      <w:ins w:id="63" w:author="Neil Larmour" w:date="2019-06-09T22:00:00Z">
         <w:r>
           <w:t xml:space="preserve">  An alternative is to run Helios on another PC.</w:t>
         </w:r>
@@ -4654,14 +4349,14 @@
       <w:pPr>
         <w:pStyle w:val="Heading2"/>
       </w:pPr>
-      <w:bookmarkStart w:id="67" w:name="_Toc11081258"/>
+      <w:bookmarkStart w:id="64" w:name="_Toc11081258"/>
       <w:r>
         <w:rPr>
           <w:color w:val="4F81BC"/>
         </w:rPr>
         <w:t>Video Card</w:t>
       </w:r>
-      <w:bookmarkEnd w:id="67"/>
+      <w:bookmarkEnd w:id="64"/>
     </w:p>
     <w:p>
       <w:pPr>
@@ -4694,7 +4389,7 @@
         <w:spacing w:line="276" w:lineRule="auto"/>
         <w:ind w:left="100" w:right="210"/>
         <w:rPr>
-          <w:ins w:id="68" w:author="Neil Larmour" w:date="2019-06-09T22:01:00Z"/>
+          <w:ins w:id="65" w:author="Neil Larmour" w:date="2019-06-09T22:01:00Z"/>
         </w:rPr>
       </w:pPr>
       <w:r>
@@ -4708,7 +4403,7 @@
         <w:spacing w:line="276" w:lineRule="auto"/>
         <w:ind w:left="100" w:right="210"/>
         <w:rPr>
-          <w:ins w:id="69" w:author="Neil Larmour" w:date="2019-06-09T22:01:00Z"/>
+          <w:ins w:id="66" w:author="Neil Larmour" w:date="2019-06-09T22:01:00Z"/>
         </w:rPr>
       </w:pPr>
     </w:p>
@@ -4718,7 +4413,7 @@
         <w:spacing w:line="276" w:lineRule="auto"/>
         <w:ind w:left="100" w:right="210"/>
       </w:pPr>
-      <w:ins w:id="70" w:author="Neil Larmour" w:date="2019-06-09T22:01:00Z">
+      <w:ins w:id="67" w:author="Neil Larmour" w:date="2019-06-09T22:01:00Z">
         <w:r>
           <w:t>An alternative is to run Helios Control Center on a second PC</w:t>
         </w:r>
@@ -4732,14 +4427,14 @@
         <w:pStyle w:val="Heading2"/>
         <w:spacing w:before="99"/>
       </w:pPr>
-      <w:bookmarkStart w:id="71" w:name="_Toc11081259"/>
+      <w:bookmarkStart w:id="68" w:name="_Toc11081259"/>
       <w:r>
         <w:rPr>
           <w:color w:val="4F81BC"/>
         </w:rPr>
         <w:t>Input</w:t>
       </w:r>
-      <w:bookmarkEnd w:id="71"/>
+      <w:bookmarkEnd w:id="68"/>
     </w:p>
     <w:p>
       <w:pPr>
@@ -4750,12 +4445,12 @@
       <w:r>
         <w:t xml:space="preserve">Helios will work with any device which appears </w:t>
       </w:r>
-      <w:del w:id="72" w:author="Neil Larmour" w:date="2019-06-09T22:02:00Z">
+      <w:del w:id="69" w:author="Neil Larmour" w:date="2019-06-09T22:02:00Z">
         <w:r>
           <w:delText xml:space="preserve">and </w:delText>
         </w:r>
       </w:del>
-      <w:ins w:id="73" w:author="Neil Larmour" w:date="2019-06-09T22:02:00Z">
+      <w:ins w:id="70" w:author="Neil Larmour" w:date="2019-06-09T22:02:00Z">
         <w:r>
           <w:t xml:space="preserve">as </w:t>
         </w:r>
@@ -4778,22 +4473,22 @@
       <w:pPr>
         <w:pStyle w:val="Heading1"/>
       </w:pPr>
-      <w:bookmarkStart w:id="74" w:name="_Toc11081260"/>
+      <w:bookmarkStart w:id="71" w:name="_Toc11081260"/>
       <w:r>
         <w:lastRenderedPageBreak/>
         <w:t>Installation and System Setup</w:t>
       </w:r>
-      <w:bookmarkEnd w:id="74"/>
+      <w:bookmarkEnd w:id="71"/>
     </w:p>
     <w:p>
       <w:pPr>
         <w:pStyle w:val="Heading2"/>
       </w:pPr>
-      <w:bookmarkStart w:id="75" w:name="_Toc11081261"/>
+      <w:bookmarkStart w:id="72" w:name="_Toc11081261"/>
       <w:r>
         <w:t>Installation</w:t>
       </w:r>
-      <w:bookmarkEnd w:id="75"/>
+      <w:bookmarkEnd w:id="72"/>
     </w:p>
     <w:p>
       <w:pPr>
@@ -4804,7 +4499,7 @@
       <w:r>
         <w:t xml:space="preserve">To install Helios just download the latest version of Helios </w:t>
       </w:r>
-      <w:del w:id="76" w:author="Neil Larmour" w:date="2019-06-09T22:03:00Z">
+      <w:del w:id="73" w:author="Neil Larmour" w:date="2019-06-09T22:03:00Z">
         <w:r>
           <w:delText xml:space="preserve">and your Gauge Packs </w:delText>
         </w:r>
@@ -4812,7 +4507,7 @@
       <w:r>
         <w:t xml:space="preserve">from </w:t>
       </w:r>
-      <w:ins w:id="77" w:author="Neil Larmour" w:date="2019-06-09T22:03:00Z">
+      <w:ins w:id="74" w:author="Neil Larmour" w:date="2019-06-09T22:03:00Z">
         <w:r>
           <w:fldChar w:fldCharType="begin"/>
         </w:r>
@@ -4832,7 +4527,7 @@
           <w:fldChar w:fldCharType="end"/>
         </w:r>
       </w:ins>
-      <w:del w:id="78" w:author="Neil Larmour" w:date="2019-06-09T22:03:00Z">
+      <w:del w:id="75" w:author="Neil Larmour" w:date="2019-06-09T22:03:00Z">
         <w:r>
           <w:fldChar w:fldCharType="begin"/>
         </w:r>
@@ -4859,25 +4554,17 @@
       <w:r>
         <w:t xml:space="preserve">. The setup application will check for any necessary pre-requisites and prompt you if you need to install anything before Helios. Helios </w:t>
       </w:r>
-      <w:del w:id="79" w:author="Neil Larmour" w:date="2019-06-09T22:04:00Z">
+      <w:del w:id="76" w:author="Neil Larmour" w:date="2019-06-09T22:04:00Z">
         <w:r>
           <w:delText>will need to be installed before you install aircraft gauge packs.</w:delText>
         </w:r>
       </w:del>
-      <w:ins w:id="80" w:author="Neil Larmour" w:date="2019-06-09T22:04:00Z">
+      <w:ins w:id="77" w:author="Neil Larmour" w:date="2019-06-09T22:04:00Z">
         <w:r>
-          <w:t xml:space="preserve">installation also delivers two other programs, one for exporting screen sections over a network, and one for keystrokes over the network.  </w:t>
-        </w:r>
-        <w:proofErr w:type="gramStart"/>
-        <w:r>
-          <w:t>Both of these</w:t>
-        </w:r>
-        <w:proofErr w:type="gramEnd"/>
-        <w:r>
-          <w:t xml:space="preserve"> can be</w:t>
+          <w:t>installation also delivers two other programs, one for exporting screen sections over a network, and one for keystrokes over the network.  Both of these can be</w:t>
         </w:r>
       </w:ins>
-      <w:ins w:id="81" w:author="Neil Larmour" w:date="2019-06-09T22:05:00Z">
+      <w:ins w:id="78" w:author="Neil Larmour" w:date="2019-06-09T22:05:00Z">
         <w:r>
           <w:t xml:space="preserve"> used when running Helios Control Center on a second PC.</w:t>
         </w:r>
@@ -4888,7 +4575,7 @@
         <w:pStyle w:val="BodyText"/>
         <w:spacing w:before="5"/>
         <w:rPr>
-          <w:del w:id="82" w:author="Neil Larmour" w:date="2019-06-09T22:04:00Z"/>
+          <w:del w:id="79" w:author="Neil Larmour" w:date="2019-06-09T22:04:00Z"/>
           <w:sz w:val="16"/>
         </w:rPr>
       </w:pPr>
@@ -4897,14 +4584,14 @@
       <w:pPr>
         <w:pStyle w:val="Heading2"/>
       </w:pPr>
-      <w:bookmarkStart w:id="83" w:name="_Toc11081262"/>
+      <w:bookmarkStart w:id="80" w:name="_Toc11081262"/>
       <w:r>
         <w:rPr>
           <w:color w:val="4F81BC"/>
         </w:rPr>
         <w:t>File System Layout</w:t>
       </w:r>
-      <w:bookmarkEnd w:id="83"/>
+      <w:bookmarkEnd w:id="80"/>
     </w:p>
     <w:p>
       <w:pPr>
@@ -4988,10 +4675,10 @@
         <w:spacing w:before="1"/>
         <w:ind w:left="100"/>
         <w:rPr>
-          <w:del w:id="84" w:author="Neil Larmour" w:date="2019-06-09T22:06:00Z"/>
-        </w:rPr>
-      </w:pPr>
-      <w:del w:id="85" w:author="Neil Larmour" w:date="2019-06-09T22:06:00Z">
+          <w:del w:id="81" w:author="Neil Larmour" w:date="2019-06-09T22:06:00Z"/>
+        </w:rPr>
+      </w:pPr>
+      <w:del w:id="82" w:author="Neil Larmour" w:date="2019-06-09T22:06:00Z">
         <w:r>
           <w:rPr>
             <w:b/>
@@ -5008,7 +4695,7 @@
         <w:pStyle w:val="BodyText"/>
         <w:spacing w:before="6"/>
         <w:rPr>
-          <w:del w:id="86" w:author="Neil Larmour" w:date="2019-06-09T22:06:00Z"/>
+          <w:del w:id="83" w:author="Neil Larmour" w:date="2019-06-09T22:06:00Z"/>
           <w:sz w:val="19"/>
         </w:rPr>
       </w:pPr>
@@ -5023,16 +4710,8 @@
         <w:rPr>
           <w:b/>
         </w:rPr>
-        <w:t>ControlCenter.log/</w:t>
-      </w:r>
-      <w:proofErr w:type="spellStart"/>
-      <w:r>
-        <w:rPr>
-          <w:b/>
-        </w:rPr>
-        <w:t>ControlCenter.log.bak</w:t>
-      </w:r>
-      <w:proofErr w:type="spellEnd"/>
+        <w:t>ControlCenter.log/ControlCenter.log.bak</w:t>
+      </w:r>
       <w:r>
         <w:t>- This file contains log information about what Helios Control Center is currently doing and the last time it was run. You may be asked to send this file for support.</w:t>
       </w:r>
@@ -5047,16 +4726,8 @@
         <w:rPr>
           <w:b/>
         </w:rPr>
-        <w:t>ProfileEditor.log/</w:t>
-      </w:r>
-      <w:proofErr w:type="spellStart"/>
-      <w:r>
-        <w:rPr>
-          <w:b/>
-        </w:rPr>
-        <w:t>ProfileEditor.log.bak</w:t>
-      </w:r>
-      <w:proofErr w:type="spellEnd"/>
+        <w:t>ProfileEditor.log/ProfileEditor.log.bak</w:t>
+      </w:r>
       <w:r>
         <w:t>- This file contains log information about what Helios Profile Editor is currently doing and the last time it was run. You may be asked to send this file for support.</w:t>
       </w:r>
@@ -5110,14 +4781,12 @@
         <w:spacing w:before="196"/>
         <w:ind w:left="100"/>
       </w:pPr>
-      <w:proofErr w:type="spellStart"/>
       <w:r>
         <w:rPr>
           <w:b/>
         </w:rPr>
         <w:t>DefaultLayout.hly</w:t>
       </w:r>
-      <w:proofErr w:type="spellEnd"/>
       <w:r>
         <w:t>– This file contains your saved default layout for the profile editor.</w:t>
       </w:r>
@@ -5162,16 +4831,8 @@
         <w:rPr>
           <w:b/>
         </w:rPr>
-        <w:t>*.</w:t>
-      </w:r>
-      <w:proofErr w:type="spellStart"/>
-      <w:r>
-        <w:rPr>
-          <w:b/>
-        </w:rPr>
-        <w:t>hpf</w:t>
-      </w:r>
-      <w:proofErr w:type="spellEnd"/>
+        <w:t>*.hpf</w:t>
+      </w:r>
       <w:r>
         <w:t>– This is the actual profile and is the only file needed to run the profile.</w:t>
       </w:r>
@@ -5195,26 +4856,10 @@
         <w:rPr>
           <w:b/>
         </w:rPr>
-        <w:t>*.</w:t>
-      </w:r>
-      <w:proofErr w:type="spellStart"/>
-      <w:r>
-        <w:rPr>
-          <w:b/>
-        </w:rPr>
-        <w:t>bak</w:t>
-      </w:r>
-      <w:proofErr w:type="spellEnd"/>
-      <w:r>
-        <w:t xml:space="preserve">– This is a backup of the profile which is copied every time you save the profile in the Profile Editor.  If for some reason your profile gets </w:t>
-      </w:r>
-      <w:proofErr w:type="gramStart"/>
-      <w:r>
-        <w:t>corrupted</w:t>
-      </w:r>
-      <w:proofErr w:type="gramEnd"/>
-      <w:r>
-        <w:t xml:space="preserve"> you can try renaming this file.</w:t>
+        <w:t>*.bak</w:t>
+      </w:r>
+      <w:r>
+        <w:t>– This is a backup of the profile which is copied every time you save the profile in the Profile Editor.  If for some reason your profile gets corrupted you can try renaming this file.</w:t>
       </w:r>
     </w:p>
     <w:p>
@@ -5223,17 +4868,15 @@
         <w:spacing w:before="195" w:line="276" w:lineRule="auto"/>
         <w:ind w:left="100" w:right="766"/>
         <w:rPr>
-          <w:ins w:id="87" w:author="Neil Larmour" w:date="2019-06-09T22:07:00Z"/>
-        </w:rPr>
-      </w:pPr>
-      <w:proofErr w:type="gramStart"/>
+          <w:ins w:id="84" w:author="Neil Larmour" w:date="2019-06-09T22:07:00Z"/>
+        </w:rPr>
+      </w:pPr>
       <w:r>
         <w:rPr>
           <w:b/>
         </w:rPr>
         <w:t>*.layout</w:t>
       </w:r>
-      <w:proofErr w:type="gramEnd"/>
       <w:r>
         <w:t>– This is the layout of the Profile Editor window which was saved last time you saved the profile.</w:t>
       </w:r>
@@ -5244,23 +4887,13 @@
         <w:spacing w:before="195" w:line="276" w:lineRule="auto"/>
         <w:ind w:left="100" w:right="766"/>
       </w:pPr>
-      <w:proofErr w:type="gramStart"/>
-      <w:ins w:id="88" w:author="Neil Larmour" w:date="2019-06-09T22:07:00Z">
+      <w:ins w:id="85" w:author="Neil Larmour" w:date="2019-06-09T22:07:00Z">
         <w:r>
           <w:rPr>
             <w:b/>
           </w:rPr>
-          <w:t>*.</w:t>
+          <w:t>*.hply</w:t>
         </w:r>
-        <w:proofErr w:type="spellStart"/>
-        <w:r>
-          <w:rPr>
-            <w:b/>
-          </w:rPr>
-          <w:t>hply</w:t>
-        </w:r>
-        <w:proofErr w:type="spellEnd"/>
-        <w:proofErr w:type="gramEnd"/>
         <w:r>
           <w:t xml:space="preserve"> – This is a newer ver</w:t>
         </w:r>
@@ -5268,7 +4901,7 @@
       <w:r>
         <w:t>s</w:t>
       </w:r>
-      <w:ins w:id="89" w:author="Neil Larmour" w:date="2019-06-09T22:07:00Z">
+      <w:ins w:id="86" w:author="Neil Larmour" w:date="2019-06-09T22:07:00Z">
         <w:r>
           <w:t>ion of the layout used by the Profile Editor window manager  to show the layout from the last time the profile was saved.</w:t>
         </w:r>
@@ -5301,15 +4934,7 @@
         <w:ind w:left="100"/>
       </w:pPr>
       <w:r>
-        <w:t xml:space="preserve">This directory and its sub-directories contain </w:t>
-      </w:r>
-      <w:proofErr w:type="gramStart"/>
-      <w:r>
-        <w:t>the your</w:t>
-      </w:r>
-      <w:proofErr w:type="gramEnd"/>
-      <w:r>
-        <w:t xml:space="preserve"> saved templates.</w:t>
+        <w:t>This directory and its sub-directories contain the your saved templates.</w:t>
       </w:r>
     </w:p>
     <w:p>
@@ -5339,15 +4964,7 @@
         <w:ind w:left="100"/>
       </w:pPr>
       <w:r>
-        <w:t xml:space="preserve">This directory is where you should place </w:t>
-      </w:r>
-      <w:proofErr w:type="gramStart"/>
-      <w:r>
-        <w:t>all of</w:t>
-      </w:r>
-      <w:proofErr w:type="gramEnd"/>
-      <w:r>
-        <w:t xml:space="preserve"> your custom images you use inside your profile.</w:t>
+        <w:t>This directory is where you should place all of your custom images you use inside your profile.</w:t>
       </w:r>
     </w:p>
     <w:p>
@@ -5376,11 +4993,12 @@
       <w:pPr>
         <w:pStyle w:val="Heading2"/>
       </w:pPr>
-      <w:bookmarkStart w:id="90" w:name="_Toc11081263"/>
-      <w:r>
+      <w:bookmarkStart w:id="87" w:name="_Toc11081263"/>
+      <w:r>
+        <w:lastRenderedPageBreak/>
         <w:t>Touch Screen Setup</w:t>
       </w:r>
-      <w:bookmarkEnd w:id="90"/>
+      <w:bookmarkEnd w:id="87"/>
     </w:p>
     <w:p>
       <w:pPr>
@@ -5389,15 +5007,7 @@
         <w:ind w:left="100" w:right="191"/>
       </w:pPr>
       <w:r>
-        <w:t xml:space="preserve">Windows 7 has great built in support for touch screens, but not </w:t>
-      </w:r>
-      <w:proofErr w:type="gramStart"/>
-      <w:r>
-        <w:t>all of</w:t>
-      </w:r>
-      <w:proofErr w:type="gramEnd"/>
-      <w:r>
-        <w:t xml:space="preserve"> the default options work well with Helios.  It is highly recommended that you follow these instructions to property setup your touch screens for Helios.</w:t>
+        <w:t>Windows 7 has great built in support for touch screens, but not all of the default options work well with Helios.  It is highly recommended that you follow these instructions to property setup your touch screens for Helios.</w:t>
       </w:r>
     </w:p>
     <w:p>
@@ -5409,50 +5019,32 @@
       <w:r>
         <w:t>Note: Not all monitors are recognized as touch screens by Windows. If your touch screens do not respond to these settings, but still work to move your mouse around you need to follow the manufacturer’s directions for setting up and calibrating your touch screen</w:t>
       </w:r>
-      <w:del w:id="91" w:author="Neil Larmour" w:date="2019-06-09T22:08:00Z">
+      <w:del w:id="88" w:author="Neil Larmour" w:date="2019-06-09T22:08:00Z">
         <w:r>
           <w:delText>..</w:delText>
         </w:r>
       </w:del>
-      <w:ins w:id="92" w:author="Neil Larmour" w:date="2019-06-09T22:08:00Z">
+      <w:ins w:id="89" w:author="Neil Larmour" w:date="2019-06-09T22:08:00Z">
         <w:r>
           <w:t xml:space="preserve">.  </w:t>
         </w:r>
       </w:ins>
-      <w:proofErr w:type="gramStart"/>
-      <w:r>
-        <w:t xml:space="preserve">In particular </w:t>
-      </w:r>
-      <w:proofErr w:type="spellStart"/>
-      <w:r>
-        <w:t>TouchKit</w:t>
-      </w:r>
-      <w:proofErr w:type="spellEnd"/>
-      <w:proofErr w:type="gramEnd"/>
-      <w:r>
-        <w:t xml:space="preserve"> based controls do not require these steps.</w:t>
-      </w:r>
-      <w:ins w:id="93" w:author="Neil Larmour" w:date="2019-06-09T22:09:00Z">
+      <w:r>
+        <w:t>In particular TouchKit based controls do not require these steps.</w:t>
+      </w:r>
+      <w:ins w:id="90" w:author="Neil Larmour" w:date="2019-06-09T22:09:00Z">
         <w:r>
-          <w:t xml:space="preserve">  For some touch screens, a mouse event can be triggered following a touch event, and there is an option in the Helios Control Center preferences which will allow mouse events to be ignored for </w:t>
-        </w:r>
-        <w:proofErr w:type="gramStart"/>
-        <w:r>
-          <w:t xml:space="preserve">a </w:t>
+          <w:t xml:space="preserve">  For some touch screens, a mouse event can be triggered following a touch event, and there is an option in the Helios Control Center preferences which will allow mouse events to be ignored for a </w:t>
         </w:r>
       </w:ins>
-      <w:ins w:id="94" w:author="Neil Larmour" w:date="2019-06-09T22:10:00Z">
+      <w:ins w:id="91" w:author="Neil Larmour" w:date="2019-06-09T22:10:00Z">
         <w:r>
           <w:t>period</w:t>
         </w:r>
       </w:ins>
-      <w:ins w:id="95" w:author="Neil Larmour" w:date="2019-06-09T22:09:00Z">
+      <w:ins w:id="92" w:author="Neil Larmour" w:date="2019-06-09T22:09:00Z">
         <w:r>
-          <w:t xml:space="preserve"> of time</w:t>
-        </w:r>
-        <w:proofErr w:type="gramEnd"/>
-        <w:r>
-          <w:t xml:space="preserve"> following a touch event.  This is not always necessary.</w:t>
+          <w:t xml:space="preserve"> of time following a touch event.  This is not always necessary.</w:t>
         </w:r>
       </w:ins>
     </w:p>
@@ -5471,15 +5063,7 @@
         <w:ind w:left="100" w:firstLine="50"/>
       </w:pPr>
       <w:r>
-        <w:t xml:space="preserve">Windows needs to understand which monitor </w:t>
-      </w:r>
-      <w:proofErr w:type="gramStart"/>
-      <w:r>
-        <w:t>is your touch screen</w:t>
-      </w:r>
-      <w:proofErr w:type="gramEnd"/>
-      <w:r>
-        <w:t>. If your mouse moves on another screen when you click on your touch screen you need to execute this step.</w:t>
+        <w:t>Windows needs to understand which monitor is your touch screen. If your mouse moves on another screen when you click on your touch screen you need to execute this step.</w:t>
       </w:r>
     </w:p>
     <w:p>
@@ -5580,34 +5164,28 @@
         <w:ind w:right="5080"/>
       </w:pPr>
       <w:r>
-        <w:t>Click on the Setup button and follow the instructions on screen. Take special note to press enter without tapping your touchscreen when the message is displayed on normal</w:t>
-      </w:r>
-      <w:r>
-        <w:t xml:space="preserve"> </w:t>
-      </w:r>
-      <w:r>
-        <w:t>monitors.</w:t>
-      </w:r>
-    </w:p>
-    <w:p>
-      <w:pPr>
-        <w:pStyle w:val="BodyText"/>
-      </w:pPr>
-    </w:p>
-    <w:p>
-      <w:pPr>
-        <w:pStyle w:val="BodyText"/>
-      </w:pPr>
-    </w:p>
-    <w:p>
-      <w:pPr>
-        <w:pStyle w:val="BodyText"/>
-      </w:pPr>
-    </w:p>
-    <w:p>
-      <w:pPr>
-        <w:rPr>
-          <w:del w:id="96" w:author="Neil Larmour" w:date="2019-06-09T22:11:00Z"/>
+        <w:t>Click on the Setup button and follow the instructions on screen. Take special note to press enter without tapping your touchscreen when the message is displayed on normalmonitors.</w:t>
+      </w:r>
+    </w:p>
+    <w:p>
+      <w:pPr>
+        <w:pStyle w:val="BodyText"/>
+      </w:pPr>
+    </w:p>
+    <w:p>
+      <w:pPr>
+        <w:pStyle w:val="BodyText"/>
+      </w:pPr>
+    </w:p>
+    <w:p>
+      <w:pPr>
+        <w:pStyle w:val="BodyText"/>
+      </w:pPr>
+    </w:p>
+    <w:p>
+      <w:pPr>
+        <w:rPr>
+          <w:del w:id="93" w:author="Neil Larmour" w:date="2019-06-09T22:11:00Z"/>
           <w:rFonts w:asciiTheme="majorHAnsi" w:eastAsiaTheme="majorEastAsia" w:hAnsiTheme="majorHAnsi" w:cstheme="majorBidi"/>
           <w:color w:val="365F91" w:themeColor="accent1" w:themeShade="BF"/>
           <w:sz w:val="28"/>
@@ -5618,14 +5196,14 @@
     <w:p>
       <w:pPr>
         <w:rPr>
-          <w:del w:id="97" w:author="Neil Larmour" w:date="2019-06-09T22:11:00Z"/>
-        </w:rPr>
-      </w:pPr>
-    </w:p>
-    <w:p>
-      <w:pPr>
-        <w:rPr>
-          <w:del w:id="98" w:author="Neil Larmour" w:date="2019-06-09T22:11:00Z"/>
+          <w:del w:id="94" w:author="Neil Larmour" w:date="2019-06-09T22:11:00Z"/>
+        </w:rPr>
+      </w:pPr>
+    </w:p>
+    <w:p>
+      <w:pPr>
+        <w:rPr>
+          <w:del w:id="95" w:author="Neil Larmour" w:date="2019-06-09T22:11:00Z"/>
         </w:rPr>
       </w:pPr>
     </w:p>
@@ -5653,6 +5231,7 @@
         <w:rPr>
           <w:color w:val="4F81BC"/>
         </w:rPr>
+        <w:lastRenderedPageBreak/>
         <w:t>Disable Input Panel Tab</w:t>
       </w:r>
     </w:p>
@@ -5664,15 +5243,7 @@
         <w:jc w:val="both"/>
       </w:pPr>
       <w:r>
-        <w:t xml:space="preserve">Windows 7 has features to help you use your touch screen as a primary input device. </w:t>
-      </w:r>
-      <w:proofErr w:type="gramStart"/>
-      <w:r>
-        <w:t>Unfortunately</w:t>
-      </w:r>
-      <w:proofErr w:type="gramEnd"/>
-      <w:r>
-        <w:t xml:space="preserve"> these can get in the way and cause problems when using Helios to play a game. We can disable this input panel tab to prevent it from showing up when we don’t want it.</w:t>
+        <w:t>Windows 7 has features to help you use your touch screen as a primary input device. Unfortunately these can get in the way and cause problems when using Helios to play a game. We can disable this input panel tab to prevent it from showing up when we don’t want it.</w:t>
       </w:r>
     </w:p>
     <w:p>
@@ -5758,24 +5329,18 @@
       <w:r>
         <w:t>Now uncheck the “Use the Input Panel tab” option and click th</w:t>
       </w:r>
-      <w:ins w:id="99" w:author="Neil Larmour" w:date="2019-06-09T22:11:00Z">
+      <w:ins w:id="96" w:author="Neil Larmour" w:date="2019-06-09T22:11:00Z">
         <w:r>
           <w:t>e</w:t>
         </w:r>
       </w:ins>
-      <w:del w:id="100" w:author="Neil Larmour" w:date="2019-06-09T22:11:00Z">
+      <w:del w:id="97" w:author="Neil Larmour" w:date="2019-06-09T22:11:00Z">
         <w:r>
           <w:delText>e</w:delText>
         </w:r>
       </w:del>
       <w:r>
-        <w:t xml:space="preserve"> Ok</w:t>
-      </w:r>
-      <w:r>
-        <w:t xml:space="preserve"> </w:t>
-      </w:r>
-      <w:r>
-        <w:t>button.</w:t>
+        <w:t xml:space="preserve"> Okbutton.</w:t>
       </w:r>
     </w:p>
     <w:p>
@@ -5853,31 +5418,7 @@
         <w:ind w:left="100"/>
       </w:pPr>
       <w:r>
-        <w:t xml:space="preserve">By </w:t>
-      </w:r>
-      <w:proofErr w:type="gramStart"/>
-      <w:r>
-        <w:t>default</w:t>
-      </w:r>
-      <w:proofErr w:type="gramEnd"/>
-      <w:r>
-        <w:t xml:space="preserve"> Windows right clicks when you touch and hold on a touch screen. This is great for interacting with Windows explorer or other regular </w:t>
-      </w:r>
-      <w:proofErr w:type="gramStart"/>
-      <w:r>
-        <w:t>applications, but</w:t>
-      </w:r>
-      <w:proofErr w:type="gramEnd"/>
-      <w:r>
-        <w:t xml:space="preserve"> causes problems when you are trying to hold down a lamp test or MFD button.  </w:t>
-      </w:r>
-      <w:proofErr w:type="gramStart"/>
-      <w:r>
-        <w:t>Luckily</w:t>
-      </w:r>
-      <w:proofErr w:type="gramEnd"/>
-      <w:r>
-        <w:t xml:space="preserve"> we can change this behavior as well.</w:t>
+        <w:t>By default Windows right clicks when you touch and hold on a touch screen. This is great for interacting with Windows explorer or other regular applications, but causes problems when you are trying to hold down a lamp test or MFD button.  Luckily we can change this behavior as well.</w:t>
       </w:r>
     </w:p>
     <w:p>
@@ -5943,15 +5484,7 @@
         </w:drawing>
       </w:r>
       <w:r>
-        <w:t xml:space="preserve">From the start menu select “Control Panel” then open the “Pen and Touch” </w:t>
-      </w:r>
-      <w:proofErr w:type="spellStart"/>
-      <w:r>
-        <w:t>controlpanel</w:t>
-      </w:r>
-      <w:proofErr w:type="spellEnd"/>
-      <w:r>
-        <w:t>.</w:t>
+        <w:t>From the start menu select “Control Panel” then open the “Pen and Touch” controlpanel.</w:t>
       </w:r>
     </w:p>
     <w:p>
@@ -5969,17 +5502,7 @@
         <w:ind w:right="4687"/>
       </w:pPr>
       <w:r>
-        <w:t>On the Pen Options tab click on the Press and Hold pen action and then click on the “</w:t>
-      </w:r>
-      <w:proofErr w:type="spellStart"/>
-      <w:proofErr w:type="gramStart"/>
-      <w:r>
-        <w:t>Settings”button</w:t>
-      </w:r>
-      <w:proofErr w:type="spellEnd"/>
-      <w:proofErr w:type="gramEnd"/>
-      <w:r>
-        <w:t>.</w:t>
+        <w:t>On the Pen Options tab click on the Press and Hold pen action and then click on the “Settings”button.</w:t>
       </w:r>
     </w:p>
     <w:p>
@@ -5997,13 +5520,7 @@
         <w:ind w:right="5036"/>
       </w:pPr>
       <w:r>
-        <w:t>Uncheck “Enable press and hold for right- clicking” then click the OK</w:t>
-      </w:r>
-      <w:r>
-        <w:t xml:space="preserve"> </w:t>
-      </w:r>
-      <w:r>
-        <w:t>button.</w:t>
+        <w:t>Uncheck “Enable press and hold for right- clicking” then click the OKbutton.</w:t>
       </w:r>
     </w:p>
     <w:p>
@@ -6021,15 +5538,7 @@
         <w:ind w:right="4690"/>
       </w:pPr>
       <w:r>
-        <w:t xml:space="preserve">Switch to the Flicks tab and uncheck the “Use flicks to perform common actions quickly and easily”. You can also uncheck “Display flicks icon in the notification area” if </w:t>
-      </w:r>
-      <w:proofErr w:type="spellStart"/>
-      <w:r>
-        <w:t>youwant</w:t>
-      </w:r>
-      <w:proofErr w:type="spellEnd"/>
-      <w:r>
-        <w:t>.</w:t>
+        <w:t>Switch to the Flicks tab and uncheck the “Use flicks to perform common actions quickly and easily”. You can also uncheck “Display flicks icon in the notification area” if youwant.</w:t>
       </w:r>
     </w:p>
     <w:p>
@@ -6046,15 +5555,7 @@
         <w:spacing w:before="2"/>
       </w:pPr>
       <w:r>
-        <w:t xml:space="preserve">Next, switch to the </w:t>
-      </w:r>
-      <w:proofErr w:type="spellStart"/>
-      <w:r>
-        <w:t>Touchtab</w:t>
-      </w:r>
-      <w:proofErr w:type="spellEnd"/>
-      <w:r>
-        <w:t>.</w:t>
+        <w:t>Next, switch to the Touchtab.</w:t>
       </w:r>
     </w:p>
     <w:p>
@@ -6072,17 +5573,7 @@
         <w:ind w:right="4805"/>
       </w:pPr>
       <w:r>
-        <w:t>Click on the Press and hold touch action and then click on the “</w:t>
-      </w:r>
-      <w:proofErr w:type="spellStart"/>
-      <w:proofErr w:type="gramStart"/>
-      <w:r>
-        <w:t>Settings”button</w:t>
-      </w:r>
-      <w:proofErr w:type="spellEnd"/>
-      <w:proofErr w:type="gramEnd"/>
-      <w:r>
-        <w:t>.</w:t>
+        <w:t>Click on the Press and hold touch action and then click on the “Settings”button.</w:t>
       </w:r>
     </w:p>
     <w:p>
@@ -6100,15 +5591,7 @@
         <w:ind w:right="5036"/>
       </w:pPr>
       <w:r>
-        <w:t xml:space="preserve">Uncheck “Enable press and hold for right- clicking” and then click the </w:t>
-      </w:r>
-      <w:proofErr w:type="spellStart"/>
-      <w:r>
-        <w:t>OKbutton</w:t>
-      </w:r>
-      <w:proofErr w:type="spellEnd"/>
-      <w:r>
-        <w:t>.</w:t>
+        <w:t>Uncheck “Enable press and hold for right- clicking” and then click the OKbutton.</w:t>
       </w:r>
     </w:p>
     <w:p>
@@ -6126,24 +5609,19 @@
         <w:ind w:right="4614"/>
       </w:pPr>
       <w:r>
-        <w:t>Now close the Pen and Touch control panel by clicking the OK</w:t>
-      </w:r>
-      <w:r>
-        <w:t xml:space="preserve"> </w:t>
-      </w:r>
-      <w:r>
-        <w:t>button.</w:t>
+        <w:t>Now close the Pen and Touch control panel by clicking the OKbutton.</w:t>
       </w:r>
     </w:p>
     <w:p>
       <w:pPr>
         <w:pStyle w:val="Heading1"/>
       </w:pPr>
-      <w:bookmarkStart w:id="101" w:name="_Toc11081264"/>
-      <w:r>
+      <w:bookmarkStart w:id="98" w:name="_Toc11081264"/>
+      <w:r>
+        <w:lastRenderedPageBreak/>
         <w:t>Terms and Concepts</w:t>
       </w:r>
-      <w:bookmarkEnd w:id="101"/>
+      <w:bookmarkEnd w:id="98"/>
     </w:p>
     <w:p>
       <w:pPr>
@@ -6152,29 +5630,21 @@
         <w:ind w:left="100"/>
       </w:pPr>
       <w:r>
-        <w:t xml:space="preserve">Helios has a few key concepts which you should understand </w:t>
-      </w:r>
-      <w:proofErr w:type="gramStart"/>
-      <w:r>
-        <w:t>in order to</w:t>
-      </w:r>
-      <w:proofErr w:type="gramEnd"/>
-      <w:r>
-        <w:t xml:space="preserve"> build and modify profiles.</w:t>
+        <w:t>Helios has a few key concepts which you should understand in order to build and modify profiles.</w:t>
       </w:r>
     </w:p>
     <w:p>
       <w:pPr>
         <w:pStyle w:val="Heading2"/>
       </w:pPr>
-      <w:bookmarkStart w:id="102" w:name="_Toc11081265"/>
+      <w:bookmarkStart w:id="99" w:name="_Toc11081265"/>
       <w:r>
         <w:rPr>
           <w:color w:val="4F81BC"/>
         </w:rPr>
         <w:t>Controls</w:t>
       </w:r>
-      <w:bookmarkEnd w:id="102"/>
+      <w:bookmarkEnd w:id="99"/>
     </w:p>
     <w:p>
       <w:pPr>
@@ -6191,14 +5661,14 @@
       <w:pPr>
         <w:pStyle w:val="Heading2"/>
       </w:pPr>
-      <w:bookmarkStart w:id="103" w:name="_Toc11081266"/>
+      <w:bookmarkStart w:id="100" w:name="_Toc11081266"/>
       <w:r>
         <w:rPr>
           <w:color w:val="4F81BC"/>
         </w:rPr>
         <w:t>Panels</w:t>
       </w:r>
-      <w:bookmarkEnd w:id="103"/>
+      <w:bookmarkEnd w:id="100"/>
     </w:p>
     <w:p>
       <w:pPr>
@@ -6215,14 +5685,14 @@
         <w:pStyle w:val="Heading2"/>
         <w:spacing w:before="1"/>
       </w:pPr>
-      <w:bookmarkStart w:id="104" w:name="_Toc11081267"/>
+      <w:bookmarkStart w:id="101" w:name="_Toc11081267"/>
       <w:r>
         <w:rPr>
           <w:color w:val="4F81BC"/>
         </w:rPr>
         <w:t>Interfaces</w:t>
       </w:r>
-      <w:bookmarkEnd w:id="104"/>
+      <w:bookmarkEnd w:id="101"/>
     </w:p>
     <w:p>
       <w:pPr>
@@ -6231,15 +5701,7 @@
         <w:ind w:left="100" w:right="135"/>
       </w:pPr>
       <w:r>
-        <w:t xml:space="preserve">Interfaces are connectors which allow Helios to interact with other software and accept hardware based physical inputs. The most common interfaces you will use are the simulation interfaces (DCS, Falcon, </w:t>
-      </w:r>
-      <w:proofErr w:type="spellStart"/>
-      <w:r>
-        <w:t>etc</w:t>
-      </w:r>
-      <w:proofErr w:type="spellEnd"/>
-      <w:r>
-        <w:t>…) and keyboard.</w:t>
+        <w:t>Interfaces are connectors which allow Helios to interact with other software and accept hardware based physical inputs. The most common interfaces you will use are the simulation interfaces (DCS, Falcon, etc…) and keyboard.</w:t>
       </w:r>
     </w:p>
     <w:p>
@@ -6247,14 +5709,14 @@
         <w:pStyle w:val="Heading2"/>
         <w:spacing w:before="197"/>
       </w:pPr>
-      <w:bookmarkStart w:id="105" w:name="_Toc11081268"/>
+      <w:bookmarkStart w:id="102" w:name="_Toc11081268"/>
       <w:r>
         <w:rPr>
           <w:color w:val="4F81BC"/>
         </w:rPr>
         <w:t>Triggers</w:t>
       </w:r>
-      <w:bookmarkEnd w:id="105"/>
+      <w:bookmarkEnd w:id="102"/>
     </w:p>
     <w:p>
       <w:pPr>
@@ -6265,35 +5727,27 @@
       <w:r>
         <w:t>Helios is constantly monitoring what is happ</w:t>
       </w:r>
-      <w:ins w:id="106" w:author="Neil Larmour" w:date="2019-06-09T22:12:00Z">
+      <w:ins w:id="103" w:author="Neil Larmour" w:date="2019-06-09T22:12:00Z">
         <w:r>
           <w:t>en</w:t>
         </w:r>
       </w:ins>
       <w:r>
-        <w:t xml:space="preserve">ing with </w:t>
-      </w:r>
-      <w:proofErr w:type="gramStart"/>
-      <w:r>
-        <w:t>all of</w:t>
-      </w:r>
-      <w:proofErr w:type="gramEnd"/>
-      <w:r>
-        <w:t xml:space="preserve"> its interfaces and controls. When Helios detects something has happened that you may want to know about or which may affect displays, gauges or the simulation it fires of a Trigger.  Each interface and control can expose a set of triggers relevant to its operation. The simulation interfaces expose the state of the aircraft and its instruments as triggers and controls expose triggers for changes in switch and button position. Triggers often supply giving you the value which triggered the change.</w:t>
+        <w:t>ing with all of its interfaces and controls. When Helios detects something has happened that you may want to know about or which may affect displays, gauges or the simulation it fires of a Trigger.  Each interface and control can expose a set of triggers relevant to its operation. The simulation interfaces expose the state of the aircraft and its instruments as triggers and controls expose triggers for changes in switch and button position. Triggers often supply giving you the value which triggered the change.</w:t>
       </w:r>
     </w:p>
     <w:p>
       <w:pPr>
         <w:pStyle w:val="Heading2"/>
       </w:pPr>
-      <w:bookmarkStart w:id="107" w:name="_Toc11081269"/>
+      <w:bookmarkStart w:id="104" w:name="_Toc11081269"/>
       <w:r>
         <w:rPr>
           <w:color w:val="4F81BC"/>
         </w:rPr>
         <w:t>Actions</w:t>
       </w:r>
-      <w:bookmarkEnd w:id="107"/>
+      <w:bookmarkEnd w:id="104"/>
     </w:p>
     <w:p>
       <w:pPr>
@@ -6310,14 +5764,14 @@
         <w:pStyle w:val="Heading2"/>
         <w:spacing w:before="197"/>
       </w:pPr>
-      <w:bookmarkStart w:id="108" w:name="_Toc11081270"/>
+      <w:bookmarkStart w:id="105" w:name="_Toc11081270"/>
       <w:r>
         <w:rPr>
           <w:color w:val="4F81BC"/>
         </w:rPr>
         <w:t>Bindings</w:t>
       </w:r>
-      <w:bookmarkEnd w:id="108"/>
+      <w:bookmarkEnd w:id="105"/>
     </w:p>
     <w:p>
       <w:pPr>
@@ -6326,29 +5780,21 @@
         <w:ind w:left="100" w:right="352"/>
       </w:pPr>
       <w:r>
-        <w:t xml:space="preserve">Bindings are how you tell Helios what to do when a trigger is fired. Bindings associate an action which you want to occur when a trigger </w:t>
-      </w:r>
-      <w:proofErr w:type="gramStart"/>
-      <w:r>
-        <w:t>fires</w:t>
-      </w:r>
-      <w:proofErr w:type="gramEnd"/>
-      <w:r>
-        <w:t>.</w:t>
+        <w:t>Bindings are how you tell Helios what to do when a trigger is fired. Bindings associate an action which you want to occur when a trigger fires.</w:t>
       </w:r>
     </w:p>
     <w:p>
       <w:pPr>
         <w:pStyle w:val="Heading2"/>
       </w:pPr>
-      <w:bookmarkStart w:id="109" w:name="_Toc11081271"/>
+      <w:bookmarkStart w:id="106" w:name="_Toc11081271"/>
       <w:r>
         <w:rPr>
           <w:color w:val="4F81BC"/>
         </w:rPr>
         <w:t>Gauge Packs and Modules</w:t>
       </w:r>
-      <w:bookmarkEnd w:id="109"/>
+      <w:bookmarkEnd w:id="106"/>
     </w:p>
     <w:p>
       <w:pPr>
@@ -6371,17 +5817,17 @@
           <w:docGrid w:linePitch="299"/>
         </w:sectPr>
       </w:pPr>
-      <w:ins w:id="110" w:author="Neil Larmour" w:date="2019-06-09T22:13:00Z">
+      <w:ins w:id="107" w:author="Neil Larmour" w:date="2019-06-09T22:13:00Z">
         <w:r>
           <w:t xml:space="preserve">Note:  The concept of Gauge Packs </w:t>
         </w:r>
       </w:ins>
-      <w:ins w:id="111" w:author="Neil Larmour" w:date="2019-06-09T22:14:00Z">
+      <w:ins w:id="108" w:author="Neil Larmour" w:date="2019-06-09T22:14:00Z">
         <w:r>
           <w:t xml:space="preserve">appears to have </w:t>
         </w:r>
       </w:ins>
-      <w:ins w:id="112" w:author="Neil Larmour" w:date="2019-06-09T22:13:00Z">
+      <w:ins w:id="109" w:author="Neil Larmour" w:date="2019-06-09T22:13:00Z">
         <w:r>
           <w:t>been deprecated with the move to Open Source.</w:t>
         </w:r>
@@ -6391,11 +5837,12 @@
       <w:pPr>
         <w:pStyle w:val="Heading1"/>
       </w:pPr>
-      <w:bookmarkStart w:id="113" w:name="_Toc11081272"/>
-      <w:r>
+      <w:bookmarkStart w:id="110" w:name="_Toc11081272"/>
+      <w:r>
+        <w:lastRenderedPageBreak/>
         <w:t>Control Center</w:t>
       </w:r>
-      <w:bookmarkEnd w:id="113"/>
+      <w:bookmarkEnd w:id="110"/>
     </w:p>
     <w:p>
       <w:pPr>
@@ -6535,15 +5982,7 @@
         </w:tabs>
       </w:pPr>
       <w:r>
-        <w:t xml:space="preserve">Profile Name – Displays the name of the currently </w:t>
-      </w:r>
-      <w:proofErr w:type="spellStart"/>
-      <w:r>
-        <w:t>selectedprofile</w:t>
-      </w:r>
-      <w:proofErr w:type="spellEnd"/>
-      <w:r>
-        <w:t>.</w:t>
+        <w:t>Profile Name – Displays the name of the currently selectedprofile.</w:t>
       </w:r>
     </w:p>
     <w:p>
@@ -6576,23 +6015,7 @@
         <w:ind w:right="296"/>
       </w:pPr>
       <w:r>
-        <w:t xml:space="preserve">Status Message – Displays the </w:t>
-      </w:r>
-      <w:proofErr w:type="gramStart"/>
-      <w:r>
-        <w:t>current status</w:t>
-      </w:r>
-      <w:proofErr w:type="gramEnd"/>
-      <w:r>
-        <w:t xml:space="preserve"> of the Control Center. Helios will prompt you for any actions and alert you to error </w:t>
-      </w:r>
-      <w:proofErr w:type="spellStart"/>
-      <w:r>
-        <w:t>conditionshere</w:t>
-      </w:r>
-      <w:proofErr w:type="spellEnd"/>
-      <w:r>
-        <w:t>.</w:t>
+        <w:t>Status Message – Displays the current status of the Control Center. Helios will prompt you for any actions and alert you to error conditionshere.</w:t>
       </w:r>
     </w:p>
     <w:p>
@@ -6607,15 +6030,7 @@
         </w:tabs>
       </w:pPr>
       <w:r>
-        <w:t xml:space="preserve">Start Button – Clicking this button will start running the currently </w:t>
-      </w:r>
-      <w:proofErr w:type="spellStart"/>
-      <w:r>
-        <w:t>selectedprofile</w:t>
-      </w:r>
-      <w:proofErr w:type="spellEnd"/>
-      <w:r>
-        <w:t>.</w:t>
+        <w:t>Start Button – Clicking this button will start running the currently selectedprofile.</w:t>
       </w:r>
     </w:p>
     <w:p>
@@ -6631,15 +6046,7 @@
         <w:spacing w:before="40"/>
       </w:pPr>
       <w:r>
-        <w:t xml:space="preserve">Stop Button – Clicking this button will stop the currently </w:t>
-      </w:r>
-      <w:proofErr w:type="spellStart"/>
-      <w:r>
-        <w:t>runningprofile</w:t>
-      </w:r>
-      <w:proofErr w:type="spellEnd"/>
-      <w:r>
-        <w:t>.</w:t>
+        <w:t>Stop Button – Clicking this button will stop the currently runningprofile.</w:t>
       </w:r>
     </w:p>
     <w:p>
@@ -6656,15 +6063,7 @@
         <w:ind w:right="370"/>
       </w:pPr>
       <w:r>
-        <w:t xml:space="preserve">Previous Button – Selects the previous profile. If a profile is running when a new profile is selected it will be </w:t>
-      </w:r>
-      <w:proofErr w:type="spellStart"/>
-      <w:r>
-        <w:t>automaticallystopped</w:t>
-      </w:r>
-      <w:proofErr w:type="spellEnd"/>
-      <w:r>
-        <w:t>.</w:t>
+        <w:t>Previous Button – Selects the previous profile. If a profile is running when a new profile is selected it will be automaticallystopped.</w:t>
       </w:r>
     </w:p>
     <w:p>
@@ -6679,15 +6078,7 @@
         </w:tabs>
       </w:pPr>
       <w:r>
-        <w:t xml:space="preserve">Preferences Button – Clicking this button will display the control </w:t>
-      </w:r>
-      <w:proofErr w:type="spellStart"/>
-      <w:r>
-        <w:t>centerpreferences</w:t>
-      </w:r>
-      <w:proofErr w:type="spellEnd"/>
-      <w:r>
-        <w:t>.</w:t>
+        <w:t>Preferences Button – Clicking this button will display the control centerpreferences.</w:t>
       </w:r>
     </w:p>
     <w:p>
@@ -6704,15 +6095,7 @@
         <w:ind w:right="132"/>
       </w:pPr>
       <w:r>
-        <w:t xml:space="preserve">Next button – Selects the next profile. If a profile is running when a new profile is selected it will be </w:t>
-      </w:r>
-      <w:proofErr w:type="spellStart"/>
-      <w:r>
-        <w:t>automaticallystopped</w:t>
-      </w:r>
-      <w:proofErr w:type="spellEnd"/>
-      <w:r>
-        <w:t>.</w:t>
+        <w:t>Next button – Selects the next profile. If a profile is running when a new profile is selected it will be automaticallystopped.</w:t>
       </w:r>
     </w:p>
     <w:p>
@@ -6745,15 +6128,7 @@
         <w:spacing w:before="6"/>
       </w:pPr>
       <w:r>
-        <w:t xml:space="preserve">Reset Button – Clicking this button will reset the currently selected profile to </w:t>
-      </w:r>
-      <w:proofErr w:type="spellStart"/>
-      <w:r>
-        <w:t>defaultstate</w:t>
-      </w:r>
-      <w:proofErr w:type="spellEnd"/>
-      <w:r>
-        <w:t>.</w:t>
+        <w:t>Reset Button – Clicking this button will reset the currently selected profile to defaultstate.</w:t>
       </w:r>
     </w:p>
     <w:p>
@@ -6769,14 +6144,14 @@
       <w:pPr>
         <w:pStyle w:val="Heading2"/>
       </w:pPr>
-      <w:bookmarkStart w:id="114" w:name="_Toc11081273"/>
+      <w:bookmarkStart w:id="111" w:name="_Toc11081273"/>
       <w:r>
         <w:rPr>
           <w:color w:val="4F81BC"/>
         </w:rPr>
         <w:t>Starting Control Center</w:t>
       </w:r>
-      <w:bookmarkEnd w:id="114"/>
+      <w:bookmarkEnd w:id="111"/>
     </w:p>
     <w:p>
       <w:pPr>
@@ -6787,19 +6162,14 @@
       <w:r>
         <w:t xml:space="preserve">You can start control center by clicking on it in the start menu. Helios Control Center can be found under </w:t>
       </w:r>
-      <w:del w:id="115" w:author="Neil Larmour" w:date="2019-06-09T22:14:00Z">
+      <w:del w:id="112" w:author="Neil Larmour" w:date="2019-06-09T22:14:00Z">
         <w:r>
           <w:delText>SCSimulations</w:delText>
         </w:r>
       </w:del>
-      <w:proofErr w:type="spellStart"/>
-      <w:ins w:id="116" w:author="Neil Larmour" w:date="2019-06-09T22:14:00Z">
+      <w:ins w:id="113" w:author="Neil Larmour" w:date="2019-06-09T22:14:00Z">
         <w:r>
-          <w:t>Gadroc’s</w:t>
-        </w:r>
-        <w:proofErr w:type="spellEnd"/>
-        <w:r>
-          <w:t xml:space="preserve"> Workshop</w:t>
+          <w:t>Gadroc’s Workshop</w:t>
         </w:r>
       </w:ins>
       <w:r>
@@ -6810,11 +6180,11 @@
       <w:pPr>
         <w:pStyle w:val="Heading2"/>
       </w:pPr>
-      <w:bookmarkStart w:id="117" w:name="_Toc11081274"/>
+      <w:bookmarkStart w:id="114" w:name="_Toc11081274"/>
       <w:r>
         <w:t>Selecting a Profile</w:t>
       </w:r>
-      <w:bookmarkEnd w:id="117"/>
+      <w:bookmarkEnd w:id="114"/>
     </w:p>
     <w:p>
       <w:pPr>
@@ -6828,25 +6198,20 @@
       <w:r>
         <w:t>Control Center loads the list of all profile you have saved in your My Documents/Helios/Profiles directory. You can cycle through them in alphabetical order using the previous and next buttons. The current profiles name will be displayed on the control center.</w:t>
       </w:r>
-      <w:r>
-        <w:rPr>
-          <w:sz w:val="16"/>
-        </w:rPr>
-        <w:t xml:space="preserve"> </w:t>
-      </w:r>
     </w:p>
     <w:p>
       <w:pPr>
         <w:pStyle w:val="Heading2"/>
       </w:pPr>
-      <w:bookmarkStart w:id="118" w:name="_Toc11081275"/>
+      <w:bookmarkStart w:id="115" w:name="_Toc11081275"/>
       <w:r>
         <w:rPr>
           <w:color w:val="4F81BC"/>
         </w:rPr>
+        <w:lastRenderedPageBreak/>
         <w:t>Starting a Profile</w:t>
       </w:r>
-      <w:bookmarkEnd w:id="118"/>
+      <w:bookmarkEnd w:id="115"/>
     </w:p>
     <w:p>
       <w:pPr>
@@ -6855,15 +6220,7 @@
         <w:ind w:left="100"/>
       </w:pPr>
       <w:r>
-        <w:t xml:space="preserve">To start a </w:t>
-      </w:r>
-      <w:proofErr w:type="gramStart"/>
-      <w:r>
-        <w:t>profile</w:t>
-      </w:r>
-      <w:proofErr w:type="gramEnd"/>
-      <w:r>
-        <w:t xml:space="preserve"> you must first select the profile using the next and previous buttons. Once the profile name you want to start is displayed in Control Center click the start button.</w:t>
+        <w:t>To start a profile you must first select the profile using the next and previous buttons. Once the profile name you want to start is displayed in Control Center click the start button.</w:t>
       </w:r>
     </w:p>
     <w:p>
@@ -6881,14 +6238,14 @@
         <w:pStyle w:val="Heading2"/>
         <w:spacing w:before="1"/>
       </w:pPr>
-      <w:bookmarkStart w:id="119" w:name="_Toc11081276"/>
+      <w:bookmarkStart w:id="116" w:name="_Toc11081276"/>
       <w:r>
         <w:rPr>
           <w:color w:val="4F81BC"/>
         </w:rPr>
         <w:t>Resetting a Profile</w:t>
       </w:r>
-      <w:bookmarkEnd w:id="119"/>
+      <w:bookmarkEnd w:id="116"/>
     </w:p>
     <w:p>
       <w:pPr>
@@ -6915,14 +6272,14 @@
         <w:pStyle w:val="Heading2"/>
         <w:spacing w:before="197"/>
       </w:pPr>
-      <w:bookmarkStart w:id="120" w:name="_Toc11081277"/>
+      <w:bookmarkStart w:id="117" w:name="_Toc11081277"/>
       <w:r>
         <w:rPr>
           <w:color w:val="4F81BC"/>
         </w:rPr>
         <w:t>Deleting a Profile</w:t>
       </w:r>
-      <w:bookmarkEnd w:id="120"/>
+      <w:bookmarkEnd w:id="117"/>
     </w:p>
     <w:p>
       <w:pPr>
@@ -6931,15 +6288,7 @@
         <w:ind w:left="100" w:right="352"/>
       </w:pPr>
       <w:r>
-        <w:t xml:space="preserve">Profiles can be deleted while in the control center. First make sure the profile you want to delete is selected and then click the Jettison Profile button. Helios will prompt you to click the start button </w:t>
-      </w:r>
-      <w:proofErr w:type="gramStart"/>
-      <w:r>
-        <w:t>in order to</w:t>
-      </w:r>
-      <w:proofErr w:type="gramEnd"/>
-      <w:r>
-        <w:t xml:space="preserve"> confirm you want to delete the profile. Clicking any other button besides start will cancel the delete.</w:t>
+        <w:t>Profiles can be deleted while in the control center. First make sure the profile you want to delete is selected and then click the Jettison Profile button. Helios will prompt you to click the start button in order to confirm you want to delete the profile. Clicking any other button besides start will cancel the delete.</w:t>
       </w:r>
     </w:p>
     <w:p>
@@ -6957,14 +6306,14 @@
         <w:pStyle w:val="Heading2"/>
         <w:spacing w:before="197"/>
       </w:pPr>
-      <w:bookmarkStart w:id="121" w:name="_Toc11081278"/>
+      <w:bookmarkStart w:id="118" w:name="_Toc11081278"/>
       <w:r>
         <w:rPr>
           <w:color w:val="4F81BC"/>
         </w:rPr>
         <w:t>Closing Control Center</w:t>
       </w:r>
-      <w:bookmarkEnd w:id="121"/>
+      <w:bookmarkEnd w:id="118"/>
     </w:p>
     <w:p>
       <w:pPr>
@@ -6991,14 +6340,15 @@
         <w:pStyle w:val="Heading2"/>
         <w:spacing w:before="99"/>
       </w:pPr>
-      <w:bookmarkStart w:id="122" w:name="_Toc11081279"/>
+      <w:bookmarkStart w:id="119" w:name="_Toc11081279"/>
       <w:r>
         <w:rPr>
           <w:color w:val="4F81BC"/>
         </w:rPr>
+        <w:lastRenderedPageBreak/>
         <w:t>Setting Preferences</w:t>
       </w:r>
-      <w:bookmarkEnd w:id="122"/>
+      <w:bookmarkEnd w:id="119"/>
     </w:p>
     <w:p>
       <w:pPr>
@@ -7149,15 +6499,7 @@
         <w:ind w:right="375"/>
       </w:pPr>
       <w:r>
-        <w:t xml:space="preserve">Start </w:t>
-      </w:r>
-      <w:proofErr w:type="gramStart"/>
-      <w:r>
-        <w:t>At</w:t>
-      </w:r>
-      <w:proofErr w:type="gramEnd"/>
-      <w:r>
-        <w:t xml:space="preserve"> Login – When set to on Helios will automatically load every time you log into your system.</w:t>
+        <w:t>Start At Login – When set to on Helios will automatically load every time you log into your system.</w:t>
       </w:r>
     </w:p>
     <w:p>
@@ -7189,15 +6531,7 @@
         <w:ind w:right="278"/>
       </w:pPr>
       <w:r>
-        <w:t xml:space="preserve">Hide on Profile Start – When set to on Helios will automatically minimize itself whenever a profile </w:t>
-      </w:r>
-      <w:proofErr w:type="spellStart"/>
-      <w:r>
-        <w:t>isstarted</w:t>
-      </w:r>
-      <w:proofErr w:type="spellEnd"/>
-      <w:r>
-        <w:t>.</w:t>
+        <w:t>Hide on Profile Start – When set to on Helios will automatically minimize itself whenever a profile isstarted.</w:t>
       </w:r>
     </w:p>
     <w:p>
@@ -7213,21 +6547,8 @@
         <w:spacing w:line="273" w:lineRule="auto"/>
         <w:ind w:right="358"/>
       </w:pPr>
-      <w:proofErr w:type="spellStart"/>
-      <w:r>
-        <w:t>HotKey</w:t>
-      </w:r>
-      <w:proofErr w:type="spellEnd"/>
-      <w:r>
-        <w:t xml:space="preserve"> Set – Clicking this button will allow you to set the hotkey which will bring Helios to the top of </w:t>
-      </w:r>
-      <w:proofErr w:type="spellStart"/>
-      <w:r>
-        <w:t>thescreen</w:t>
-      </w:r>
-      <w:proofErr w:type="spellEnd"/>
-      <w:r>
-        <w:t>.</w:t>
+      <w:r>
+        <w:t>HotKey Set – Clicking this button will allow you to set the hotkey which will bring Helios to the top of thescreen.</w:t>
       </w:r>
     </w:p>
     <w:p>
@@ -7242,21 +6563,8 @@
         </w:tabs>
         <w:spacing w:before="3"/>
       </w:pPr>
-      <w:proofErr w:type="spellStart"/>
-      <w:r>
-        <w:t>HotKey</w:t>
-      </w:r>
-      <w:proofErr w:type="spellEnd"/>
-      <w:r>
-        <w:t xml:space="preserve"> Clear – Clicking this button will remove the currently </w:t>
-      </w:r>
-      <w:proofErr w:type="spellStart"/>
-      <w:r>
-        <w:t>sethotkey</w:t>
-      </w:r>
-      <w:proofErr w:type="spellEnd"/>
-      <w:r>
-        <w:t>.</w:t>
+      <w:r>
+        <w:t>HotKey Clear – Clicking this button will remove the currently sethotkey.</w:t>
       </w:r>
     </w:p>
     <w:p>
@@ -7272,21 +6580,8 @@
         <w:spacing w:before="41" w:line="276" w:lineRule="auto"/>
         <w:ind w:right="330"/>
       </w:pPr>
-      <w:proofErr w:type="spellStart"/>
-      <w:r>
-        <w:t>HotKey</w:t>
-      </w:r>
-      <w:proofErr w:type="spellEnd"/>
-      <w:r>
-        <w:t xml:space="preserve"> – This displays the currently set hotkey. When this hotkey is pressed Helios will be brought to the top off all windows on </w:t>
-      </w:r>
-      <w:proofErr w:type="spellStart"/>
-      <w:r>
-        <w:t>thescreen</w:t>
-      </w:r>
-      <w:proofErr w:type="spellEnd"/>
-      <w:r>
-        <w:t>.</w:t>
+      <w:r>
+        <w:t>HotKey – This displays the currently set hotkey. When this hotkey is pressed Helios will be brought to the top off all windows on thescreen.</w:t>
       </w:r>
     </w:p>
     <w:p>
@@ -7302,7 +6597,7 @@
         <w:spacing w:before="41" w:line="276" w:lineRule="auto"/>
         <w:ind w:right="330"/>
         <w:rPr>
-          <w:ins w:id="123" w:author="Neil Larmour" w:date="2019-06-09T22:15:00Z"/>
+          <w:ins w:id="120" w:author="Neil Larmour" w:date="2019-06-09T22:15:00Z"/>
         </w:rPr>
       </w:pPr>
       <w:r>
@@ -7318,18 +6613,7 @@
         <w:t>ND</w:t>
       </w:r>
       <w:r>
-        <w:t xml:space="preserve"> TRIGGER” is selected, then </w:t>
-      </w:r>
-      <w:proofErr w:type="gramStart"/>
-      <w:r>
-        <w:t>a time period</w:t>
-      </w:r>
-      <w:proofErr w:type="gramEnd"/>
-      <w:r>
-        <w:t xml:space="preserve"> can be set to ignore the mouse event and avoid the appearance of a double touch on the screen.</w:t>
-      </w:r>
-      <w:r>
-        <w:t xml:space="preserve">   </w:t>
+        <w:t xml:space="preserve"> TRIGGER” is selected, then a time period can be set to ignore the mouse event and avoid the appearance of a double touch on the screen.</w:t>
       </w:r>
     </w:p>
     <w:p>
@@ -7344,6 +6628,7 @@
           <w:smallCaps w:val="0"/>
           <w:noProof/>
         </w:rPr>
+        <w:lastRenderedPageBreak/>
         <w:drawing>
           <wp:inline distT="0" distB="0" distL="0" distR="0">
             <wp:extent cx="4787900" cy="3053715"/>
@@ -7429,9 +6714,6 @@
         <w:fldChar w:fldCharType="end"/>
       </w:r>
       <w:r>
-        <w:t xml:space="preserve">  </w:t>
-      </w:r>
-      <w:r>
         <w:t>C</w:t>
       </w:r>
       <w:r>
@@ -7470,11 +6752,12 @@
       <w:pPr>
         <w:pStyle w:val="Heading1"/>
       </w:pPr>
-      <w:bookmarkStart w:id="124" w:name="_Toc11081280"/>
-      <w:r>
+      <w:bookmarkStart w:id="121" w:name="_Toc11081280"/>
+      <w:r>
+        <w:lastRenderedPageBreak/>
         <w:t>Profile Editor</w:t>
       </w:r>
-      <w:bookmarkEnd w:id="124"/>
+      <w:bookmarkEnd w:id="121"/>
     </w:p>
     <w:p>
       <w:pPr>
@@ -7485,19 +6768,14 @@
       <w:r>
         <w:t xml:space="preserve">Helios Profile Editor allows you to construct your own profiles or customize the samples profiles you can download. Profile editor can be found under </w:t>
       </w:r>
-      <w:del w:id="125" w:author="Neil Larmour" w:date="2019-06-09T22:19:00Z">
+      <w:del w:id="122" w:author="Neil Larmour" w:date="2019-06-09T22:19:00Z">
         <w:r>
           <w:delText>SCSimulations</w:delText>
         </w:r>
       </w:del>
-      <w:proofErr w:type="spellStart"/>
-      <w:ins w:id="126" w:author="Neil Larmour" w:date="2019-06-09T22:19:00Z">
+      <w:ins w:id="123" w:author="Neil Larmour" w:date="2019-06-09T22:19:00Z">
         <w:r>
-          <w:t>Gadroc</w:t>
-        </w:r>
-        <w:proofErr w:type="spellEnd"/>
-        <w:r>
-          <w:t xml:space="preserve"> Workshop</w:t>
+          <w:t>Gadroc Workshop</w:t>
         </w:r>
       </w:ins>
       <w:r>
@@ -7574,15 +6852,7 @@
         <w:ind w:right="220"/>
       </w:pPr>
       <w:r>
-        <w:t xml:space="preserve">Profile Preview and Explorer – These tool panels allow you to navigate through your profile. Preview shows a miniature version of your entire profile across all monitors. Double clicking on a screen will open it for editing in the editor tabs. Profile Explorer shows you a tree view of all monitors, panels, controls and interfaces in your profile. Double clicking on any of them will open the correct editor in the </w:t>
-      </w:r>
-      <w:proofErr w:type="spellStart"/>
-      <w:r>
-        <w:t>editortabs</w:t>
-      </w:r>
-      <w:proofErr w:type="spellEnd"/>
-      <w:r>
-        <w:t>.</w:t>
+        <w:t>Profile Preview and Explorer – These tool panels allow you to navigate through your profile. Preview shows a miniature version of your entire profile across all monitors. Double clicking on a screen will open it for editing in the editor tabs. Profile Explorer shows you a tree view of all monitors, panels, controls and interfaces in your profile. Double clicking on any of them will open the correct editor in the editortabs.</w:t>
       </w:r>
     </w:p>
     <w:p>
@@ -7599,23 +6869,7 @@
         <w:ind w:right="544"/>
       </w:pPr>
       <w:r>
-        <w:t xml:space="preserve">Toolbox – This tool panel has all the available controls which you can drag onto </w:t>
-      </w:r>
-      <w:proofErr w:type="spellStart"/>
-      <w:r>
-        <w:t>yourprofile</w:t>
-      </w:r>
-      <w:proofErr w:type="spellEnd"/>
-      <w:r>
-        <w:t xml:space="preserve">. You will also find controls which you have saved as </w:t>
-      </w:r>
-      <w:proofErr w:type="spellStart"/>
-      <w:r>
-        <w:t>customtemplates</w:t>
-      </w:r>
-      <w:proofErr w:type="spellEnd"/>
-      <w:r>
-        <w:t>.</w:t>
+        <w:t>Toolbox – This tool panel has all the available controls which you can drag onto yourprofile. You will also find controls which you have saved as customtemplates.</w:t>
       </w:r>
     </w:p>
     <w:p>
@@ -7649,15 +6903,7 @@
         <w:ind w:right="274"/>
       </w:pPr>
       <w:r>
-        <w:t xml:space="preserve">Bindings Editor – This tool panel will allow you to bind both inputs and outputs to the currently selected control from the </w:t>
-      </w:r>
-      <w:proofErr w:type="spellStart"/>
-      <w:r>
-        <w:t>editortabs</w:t>
-      </w:r>
-      <w:proofErr w:type="spellEnd"/>
-      <w:r>
-        <w:t>.</w:t>
+        <w:t>Bindings Editor – This tool panel will allow you to bind both inputs and outputs to the currently selected control from the editortabs.</w:t>
       </w:r>
     </w:p>
     <w:p>
@@ -7701,15 +6947,7 @@
         <w:ind w:right="273"/>
       </w:pPr>
       <w:r>
-        <w:t xml:space="preserve">Properties and Layers – The properties tool panel allows you to see and change the properties for the currently selected control from the editor tabs. These properties let you change the behavior and look of the control. The layers tool panel allows you to control which controls are visible, there display order and whether they are locked to </w:t>
-      </w:r>
-      <w:proofErr w:type="spellStart"/>
-      <w:r>
-        <w:t>preventchanges</w:t>
-      </w:r>
-      <w:proofErr w:type="spellEnd"/>
-      <w:r>
-        <w:t>.</w:t>
+        <w:t>Properties and Layers – The properties tool panel allows you to see and change the properties for the currently selected control from the editor tabs. These properties let you change the behavior and look of the control. The layers tool panel allows you to control which controls are visible, there display order and whether they are locked to preventchanges.</w:t>
       </w:r>
     </w:p>
     <w:p>
@@ -7726,14 +6964,14 @@
         <w:pStyle w:val="Heading2"/>
         <w:spacing w:before="1"/>
       </w:pPr>
-      <w:bookmarkStart w:id="127" w:name="_Toc11081281"/>
+      <w:bookmarkStart w:id="124" w:name="_Toc11081281"/>
       <w:r>
         <w:rPr>
           <w:color w:val="4F81BC"/>
         </w:rPr>
         <w:t>Creating a New Profile</w:t>
       </w:r>
-      <w:bookmarkEnd w:id="127"/>
+      <w:bookmarkEnd w:id="124"/>
     </w:p>
     <w:p>
       <w:pPr>
@@ -7742,15 +6980,7 @@
         <w:ind w:left="100" w:right="272"/>
       </w:pPr>
       <w:r>
-        <w:t xml:space="preserve">To start a new profile in the </w:t>
-      </w:r>
-      <w:proofErr w:type="gramStart"/>
-      <w:r>
-        <w:t>editor</w:t>
-      </w:r>
-      <w:proofErr w:type="gramEnd"/>
-      <w:r>
-        <w:t xml:space="preserve"> select new from the Profile menu or use the hotkey CTRL-N. New profiles start with the current PCs monitor configuration along with the Profile and Keyboard interfaces added by default.</w:t>
+        <w:t>To start a new profile in the editor select new from the Profile menu or use the hotkey CTRL-N. New profiles start with the current PCs monitor configuration along with the Profile and Keyboard interfaces added by default.</w:t>
       </w:r>
     </w:p>
     <w:p>
@@ -7766,14 +6996,14 @@
       <w:pPr>
         <w:pStyle w:val="Heading2"/>
       </w:pPr>
-      <w:bookmarkStart w:id="128" w:name="_Toc11081282"/>
+      <w:bookmarkStart w:id="125" w:name="_Toc11081282"/>
       <w:r>
         <w:rPr>
           <w:color w:val="4F81BC"/>
         </w:rPr>
         <w:t>Saving and Loading Profiles</w:t>
       </w:r>
-      <w:bookmarkEnd w:id="128"/>
+      <w:bookmarkEnd w:id="125"/>
     </w:p>
     <w:p>
       <w:pPr>
@@ -7812,15 +7042,7 @@
         <w:ind w:left="100" w:right="164"/>
       </w:pPr>
       <w:r>
-        <w:t xml:space="preserve">You can load any existing profiles by selecting Open from the Profile menu. If your current changes have not been </w:t>
-      </w:r>
-      <w:proofErr w:type="gramStart"/>
-      <w:r>
-        <w:t>saved</w:t>
-      </w:r>
-      <w:proofErr w:type="gramEnd"/>
-      <w:r>
-        <w:t xml:space="preserve"> you will be prompted to do so.  Profiles can also be loaded into the editor by right clicking on them in Windows Explorer and selecting Edit from the menu.</w:t>
+        <w:t>You can load any existing profiles by selecting Open from the Profile menu. If your current changes have not been saved you will be prompted to do so.  Profiles can also be loaded into the editor by right clicking on them in Windows Explorer and selecting Edit from the menu.</w:t>
       </w:r>
     </w:p>
     <w:p>
@@ -7836,14 +7058,14 @@
       <w:pPr>
         <w:pStyle w:val="Heading2"/>
       </w:pPr>
-      <w:bookmarkStart w:id="129" w:name="_Toc11081283"/>
+      <w:bookmarkStart w:id="126" w:name="_Toc11081283"/>
       <w:r>
         <w:rPr>
           <w:color w:val="4F81BC"/>
         </w:rPr>
         <w:t>Navigating Your Profile</w:t>
       </w:r>
-      <w:bookmarkEnd w:id="129"/>
+      <w:bookmarkEnd w:id="126"/>
     </w:p>
     <w:p>
       <w:pPr>
@@ -7868,11 +7090,11 @@
       <w:pPr>
         <w:pStyle w:val="Heading3"/>
         <w:rPr>
-          <w:ins w:id="130" w:author="Neil Larmour" w:date="2019-06-09T22:20:00Z"/>
+          <w:ins w:id="127" w:author="Neil Larmour" w:date="2019-06-09T22:20:00Z"/>
           <w:color w:val="4F81BC"/>
         </w:rPr>
       </w:pPr>
-      <w:ins w:id="131" w:author="Neil Larmour" w:date="2019-06-09T22:20:00Z">
+      <w:ins w:id="128" w:author="Neil Larmour" w:date="2019-06-09T22:20:00Z">
         <w:r>
           <w:rPr>
             <w:color w:val="4F81BC"/>
@@ -7884,13 +7106,13 @@
     <w:p>
       <w:pPr>
         <w:rPr>
-          <w:ins w:id="132" w:author="Neil Larmour" w:date="2019-06-09T22:20:00Z"/>
+          <w:ins w:id="129" w:author="Neil Larmour" w:date="2019-06-09T22:20:00Z"/>
           <w:rFonts w:asciiTheme="majorHAnsi" w:eastAsiaTheme="majorEastAsia" w:hAnsiTheme="majorHAnsi" w:cstheme="majorBidi"/>
           <w:sz w:val="28"/>
           <w:szCs w:val="28"/>
         </w:rPr>
       </w:pPr>
-      <w:ins w:id="133" w:author="Neil Larmour" w:date="2019-06-09T22:20:00Z">
+      <w:ins w:id="130" w:author="Neil Larmour" w:date="2019-06-09T22:20:00Z">
         <w:r>
           <w:br w:type="page"/>
         </w:r>
@@ -7904,6 +7126,7 @@
         <w:rPr>
           <w:color w:val="4F81BC"/>
         </w:rPr>
+        <w:lastRenderedPageBreak/>
         <w:t>Profile Preview</w:t>
       </w:r>
     </w:p>
@@ -7962,15 +7185,7 @@
         </w:drawing>
       </w:r>
       <w:r>
-        <w:t xml:space="preserve">The profile preview tool panel shows you miniature view of your profile across </w:t>
-      </w:r>
-      <w:proofErr w:type="gramStart"/>
-      <w:r>
-        <w:t>all of</w:t>
-      </w:r>
-      <w:proofErr w:type="gramEnd"/>
-      <w:r>
-        <w:t xml:space="preserve"> your monitors. Each monitor will be labeled with a number. Double clicking on a monitor will open that monitor as a tab in the editing area.</w:t>
+        <w:t>The profile preview tool panel shows you miniature view of your profile across all of your monitors. Each monitor will be labeled with a number. Double clicking on a monitor will open that monitor as a tab in the editing area.</w:t>
       </w:r>
     </w:p>
     <w:p>
@@ -7988,34 +7203,18 @@
         <w:spacing w:line="276" w:lineRule="auto"/>
         <w:ind w:left="100" w:right="5352"/>
         <w:rPr>
-          <w:del w:id="134" w:author="Neil Larmour" w:date="2019-06-09T22:20:00Z"/>
-        </w:rPr>
-      </w:pPr>
-      <w:r>
-        <w:t xml:space="preserve">The preview tool has two check boxes at the bottom which allow you to change the way it looks. First is the Show Panels option which allows you to toggle whether the preview only displays the monitor </w:t>
-      </w:r>
-      <w:proofErr w:type="gramStart"/>
-      <w:r>
-        <w:t>outlines</w:t>
-      </w:r>
-      <w:proofErr w:type="gramEnd"/>
-      <w:r>
-        <w:t xml:space="preserve"> or it renders the panels as well. Second is the </w:t>
-      </w:r>
-      <w:proofErr w:type="gramStart"/>
-      <w:r>
-        <w:t>Full Size</w:t>
-      </w:r>
-      <w:proofErr w:type="gramEnd"/>
-      <w:r>
-        <w:t xml:space="preserve"> option, which when check will change the preview to</w:t>
+          <w:del w:id="131" w:author="Neil Larmour" w:date="2019-06-09T22:20:00Z"/>
+        </w:rPr>
+      </w:pPr>
+      <w:r>
+        <w:t>The preview tool has two check boxes at the bottom which allow you to change the way it looks. First is the Show Panels option which allows you to toggle whether the preview only displays the monitor outlines or it renders the panels as well. Second is the Full Size option, which when check will change the preview to</w:t>
       </w:r>
     </w:p>
     <w:p>
       <w:pPr>
         <w:spacing w:line="276" w:lineRule="auto"/>
         <w:rPr>
-          <w:ins w:id="135" w:author="Neil Larmour" w:date="2019-06-09T22:20:00Z"/>
+          <w:ins w:id="132" w:author="Neil Larmour" w:date="2019-06-09T22:20:00Z"/>
         </w:rPr>
       </w:pPr>
     </w:p>
@@ -8023,7 +7222,7 @@
       <w:pPr>
         <w:spacing w:line="276" w:lineRule="auto"/>
         <w:rPr>
-          <w:del w:id="136" w:author="Neil Larmour" w:date="2019-06-09T22:20:00Z"/>
+          <w:del w:id="133" w:author="Neil Larmour" w:date="2019-06-09T22:20:00Z"/>
         </w:rPr>
         <w:sectPr>
           <w:pgSz w:w="11907" w:h="16839" w:code="9"/>
@@ -8036,7 +7235,7 @@
       <w:pPr>
         <w:pStyle w:val="BodyText"/>
         <w:rPr>
-          <w:del w:id="137" w:author="Neil Larmour" w:date="2019-06-09T22:20:00Z"/>
+          <w:del w:id="134" w:author="Neil Larmour" w:date="2019-06-09T22:20:00Z"/>
           <w:sz w:val="20"/>
         </w:rPr>
       </w:pPr>
@@ -8046,7 +7245,7 @@
         <w:pStyle w:val="BodyText"/>
         <w:spacing w:before="3"/>
         <w:rPr>
-          <w:del w:id="138" w:author="Neil Larmour" w:date="2019-06-09T22:20:00Z"/>
+          <w:del w:id="135" w:author="Neil Larmour" w:date="2019-06-09T22:20:00Z"/>
           <w:sz w:val="17"/>
         </w:rPr>
       </w:pPr>
@@ -8057,33 +7256,25 @@
         <w:spacing w:line="278" w:lineRule="auto"/>
         <w:ind w:left="100"/>
       </w:pPr>
-      <w:del w:id="139" w:author="Neil Larmour" w:date="2019-06-09T22:20:00Z">
+      <w:del w:id="136" w:author="Neil Larmour" w:date="2019-06-09T22:20:00Z">
         <w:r>
           <w:delText>b</w:delText>
         </w:r>
       </w:del>
-      <w:ins w:id="140" w:author="Neil Larmour" w:date="2019-06-09T22:20:00Z">
+      <w:ins w:id="137" w:author="Neil Larmour" w:date="2019-06-09T22:20:00Z">
         <w:r>
           <w:t>b</w:t>
         </w:r>
       </w:ins>
       <w:r>
-        <w:t xml:space="preserve">e a zoom able </w:t>
-      </w:r>
-      <w:proofErr w:type="gramStart"/>
-      <w:r>
-        <w:t>full size</w:t>
-      </w:r>
-      <w:proofErr w:type="gramEnd"/>
-      <w:r>
-        <w:t xml:space="preserve"> view. When uncheck the preview will automatically zoom to fit in the preview area.</w:t>
-      </w:r>
-    </w:p>
-    <w:p>
-      <w:pPr>
-        <w:pStyle w:val="BodyText"/>
-        <w:rPr>
-          <w:del w:id="141" w:author="Neil Larmour" w:date="2019-06-09T22:20:00Z"/>
+        <w:t>e a zoom able full size view. When uncheck the preview will automatically zoom to fit in the preview area.</w:t>
+      </w:r>
+    </w:p>
+    <w:p>
+      <w:pPr>
+        <w:pStyle w:val="BodyText"/>
+        <w:rPr>
+          <w:del w:id="138" w:author="Neil Larmour" w:date="2019-06-09T22:20:00Z"/>
         </w:rPr>
       </w:pPr>
     </w:p>
@@ -8190,14 +7381,14 @@
         <w:pStyle w:val="Heading2"/>
         <w:spacing w:before="99"/>
       </w:pPr>
-      <w:bookmarkStart w:id="142" w:name="_Toc11081284"/>
+      <w:bookmarkStart w:id="139" w:name="_Toc11081284"/>
       <w:r>
         <w:rPr>
           <w:color w:val="4F81BC"/>
         </w:rPr>
         <w:t>Adding, Editing and Removing Controls</w:t>
       </w:r>
-      <w:bookmarkEnd w:id="142"/>
+      <w:bookmarkEnd w:id="139"/>
     </w:p>
     <w:p>
       <w:pPr>
@@ -8295,13 +7486,9 @@
         <w:jc w:val="left"/>
       </w:pPr>
       <w:r>
-        <w:t xml:space="preserve">Panel or </w:t>
-      </w:r>
-      <w:proofErr w:type="spellStart"/>
-      <w:r>
-        <w:t>MonitorName</w:t>
-      </w:r>
-      <w:proofErr w:type="spellEnd"/>
+        <w:lastRenderedPageBreak/>
+        <w:t>Panel or MonitorName</w:t>
+      </w:r>
     </w:p>
     <w:p>
       <w:pPr>
@@ -8316,11 +7503,9 @@
         <w:spacing w:before="38"/>
         <w:jc w:val="left"/>
       </w:pPr>
-      <w:proofErr w:type="spellStart"/>
       <w:r>
         <w:t>PreviewButton</w:t>
       </w:r>
-      <w:proofErr w:type="spellEnd"/>
     </w:p>
     <w:p>
       <w:pPr>
@@ -8335,11 +7520,9 @@
         <w:spacing w:before="40"/>
         <w:jc w:val="left"/>
       </w:pPr>
-      <w:proofErr w:type="spellStart"/>
       <w:r>
         <w:t>ZoomControl</w:t>
       </w:r>
-      <w:proofErr w:type="spellEnd"/>
     </w:p>
     <w:p>
       <w:pPr>
@@ -8354,11 +7537,9 @@
         <w:spacing w:before="40"/>
         <w:jc w:val="left"/>
       </w:pPr>
-      <w:proofErr w:type="spellStart"/>
       <w:r>
         <w:t>MoveUp</w:t>
       </w:r>
-      <w:proofErr w:type="spellEnd"/>
     </w:p>
     <w:p>
       <w:pPr>
@@ -8373,11 +7554,9 @@
         <w:spacing w:before="38"/>
         <w:jc w:val="left"/>
       </w:pPr>
-      <w:proofErr w:type="spellStart"/>
       <w:r>
         <w:t>MoveDown</w:t>
       </w:r>
-      <w:proofErr w:type="spellEnd"/>
     </w:p>
     <w:p>
       <w:pPr>
@@ -8392,11 +7571,9 @@
         <w:spacing w:before="40"/>
         <w:jc w:val="left"/>
       </w:pPr>
-      <w:proofErr w:type="spellStart"/>
       <w:r>
         <w:t>AlignTop</w:t>
       </w:r>
-      <w:proofErr w:type="spellEnd"/>
     </w:p>
     <w:p>
       <w:pPr>
@@ -8411,11 +7588,9 @@
         <w:spacing w:before="40"/>
         <w:jc w:val="left"/>
       </w:pPr>
-      <w:proofErr w:type="spellStart"/>
       <w:r>
         <w:t>AlignBottom</w:t>
       </w:r>
-      <w:proofErr w:type="spellEnd"/>
     </w:p>
     <w:p>
       <w:pPr>
@@ -8431,13 +7606,8 @@
         <w:jc w:val="left"/>
       </w:pPr>
       <w:r>
-        <w:t xml:space="preserve">Align </w:t>
-      </w:r>
-      <w:proofErr w:type="spellStart"/>
-      <w:r>
-        <w:t>VerticalCenter</w:t>
-      </w:r>
-      <w:proofErr w:type="spellEnd"/>
+        <w:t>Align VerticalCenter</w:t>
+      </w:r>
     </w:p>
     <w:p>
       <w:pPr>
@@ -8452,11 +7622,9 @@
         <w:spacing w:before="41"/>
         <w:jc w:val="left"/>
       </w:pPr>
-      <w:proofErr w:type="spellStart"/>
       <w:r>
         <w:t>AlignLeft</w:t>
       </w:r>
-      <w:proofErr w:type="spellEnd"/>
     </w:p>
     <w:p>
       <w:pPr>
@@ -8495,11 +7663,10 @@
       <w:r>
         <w:br w:type="column"/>
       </w:r>
-      <w:proofErr w:type="spellStart"/>
-      <w:r>
+      <w:r>
+        <w:lastRenderedPageBreak/>
         <w:t>AlignRight</w:t>
       </w:r>
-      <w:proofErr w:type="spellEnd"/>
     </w:p>
     <w:p>
       <w:pPr>
@@ -8516,13 +7683,8 @@
         <w:jc w:val="left"/>
       </w:pPr>
       <w:r>
-        <w:t xml:space="preserve">Align </w:t>
-      </w:r>
-      <w:proofErr w:type="spellStart"/>
-      <w:r>
-        <w:t>HorizontalCenter</w:t>
-      </w:r>
-      <w:proofErr w:type="spellEnd"/>
+        <w:t>Align HorizontalCenter</w:t>
+      </w:r>
     </w:p>
     <w:p>
       <w:pPr>
@@ -8539,21 +7701,8 @@
         <w:jc w:val="left"/>
       </w:pPr>
       <w:r>
-        <w:t xml:space="preserve">Distribute </w:t>
-      </w:r>
-      <w:proofErr w:type="gramStart"/>
-      <w:r>
-        <w:t>On</w:t>
-      </w:r>
-      <w:proofErr w:type="gramEnd"/>
-      <w:r>
-        <w:t xml:space="preserve"> </w:t>
-      </w:r>
-      <w:proofErr w:type="spellStart"/>
-      <w:r>
-        <w:t>HorizontalCenter</w:t>
-      </w:r>
-      <w:proofErr w:type="spellEnd"/>
+        <w:t>Distribute OnHorizontalCenter</w:t>
+      </w:r>
     </w:p>
     <w:p>
       <w:pPr>
@@ -8570,21 +7719,8 @@
         <w:jc w:val="left"/>
       </w:pPr>
       <w:r>
-        <w:t xml:space="preserve">Distribute </w:t>
-      </w:r>
-      <w:proofErr w:type="gramStart"/>
-      <w:r>
-        <w:t>On</w:t>
-      </w:r>
-      <w:proofErr w:type="gramEnd"/>
-      <w:r>
-        <w:t xml:space="preserve"> </w:t>
-      </w:r>
-      <w:proofErr w:type="spellStart"/>
-      <w:r>
-        <w:t>VerticalCenter</w:t>
-      </w:r>
-      <w:proofErr w:type="spellEnd"/>
+        <w:t>Distribute OnVerticalCenter</w:t>
+      </w:r>
     </w:p>
     <w:p>
       <w:pPr>
@@ -8601,13 +7737,8 @@
         <w:jc w:val="left"/>
       </w:pPr>
       <w:r>
-        <w:t xml:space="preserve">Space </w:t>
-      </w:r>
-      <w:proofErr w:type="spellStart"/>
-      <w:r>
-        <w:t>EvenlyHorizontally</w:t>
-      </w:r>
-      <w:proofErr w:type="spellEnd"/>
+        <w:t>Space EvenlyHorizontally</w:t>
+      </w:r>
     </w:p>
     <w:p>
       <w:pPr>
@@ -8624,13 +7755,8 @@
         <w:jc w:val="left"/>
       </w:pPr>
       <w:r>
-        <w:t xml:space="preserve">Space </w:t>
-      </w:r>
-      <w:proofErr w:type="spellStart"/>
-      <w:r>
-        <w:t>EvenlyVertically</w:t>
-      </w:r>
-      <w:proofErr w:type="spellEnd"/>
+        <w:t>Space EvenlyVertically</w:t>
+      </w:r>
     </w:p>
     <w:p>
       <w:pPr>
@@ -8664,11 +7790,9 @@
         <w:ind w:left="460"/>
         <w:jc w:val="left"/>
       </w:pPr>
-      <w:proofErr w:type="spellStart"/>
       <w:r>
         <w:t>CloseTab</w:t>
       </w:r>
-      <w:proofErr w:type="spellEnd"/>
     </w:p>
     <w:p>
       <w:pPr>
@@ -8690,6 +7814,7 @@
         <w:ind w:left="100" w:right="191"/>
       </w:pPr>
       <w:r>
+        <w:lastRenderedPageBreak/>
         <w:t>Monitors can be set to have a background fill color and/or a background image. These can be used hide any other windows or desktop backgrounds. To set the fill and background image properties for a monitor, select the Monitor’s tab and then deselect all controls by pressing the ESC key.</w:t>
       </w:r>
     </w:p>
@@ -8780,23 +7905,7 @@
         </w:drawing>
       </w:r>
       <w:r>
-        <w:t xml:space="preserve">You will find </w:t>
-      </w:r>
-      <w:proofErr w:type="gramStart"/>
-      <w:r>
-        <w:t>all of</w:t>
-      </w:r>
-      <w:proofErr w:type="gramEnd"/>
-      <w:r>
-        <w:t xml:space="preserve"> your available controls in the Toolbox tool panel on the left side of the screen. You can expand and collapse the categories by clicking on the category name. To add the control to you the monitor </w:t>
-      </w:r>
-      <w:proofErr w:type="gramStart"/>
-      <w:r>
-        <w:t>click</w:t>
-      </w:r>
-      <w:proofErr w:type="gramEnd"/>
-      <w:r>
-        <w:t xml:space="preserve"> the picture or title of the control and drag it into the editor.</w:t>
+        <w:t>You will find all of your available controls in the Toolbox tool panel on the left side of the screen. You can expand and collapse the categories by clicking on the category name. To add the control to you the monitor click the picture or title of the control and drag it into the editor.</w:t>
       </w:r>
     </w:p>
     <w:p>
@@ -8817,15 +7926,7 @@
         <w:ind w:left="100" w:right="3281"/>
       </w:pPr>
       <w:r>
-        <w:t xml:space="preserve">Once you drop a control onto the editor it will automatically be </w:t>
-      </w:r>
-      <w:proofErr w:type="gramStart"/>
-      <w:r>
-        <w:t>selected</w:t>
-      </w:r>
-      <w:proofErr w:type="gramEnd"/>
-      <w:r>
-        <w:t xml:space="preserve"> and you can immediately change its behavior or appearance by changing the values in the Properties tool panel.</w:t>
+        <w:t>Once you drop a control onto the editor it will automatically be selected and you can immediately change its behavior or appearance by changing the values in the Properties tool panel.</w:t>
       </w:r>
     </w:p>
     <w:p>
@@ -8941,13 +8042,7 @@
         <w:ind w:left="100"/>
       </w:pPr>
       <w:r>
-        <w:t>Controls can be moved around the editing area by first</w:t>
-      </w:r>
-      <w:r>
-        <w:t xml:space="preserve"> </w:t>
-      </w:r>
-      <w:r>
-        <w:t>selecting the control or controls to be moved. Next click and drag anywhere inside the selection border. While moving controls Helios automatically snaps to the border of other controls. Press and hold the control key while moving a control to prevent it from snapping.</w:t>
+        <w:t>Controls can be moved around the editing area by firstselecting the control or controls to be moved. Next click and drag anywhere inside the selection border. While moving controls Helios automatically snaps to the border of other controls. Press and hold the control key while moving a control to prevent it from snapping.</w:t>
       </w:r>
     </w:p>
     <w:p>
@@ -9001,6 +8096,7 @@
         <w:rPr>
           <w:color w:val="4F81BC"/>
         </w:rPr>
+        <w:lastRenderedPageBreak/>
         <w:t>Aligning &amp; Distributing Controls</w:t>
       </w:r>
     </w:p>
@@ -9011,23 +8107,7 @@
         <w:ind w:left="100" w:right="219"/>
       </w:pPr>
       <w:r>
-        <w:t xml:space="preserve">Helios has several tools which make it easy to line up and evenly distribute your </w:t>
-      </w:r>
-      <w:proofErr w:type="gramStart"/>
-      <w:r>
-        <w:t>controls</w:t>
-      </w:r>
-      <w:proofErr w:type="gramEnd"/>
-      <w:r>
-        <w:t xml:space="preserve"> so your panels look great.  You can find </w:t>
-      </w:r>
-      <w:proofErr w:type="gramStart"/>
-      <w:r>
-        <w:t>all of</w:t>
-      </w:r>
-      <w:proofErr w:type="gramEnd"/>
-      <w:r>
-        <w:t xml:space="preserve"> the alignment and distribute functions on the editor tab toolbar.</w:t>
+        <w:t>Helios has several tools which make it easy to line up and evenly distribute your controls so your panels look great.  You can find all of the alignment and distribute functions on the editor tab toolbar.</w:t>
       </w:r>
     </w:p>
     <w:p>
@@ -9054,21 +8134,7 @@
         <w:spacing w:before="194"/>
       </w:pPr>
       <w:r>
-        <w:t xml:space="preserve">Align Left – Moves all selected controls so their </w:t>
-      </w:r>
-      <w:proofErr w:type="gramStart"/>
-      <w:r>
-        <w:t>left hand</w:t>
-      </w:r>
-      <w:proofErr w:type="gramEnd"/>
-      <w:r>
-        <w:t xml:space="preserve"> side aligns to the first selected</w:t>
-      </w:r>
-      <w:r>
-        <w:t xml:space="preserve"> </w:t>
-      </w:r>
-      <w:r>
-        <w:t>control.</w:t>
+        <w:t>Align Left – Moves all selected controls so their left hand side aligns to the first selectedcontrol.</w:t>
       </w:r>
     </w:p>
     <w:p>
@@ -9086,21 +8152,7 @@
         <w:ind w:right="819"/>
       </w:pPr>
       <w:r>
-        <w:t xml:space="preserve">Align Right – Moves all selected controls so their </w:t>
-      </w:r>
-      <w:proofErr w:type="gramStart"/>
-      <w:r>
-        <w:t>left hand</w:t>
-      </w:r>
-      <w:proofErr w:type="gramEnd"/>
-      <w:r>
-        <w:t xml:space="preserve"> side aligns to the first</w:t>
-      </w:r>
-      <w:r>
-        <w:t xml:space="preserve"> </w:t>
-      </w:r>
-      <w:r>
-        <w:t>selected control.</w:t>
+        <w:t>Align Right – Moves all selected controls so their left hand side aligns to the firstselected control.</w:t>
       </w:r>
     </w:p>
     <w:p>
@@ -9118,13 +8170,7 @@
         <w:ind w:right="291"/>
       </w:pPr>
       <w:r>
-        <w:t>Align Horizontal Center – Moves all selected controls so they are centered right to left with the first selected</w:t>
-      </w:r>
-      <w:r>
-        <w:t xml:space="preserve"> </w:t>
-      </w:r>
-      <w:r>
-        <w:t>control.</w:t>
+        <w:t>Align Horizontal Center – Moves all selected controls so they are centered right to left with the first selectedcontrol.</w:t>
       </w:r>
     </w:p>
     <w:p>
@@ -9141,13 +8187,7 @@
         <w:spacing w:before="4"/>
       </w:pPr>
       <w:r>
-        <w:t>Align Top – Moves all selected controls so their top side aligns to the first selected</w:t>
-      </w:r>
-      <w:r>
-        <w:t xml:space="preserve"> </w:t>
-      </w:r>
-      <w:r>
-        <w:t>control.</w:t>
+        <w:t>Align Top – Moves all selected controls so their top side aligns to the first selectedcontrol.</w:t>
       </w:r>
     </w:p>
     <w:p>
@@ -9183,13 +8223,7 @@
         <w:ind w:right="280"/>
       </w:pPr>
       <w:r>
-        <w:t>Align Vertical Center – Moves all selected controls so they are centered top to bottom with the first selected</w:t>
-      </w:r>
-      <w:r>
-        <w:t xml:space="preserve"> </w:t>
-      </w:r>
-      <w:r>
-        <w:t>control.</w:t>
+        <w:t>Align Vertical Center – Moves all selected controls so they are centered top to bottom with the first selectedcontrol.</w:t>
       </w:r>
     </w:p>
     <w:p>
@@ -9199,15 +8233,7 @@
         <w:ind w:left="100"/>
       </w:pPr>
       <w:r>
-        <w:t xml:space="preserve">To use the distribute functions controls evenly select </w:t>
-      </w:r>
-      <w:proofErr w:type="gramStart"/>
-      <w:r>
-        <w:t>all of</w:t>
-      </w:r>
-      <w:proofErr w:type="gramEnd"/>
-      <w:r>
-        <w:t xml:space="preserve"> the controls you want distributed. Helios will select the two most outside controls and distribute the rest evenly between them.</w:t>
+        <w:t>To use the distribute functions controls evenly select all of the controls you want distributed. Helios will select the two most outside controls and distribute the rest evenly between them.</w:t>
       </w:r>
     </w:p>
     <w:p>
@@ -9225,21 +8251,7 @@
         <w:ind w:right="169"/>
       </w:pPr>
       <w:r>
-        <w:t xml:space="preserve">Distribute </w:t>
-      </w:r>
-      <w:proofErr w:type="gramStart"/>
-      <w:r>
-        <w:t>On</w:t>
-      </w:r>
-      <w:proofErr w:type="gramEnd"/>
-      <w:r>
-        <w:t xml:space="preserve"> Horizontal Center – This will distribute the controls so their left to right center points are evenly spaced. If the controls are different widths the empty space between controls will vary.  This does not change the vertical positioning of the</w:t>
-      </w:r>
-      <w:r>
-        <w:t xml:space="preserve"> </w:t>
-      </w:r>
-      <w:r>
-        <w:t>controls.</w:t>
+        <w:t>Distribute On Horizontal Center – This will distribute the controls so their left to right center points are evenly spaced. If the controls are different widths the empty space between controls will vary.  This does not change the vertical positioning of thecontrols.</w:t>
       </w:r>
     </w:p>
     <w:p>
@@ -9257,21 +8269,7 @@
         <w:ind w:right="530"/>
       </w:pPr>
       <w:r>
-        <w:t xml:space="preserve">Distribute </w:t>
-      </w:r>
-      <w:proofErr w:type="gramStart"/>
-      <w:r>
-        <w:t>On</w:t>
-      </w:r>
-      <w:proofErr w:type="gramEnd"/>
-      <w:r>
-        <w:t xml:space="preserve"> Vertical Center – This will distribute the controls so their top to bottom center points are evenly spaced. If the controls are different heights the empty space between controls will vary.  This does not change the horizontal positioning of the</w:t>
-      </w:r>
-      <w:r>
-        <w:t xml:space="preserve"> </w:t>
-      </w:r>
-      <w:r>
-        <w:t>controls.</w:t>
+        <w:t>Distribute On Vertical Center – This will distribute the controls so their top to bottom center points are evenly spaced. If the controls are different heights the empty space between controls will vary.  This does not change the horizontal positioning of thecontrols.</w:t>
       </w:r>
     </w:p>
     <w:p>
@@ -9289,13 +8287,7 @@
         <w:ind w:right="369"/>
       </w:pPr>
       <w:r>
-        <w:t>Space Evenly Horizontally – This will distribute controls from left to right so that there is equal empty space between controls.  This does not change the vertical positioning of the</w:t>
-      </w:r>
-      <w:r>
-        <w:t xml:space="preserve"> </w:t>
-      </w:r>
-      <w:r>
-        <w:t>controls.</w:t>
+        <w:t>Space Evenly Horizontally – This will distribute controls from left to right so that there is equal empty space between controls.  This does not change the vertical positioning of thecontrols.</w:t>
       </w:r>
     </w:p>
     <w:p>
@@ -9313,13 +8305,7 @@
         <w:ind w:right="206"/>
       </w:pPr>
       <w:r>
-        <w:t>Space Evenly Vertically – This will distribute controls from top to bottom so that there is equal empty space between controls.  This does not change the horizontal positioning of the</w:t>
-      </w:r>
-      <w:r>
-        <w:t xml:space="preserve"> </w:t>
-      </w:r>
-      <w:r>
-        <w:t>controls.</w:t>
+        <w:t>Space Evenly Vertically – This will distribute controls from top to bottom so that there is equal empty space between controls.  This does not change the horizontal positioning of thecontrols.</w:t>
       </w:r>
     </w:p>
     <w:p>
@@ -9359,15 +8345,7 @@
         <w:ind w:left="100" w:right="210"/>
       </w:pPr>
       <w:r>
-        <w:t xml:space="preserve">When you drag or paste a control into the editor it is placed at the top of the draw order. Normally this works </w:t>
-      </w:r>
-      <w:proofErr w:type="gramStart"/>
-      <w:r>
-        <w:t>fine</w:t>
-      </w:r>
-      <w:proofErr w:type="gramEnd"/>
-      <w:r>
-        <w:t xml:space="preserve"> and you don’t have to change anything, but sometimes it’s necessary to change the draw order after you are editing.</w:t>
+        <w:t>When you drag or paste a control into the editor it is placed at the top of the draw order. Normally this works fine and you don’t have to change anything, but sometimes it’s necessary to change the draw order after you are editing.</w:t>
       </w:r>
     </w:p>
     <w:p>
@@ -9377,13 +8355,11 @@
         <w:ind w:left="100" w:right="210"/>
       </w:pPr>
       <w:r>
-        <w:t>You can modify a controls position in the draw order by first selecting the controls you want to change then clicking on the move up or move down toolbar icons. When you click move up the selected controls will be moved up one position in the draw order making them draw over top of more controls. Move down will move the selected controls one position down in the draw order making other controls</w:t>
-      </w:r>
-      <w:r>
-        <w:t xml:space="preserve"> </w:t>
-      </w:r>
-      <w:r>
-        <w:t>draw on top of them. Sometimes it’s necessary to move the control several times if you are trying to get it on top of something high up or down low on the draw order.</w:t>
+        <w:t xml:space="preserve">You can modify a controls position in the draw order by first selecting the controls you want to change then clicking on the move up or move down toolbar icons. When you click move up the </w:t>
+      </w:r>
+      <w:r>
+        <w:lastRenderedPageBreak/>
+        <w:t>selected controls will be moved up one position in the draw order making them draw over top of more controls. Move down will move the selected controls one position down in the draw order making other controlsdraw on top of them. Sometimes it’s necessary to move the control several times if you are trying to get it on top of something high up or down low on the draw order.</w:t>
       </w:r>
     </w:p>
     <w:p>
@@ -9440,23 +8416,7 @@
         <w:jc w:val="both"/>
       </w:pPr>
       <w:r>
-        <w:t xml:space="preserve">When a panel is resized while the shift key is held down it will atomically scale </w:t>
-      </w:r>
-      <w:proofErr w:type="gramStart"/>
-      <w:r>
-        <w:t>all of</w:t>
-      </w:r>
-      <w:proofErr w:type="gramEnd"/>
-      <w:r>
-        <w:t xml:space="preserve"> its children controls as well. If a panel is resized without the shift key its children will remain the same </w:t>
-      </w:r>
-      <w:proofErr w:type="gramStart"/>
-      <w:r>
-        <w:t>size, but</w:t>
-      </w:r>
-      <w:proofErr w:type="gramEnd"/>
-      <w:r>
-        <w:t xml:space="preserve"> be moved if necessary to remain on the panel.</w:t>
+        <w:t>When a panel is resized while the shift key is held down it will atomically scale all of its children controls as well. If a panel is resized without the shift key its children will remain the same size, but be moved if necessary to remain on the panel.</w:t>
       </w:r>
     </w:p>
     <w:p>
@@ -9467,15 +8427,7 @@
         <w:jc w:val="both"/>
       </w:pPr>
       <w:r>
-        <w:t xml:space="preserve">When a panel is removed </w:t>
-      </w:r>
-      <w:proofErr w:type="gramStart"/>
-      <w:r>
-        <w:t>all of</w:t>
-      </w:r>
-      <w:proofErr w:type="gramEnd"/>
-      <w:r>
-        <w:t xml:space="preserve"> its children controls are also removed from the profile.</w:t>
+        <w:t>When a panel is removed all of its children controls are also removed from the profile.</w:t>
       </w:r>
     </w:p>
     <w:p>
@@ -9493,14 +8445,14 @@
         <w:spacing w:before="1"/>
         <w:jc w:val="both"/>
       </w:pPr>
-      <w:bookmarkStart w:id="143" w:name="_Toc11081285"/>
+      <w:bookmarkStart w:id="140" w:name="_Toc11081285"/>
       <w:r>
         <w:rPr>
           <w:color w:val="4F81BC"/>
         </w:rPr>
         <w:t>Using the Layers Tool Panel</w:t>
       </w:r>
-      <w:bookmarkEnd w:id="143"/>
+      <w:bookmarkEnd w:id="140"/>
     </w:p>
     <w:p>
       <w:pPr>
@@ -9575,13 +8527,7 @@
         </w:drawing>
       </w:r>
       <w:r>
-        <w:t>Visible – The eye icon toggles whether the control is drawn in the editor. When the eye is open the control is visible and when it is closed the control is not</w:t>
-      </w:r>
-      <w:r>
-        <w:t xml:space="preserve"> </w:t>
-      </w:r>
-      <w:r>
-        <w:t>drawn.</w:t>
+        <w:t>Visible – The eye icon toggles whether the control is drawn in the editor. When the eye is open the control is visible and when it is closed the control is notdrawn.</w:t>
       </w:r>
     </w:p>
     <w:p>
@@ -9615,15 +8561,7 @@
         <w:ind w:right="5608"/>
       </w:pPr>
       <w:r>
-        <w:t xml:space="preserve">Snap Target – This icon toggles whether other controls will snap to this one when they are dragged or resized. When the icon shows an </w:t>
-      </w:r>
-      <w:proofErr w:type="gramStart"/>
-      <w:r>
-        <w:t>arrow</w:t>
-      </w:r>
-      <w:proofErr w:type="gramEnd"/>
-      <w:r>
-        <w:t xml:space="preserve"> this control will be a snap target.</w:t>
+        <w:t>Snap Target – This icon toggles whether other controls will snap to this one when they are dragged or resized. When the icon shows an arrow this control will be a snap target.</w:t>
       </w:r>
     </w:p>
     <w:p>
@@ -9640,13 +8578,7 @@
         <w:ind w:right="326"/>
       </w:pPr>
       <w:r>
-        <w:t>Control Name – You can select controls by clicking on the name. Hold down the control key to select multiple</w:t>
-      </w:r>
-      <w:r>
-        <w:t xml:space="preserve"> </w:t>
-      </w:r>
-      <w:r>
-        <w:t>controls.</w:t>
+        <w:t>Control Name – You can select controls by clicking on the name. Hold down the control key to select multiplecontrols.</w:t>
       </w:r>
     </w:p>
     <w:p>
@@ -9662,24 +8594,19 @@
         <w:spacing w:before="5"/>
       </w:pPr>
       <w:r>
-        <w:t>Selection Highlight – When a control is selected its background will change</w:t>
-      </w:r>
-      <w:r>
-        <w:t xml:space="preserve"> </w:t>
-      </w:r>
-      <w:r>
-        <w:t>colors.</w:t>
+        <w:t>Selection Highlight – When a control is selected its background will changecolors.</w:t>
       </w:r>
     </w:p>
     <w:p>
       <w:pPr>
         <w:pStyle w:val="Heading2"/>
       </w:pPr>
-      <w:bookmarkStart w:id="144" w:name="_Toc11081286"/>
-      <w:r>
+      <w:bookmarkStart w:id="141" w:name="_Toc11081286"/>
+      <w:r>
+        <w:lastRenderedPageBreak/>
         <w:t>Templates</w:t>
       </w:r>
-      <w:bookmarkEnd w:id="144"/>
+      <w:bookmarkEnd w:id="141"/>
     </w:p>
     <w:p>
       <w:pPr>
@@ -9688,23 +8615,7 @@
         <w:ind w:left="100" w:right="210"/>
       </w:pPr>
       <w:r>
-        <w:t xml:space="preserve">Many </w:t>
-      </w:r>
-      <w:proofErr w:type="gramStart"/>
-      <w:r>
-        <w:t>times</w:t>
-      </w:r>
-      <w:proofErr w:type="gramEnd"/>
-      <w:r>
-        <w:t xml:space="preserve"> while you are creating a profile you will have several of the same type of switch or panel graphics. Templates allow you to save a control which you have already configured so you can easily replicate it </w:t>
-      </w:r>
-      <w:proofErr w:type="gramStart"/>
-      <w:r>
-        <w:t>over and over again</w:t>
-      </w:r>
-      <w:proofErr w:type="gramEnd"/>
-      <w:r>
-        <w:t>. Once you have created a template it will show up in your toolbox and you can add it to your profile just like every other control.</w:t>
+        <w:t>Many times while you are creating a profile you will have several of the same type of switch or panel graphics. Templates allow you to save a control which you have already configured so you can easily replicate it over and over again. Once you have created a template it will show up in your toolbox and you can add it to your profile just like every other control.</w:t>
       </w:r>
     </w:p>
     <w:p>
@@ -9734,15 +8645,7 @@
         <w:ind w:left="100"/>
       </w:pPr>
       <w:r>
-        <w:t xml:space="preserve">When you have configured your control the way you want it </w:t>
-      </w:r>
-      <w:proofErr w:type="gramStart"/>
-      <w:r>
-        <w:t>make</w:t>
-      </w:r>
-      <w:proofErr w:type="gramEnd"/>
-      <w:r>
-        <w:t xml:space="preserve"> sure it is selected. You can only have one control selected when creating a template. Once you have the control selected select Save as Template from the Tools menu. Helios will prompt you for a name and category for this template. The category will be the heading in the toolbox this control is found under.</w:t>
+        <w:t>When you have configured your control the way you want it make sure it is selected. You can only have one control selected when creating a template. Once you have the control selected select Save as Template from the Tools menu. Helios will prompt you for a name and category for this template. The category will be the heading in the toolbox this control is found under.</w:t>
       </w:r>
     </w:p>
     <w:p>
@@ -9800,23 +8703,7 @@
         <w:ind w:left="100" w:right="415"/>
       </w:pPr>
       <w:r>
-        <w:t xml:space="preserve">To rename or control or move it between categories select it from the list on the </w:t>
-      </w:r>
-      <w:proofErr w:type="gramStart"/>
-      <w:r>
-        <w:t>left hand</w:t>
-      </w:r>
-      <w:proofErr w:type="gramEnd"/>
-      <w:r>
-        <w:t xml:space="preserve"> side of the Template Manager window.  Change the name or category on the </w:t>
-      </w:r>
-      <w:proofErr w:type="gramStart"/>
-      <w:r>
-        <w:t>right hand</w:t>
-      </w:r>
-      <w:proofErr w:type="gramEnd"/>
-      <w:r>
-        <w:t xml:space="preserve"> side and click save.</w:t>
+        <w:t>To rename or control or move it between categories select it from the list on the left hand side of the Template Manager window.  Change the name or category on the right hand side and click save.</w:t>
       </w:r>
     </w:p>
     <w:p>
@@ -9826,15 +8713,7 @@
         <w:ind w:left="100" w:right="258"/>
       </w:pPr>
       <w:r>
-        <w:t xml:space="preserve">To delete a template select it from the list on the </w:t>
-      </w:r>
-      <w:proofErr w:type="gramStart"/>
-      <w:r>
-        <w:t>left hand</w:t>
-      </w:r>
-      <w:proofErr w:type="gramEnd"/>
-      <w:r>
-        <w:t xml:space="preserve"> side of the Template Manager window then click the delete button.</w:t>
+        <w:t>To delete a template select it from the list on the left hand side of the Template Manager window then click the delete button.</w:t>
       </w:r>
     </w:p>
     <w:p>
@@ -9854,14 +8733,15 @@
         <w:pStyle w:val="Heading2"/>
         <w:spacing w:before="100"/>
       </w:pPr>
-      <w:bookmarkStart w:id="145" w:name="_Toc11081287"/>
+      <w:bookmarkStart w:id="142" w:name="_Toc11081287"/>
       <w:r>
         <w:rPr>
           <w:color w:val="4F81BC"/>
         </w:rPr>
+        <w:lastRenderedPageBreak/>
         <w:t>Add &amp; Removing Interfaces</w:t>
       </w:r>
-      <w:bookmarkEnd w:id="145"/>
+      <w:bookmarkEnd w:id="142"/>
     </w:p>
     <w:p>
       <w:pPr>
@@ -9870,15 +8750,7 @@
         <w:ind w:left="100" w:right="573"/>
       </w:pPr>
       <w:r>
-        <w:t xml:space="preserve">Interfaces allow a Helios profile to talk with other applications and hardware. In order to use an </w:t>
-      </w:r>
-      <w:proofErr w:type="gramStart"/>
-      <w:r>
-        <w:t>interface</w:t>
-      </w:r>
-      <w:proofErr w:type="gramEnd"/>
-      <w:r>
-        <w:t xml:space="preserve"> it must be added to the profile and sometimes configured. Helios comes with several interfaces out of the box which you can use in your profile. Please reference the Interface Guide for more details on using each of them.</w:t>
+        <w:t>Interfaces allow a Helios profile to talk with other applications and hardware. In order to use an interface it must be added to the profile and sometimes configured. Helios comes with several interfaces out of the box which you can use in your profile. Please reference the Interface Guide for more details on using each of them.</w:t>
       </w:r>
     </w:p>
     <w:p>
@@ -9888,23 +8760,7 @@
         <w:ind w:left="100" w:right="135"/>
       </w:pPr>
       <w:r>
-        <w:t xml:space="preserve">By </w:t>
-      </w:r>
-      <w:proofErr w:type="gramStart"/>
-      <w:r>
-        <w:t>default</w:t>
-      </w:r>
-      <w:proofErr w:type="gramEnd"/>
-      <w:r>
-        <w:t xml:space="preserve"> Helios will add the Keyboard and Profile interfaces to all new profiles. The keyboard interface allows Helios to act like a </w:t>
-      </w:r>
-      <w:proofErr w:type="gramStart"/>
-      <w:r>
-        <w:t>keyboard</w:t>
-      </w:r>
-      <w:proofErr w:type="gramEnd"/>
-      <w:r>
-        <w:t xml:space="preserve"> so you can send commands to other applications. The profile interface allows you to interact with Helios to start and stop profiles and show the control center.</w:t>
+        <w:t>By default Helios will add the Keyboard and Profile interfaces to all new profiles. The keyboard interface allows Helios to act like a keyboard so you can send commands to other applications. The profile interface allows you to interact with Helios to start and stop profiles and show the control center.</w:t>
       </w:r>
     </w:p>
     <w:p>
@@ -9936,23 +8792,7 @@
         <w:ind w:left="100" w:right="543"/>
       </w:pPr>
       <w:r>
-        <w:t xml:space="preserve">Helios will only present the interfaces that are available to you based on your license, hardware attached to your machine and what interfaces are already in the profile (some interfaces </w:t>
-      </w:r>
-      <w:proofErr w:type="gramStart"/>
-      <w:r>
-        <w:t>have to</w:t>
-      </w:r>
-      <w:proofErr w:type="gramEnd"/>
-      <w:r>
-        <w:t xml:space="preserve"> be unique in a profile while others can be added multiple times). When an interface which has </w:t>
-      </w:r>
-      <w:proofErr w:type="gramStart"/>
-      <w:r>
-        <w:t>configuration</w:t>
-      </w:r>
-      <w:proofErr w:type="gramEnd"/>
-      <w:r>
-        <w:t xml:space="preserve"> options is added to the profile will automatically open its configuration screen.</w:t>
+        <w:t>Helios will only present the interfaces that are available to you based on your license, hardware attached to your machine and what interfaces are already in the profile (some interfaces have to be unique in a profile while others can be added multiple times). When an interface which has configuration options is added to the profile will automatically open its configuration screen.</w:t>
       </w:r>
     </w:p>
     <w:p>
@@ -10038,14 +8878,15 @@
         <w:pStyle w:val="Heading2"/>
         <w:spacing w:before="100"/>
       </w:pPr>
-      <w:bookmarkStart w:id="146" w:name="_Toc11081288"/>
+      <w:bookmarkStart w:id="143" w:name="_Toc11081288"/>
       <w:r>
         <w:rPr>
           <w:color w:val="4F81BC"/>
         </w:rPr>
+        <w:lastRenderedPageBreak/>
         <w:t>Bindings</w:t>
       </w:r>
-      <w:bookmarkEnd w:id="146"/>
+      <w:bookmarkEnd w:id="143"/>
     </w:p>
     <w:p>
       <w:pPr>
@@ -10147,13 +8988,7 @@
         <w:ind w:right="339"/>
       </w:pPr>
       <w:r>
-        <w:t>Trigger/Action Source List – This area lists all available triggers for input bindings or actions for output</w:t>
-      </w:r>
-      <w:r>
-        <w:t xml:space="preserve"> </w:t>
-      </w:r>
-      <w:r>
-        <w:t>bindings.</w:t>
+        <w:t>Trigger/Action Source List – This area lists all available triggers for input bindings or actions for outputbindings.</w:t>
       </w:r>
     </w:p>
     <w:p>
@@ -10170,13 +9005,7 @@
         <w:ind w:right="289"/>
       </w:pPr>
       <w:r>
-        <w:t>Binding Points – This area lists all the available binding points for the currently selected control or</w:t>
-      </w:r>
-      <w:r>
-        <w:t xml:space="preserve"> </w:t>
-      </w:r>
-      <w:r>
-        <w:t>interface.</w:t>
+        <w:t>Binding Points – This area lists all the available binding points for the currently selected control orinterface.</w:t>
       </w:r>
     </w:p>
     <w:p>
@@ -10193,21 +9022,7 @@
         <w:ind w:right="675"/>
       </w:pPr>
       <w:r>
-        <w:t xml:space="preserve">Binding Properties – This area lets you configure the value passed into the action for </w:t>
-      </w:r>
-      <w:proofErr w:type="gramStart"/>
-      <w:r>
-        <w:t>this bindings</w:t>
-      </w:r>
-      <w:proofErr w:type="gramEnd"/>
-      <w:r>
-        <w:t xml:space="preserve"> and set advanced options. If the currently selected binding does not accept input values only advanced options will be</w:t>
-      </w:r>
-      <w:r>
-        <w:t xml:space="preserve"> </w:t>
-      </w:r>
-      <w:r>
-        <w:t>displayed.</w:t>
+        <w:t>Binding Properties – This area lets you configure the value passed into the action for this bindings and set advanced options. If the currently selected binding does not accept input values only advanced options will bedisplayed.</w:t>
       </w:r>
     </w:p>
     <w:p>
@@ -10224,21 +9039,7 @@
         <w:ind w:right="199"/>
       </w:pPr>
       <w:r>
-        <w:t xml:space="preserve">Binding – Already established bindings will be listed underneath their respective binding point. The currently selected binding will be highlighted blue and its properties will be displayed in the </w:t>
-      </w:r>
-      <w:proofErr w:type="gramStart"/>
-      <w:r>
-        <w:t>bindings</w:t>
-      </w:r>
-      <w:proofErr w:type="gramEnd"/>
-      <w:r>
-        <w:t xml:space="preserve"> property</w:t>
-      </w:r>
-      <w:r>
-        <w:t xml:space="preserve"> </w:t>
-      </w:r>
-      <w:r>
-        <w:t>area.</w:t>
+        <w:t>Binding – Already established bindings will be listed underneath their respective binding point. The currently selected binding will be highlighted blue and its properties will be displayed in the bindings propertyarea.</w:t>
       </w:r>
     </w:p>
     <w:p>
@@ -10282,15 +9083,7 @@
         <w:ind w:left="100" w:right="476"/>
       </w:pPr>
       <w:r>
-        <w:t xml:space="preserve">Select the binding you want to </w:t>
-      </w:r>
-      <w:proofErr w:type="gramStart"/>
-      <w:r>
-        <w:t>remove</w:t>
-      </w:r>
-      <w:proofErr w:type="gramEnd"/>
-      <w:r>
-        <w:t xml:space="preserve"> and press delete on the keyboard, select delete from the edit menu or click the x button to the left of the binding description.</w:t>
+        <w:t>Select the binding you want to remove and press delete on the keyboard, select delete from the edit menu or click the x button to the left of the binding description.</w:t>
       </w:r>
     </w:p>
     <w:p>
@@ -10301,6 +9094,7 @@
         <w:rPr>
           <w:color w:val="4F81BC"/>
         </w:rPr>
+        <w:lastRenderedPageBreak/>
         <w:t>Setting Value Source</w:t>
       </w:r>
     </w:p>
@@ -10333,15 +9127,7 @@
         <w:jc w:val="both"/>
       </w:pPr>
       <w:r>
-        <w:t xml:space="preserve">Static values use the same value every time the binding is executed. Whatever is </w:t>
-      </w:r>
-      <w:proofErr w:type="gramStart"/>
-      <w:r>
-        <w:t>entered into</w:t>
-      </w:r>
-      <w:proofErr w:type="gramEnd"/>
-      <w:r>
-        <w:t xml:space="preserve"> the text box will be passed to the target action. Different actions require different kinds of input so please read the action value type and any help text which may be present.</w:t>
+        <w:t>Static values use the same value every time the binding is executed. Whatever is entered into the text box will be passed to the target action. Different actions require different kinds of input so please read the action value type and any help text which may be present.</w:t>
       </w:r>
     </w:p>
     <w:p>
@@ -10385,31 +9171,7 @@
         <w:ind w:left="100" w:right="243"/>
       </w:pPr>
       <w:r>
-        <w:t xml:space="preserve">This option allows you to use </w:t>
-      </w:r>
-      <w:proofErr w:type="spellStart"/>
-      <w:r>
-        <w:t>lua</w:t>
-      </w:r>
-      <w:proofErr w:type="spellEnd"/>
-      <w:r>
-        <w:t xml:space="preserve"> to calculate or modify the trigger value before passing it to the action. Helios will use the first return value from the </w:t>
-      </w:r>
-      <w:proofErr w:type="spellStart"/>
-      <w:r>
-        <w:t>lua</w:t>
-      </w:r>
-      <w:proofErr w:type="spellEnd"/>
-      <w:r>
-        <w:t xml:space="preserve"> expression for the action. You have access to the trigger output value with the global variable named “</w:t>
-      </w:r>
-      <w:proofErr w:type="spellStart"/>
-      <w:r>
-        <w:t>TriggerValue</w:t>
-      </w:r>
-      <w:proofErr w:type="spellEnd"/>
-      <w:r>
-        <w:t>”.</w:t>
+        <w:t>This option allows you to use lua to calculate or modify the trigger value before passing it to the action. Helios will use the first return value from the lua expression for the action. You have access to the trigger output value with the global variable named “TriggerValue”.</w:t>
       </w:r>
     </w:p>
     <w:p>
@@ -10451,15 +9213,7 @@
         <w:ind w:left="100" w:right="210"/>
       </w:pPr>
       <w:r>
-        <w:t xml:space="preserve">Many </w:t>
-      </w:r>
-      <w:proofErr w:type="gramStart"/>
-      <w:r>
-        <w:t>times</w:t>
-      </w:r>
-      <w:proofErr w:type="gramEnd"/>
-      <w:r>
-        <w:t xml:space="preserve"> when you execute an action via a binding it will also fire several triggers. Sometimes this is not desirable check this checkbox. When checked Helios will not fire any output bindings which may normally trigger when executing the action.</w:t>
+        <w:t>Many times when you execute an action via a binding it will also fire several triggers. Sometimes this is not desirable check this checkbox. When checked Helios will not fire any output bindings which may normally trigger when executing the action.</w:t>
       </w:r>
     </w:p>
     <w:p>
@@ -10481,31 +9235,7 @@
         <w:ind w:left="100" w:right="184"/>
       </w:pPr>
       <w:r>
-        <w:t xml:space="preserve">This is a </w:t>
-      </w:r>
-      <w:proofErr w:type="spellStart"/>
-      <w:r>
-        <w:t>lua</w:t>
-      </w:r>
-      <w:proofErr w:type="spellEnd"/>
-      <w:r>
-        <w:t xml:space="preserve"> expression you can use to prevent a binding from firing based on logic in the </w:t>
-      </w:r>
-      <w:proofErr w:type="spellStart"/>
-      <w:r>
-        <w:t>lua</w:t>
-      </w:r>
-      <w:proofErr w:type="spellEnd"/>
-      <w:r>
-        <w:t xml:space="preserve"> expression. Helios evaluates this script every time this binding executes. If the first return value evaluates to </w:t>
-      </w:r>
-      <w:proofErr w:type="gramStart"/>
-      <w:r>
-        <w:t>false</w:t>
-      </w:r>
-      <w:proofErr w:type="gramEnd"/>
-      <w:r>
-        <w:t xml:space="preserve"> then the binding will be aborted and the action will not be called.</w:t>
+        <w:t>This is a lua expression you can use to prevent a binding from firing based on logic in the lua expression. Helios evaluates this script every time this binding executes. If the first return value evaluates to false then the binding will be aborted and the action will not be called.</w:t>
       </w:r>
     </w:p>
     <w:p>
@@ -10599,15 +9329,15 @@
 </file>
 
 <file path=word/endnotes.xml><?xml version="1.0" encoding="utf-8"?>
-<w:endnotes xmlns:wpc="http://schemas.microsoft.com/office/word/2010/wordprocessingCanvas" xmlns:cx="http://schemas.microsoft.com/office/drawing/2014/chartex" xmlns:cx1="http://schemas.microsoft.com/office/drawing/2015/9/8/chartex" xmlns:cx2="http://schemas.microsoft.com/office/drawing/2015/10/21/chartex" xmlns:cx3="http://schemas.microsoft.com/office/drawing/2016/5/9/chartex" xmlns:cx4="http://schemas.microsoft.com/office/drawing/2016/5/10/chartex" xmlns:cx5="http://schemas.microsoft.com/office/drawing/2016/5/11/chartex" xmlns:cx6="http://schemas.microsoft.com/office/drawing/2016/5/12/chartex" xmlns:cx7="http://schemas.microsoft.com/office/drawing/2016/5/13/chartex" xmlns:cx8="http://schemas.microsoft.com/office/drawing/2016/5/14/chartex" xmlns:mc="http://schemas.openxmlformats.org/markup-compatibility/2006" xmlns:aink="http://schemas.microsoft.com/office/drawing/2016/ink" xmlns:am3d="http://schemas.microsoft.com/office/drawing/2017/model3d" xmlns:o="urn:schemas-microsoft-com:office:office" xmlns:r="http://schemas.openxmlformats.org/officeDocument/2006/relationships" xmlns:m="http://schemas.openxmlformats.org/officeDocument/2006/math" xmlns:v="urn:schemas-microsoft-com:vml" xmlns:wp14="http://schemas.microsoft.com/office/word/2010/wordprocessingDrawing" xmlns:wp="http://schemas.openxmlformats.org/drawingml/2006/wordprocessingDrawing" xmlns:w10="urn:schemas-microsoft-com:office:word" xmlns:w="http://schemas.openxmlformats.org/wordprocessingml/2006/main" xmlns:w14="http://schemas.microsoft.com/office/word/2010/wordml" xmlns:w15="http://schemas.microsoft.com/office/word/2012/wordml" xmlns:w16cid="http://schemas.microsoft.com/office/word/2016/wordml/cid" xmlns:w16se="http://schemas.microsoft.com/office/word/2015/wordml/symex" xmlns:wpg="http://schemas.microsoft.com/office/word/2010/wordprocessingGroup" xmlns:wpi="http://schemas.microsoft.com/office/word/2010/wordprocessingInk" xmlns:wne="http://schemas.microsoft.com/office/word/2006/wordml" xmlns:wps="http://schemas.microsoft.com/office/word/2010/wordprocessingShape" mc:Ignorable="w14 w15 w16se w16cid wp14">
-  <w:endnote w:type="separator" w:id="-1">
+<w:endnotes xmlns:ve="http://schemas.openxmlformats.org/markup-compatibility/2006" xmlns:o="urn:schemas-microsoft-com:office:office" xmlns:r="http://schemas.openxmlformats.org/officeDocument/2006/relationships" xmlns:m="http://schemas.openxmlformats.org/officeDocument/2006/math" xmlns:v="urn:schemas-microsoft-com:vml" xmlns:wp="http://schemas.openxmlformats.org/drawingml/2006/wordprocessingDrawing" xmlns:w10="urn:schemas-microsoft-com:office:word" xmlns:w="http://schemas.openxmlformats.org/wordprocessingml/2006/main" xmlns:wne="http://schemas.microsoft.com/office/word/2006/wordml">
+  <w:endnote w:type="separator" w:id="0">
     <w:p>
       <w:r>
         <w:separator/>
       </w:r>
     </w:p>
   </w:endnote>
-  <w:endnote w:type="continuationSeparator" w:id="0">
+  <w:endnote w:type="continuationSeparator" w:id="1">
     <w:p>
       <w:r>
         <w:continuationSeparator/>
@@ -10618,7 +9348,7 @@
 </file>
 
 <file path=word/footer1.xml><?xml version="1.0" encoding="utf-8"?>
-<w:ftr xmlns:wpc="http://schemas.microsoft.com/office/word/2010/wordprocessingCanvas" xmlns:cx="http://schemas.microsoft.com/office/drawing/2014/chartex" xmlns:cx1="http://schemas.microsoft.com/office/drawing/2015/9/8/chartex" xmlns:cx2="http://schemas.microsoft.com/office/drawing/2015/10/21/chartex" xmlns:cx3="http://schemas.microsoft.com/office/drawing/2016/5/9/chartex" xmlns:cx4="http://schemas.microsoft.com/office/drawing/2016/5/10/chartex" xmlns:cx5="http://schemas.microsoft.com/office/drawing/2016/5/11/chartex" xmlns:cx6="http://schemas.microsoft.com/office/drawing/2016/5/12/chartex" xmlns:cx7="http://schemas.microsoft.com/office/drawing/2016/5/13/chartex" xmlns:cx8="http://schemas.microsoft.com/office/drawing/2016/5/14/chartex" xmlns:mc="http://schemas.openxmlformats.org/markup-compatibility/2006" xmlns:aink="http://schemas.microsoft.com/office/drawing/2016/ink" xmlns:am3d="http://schemas.microsoft.com/office/drawing/2017/model3d" xmlns:o="urn:schemas-microsoft-com:office:office" xmlns:r="http://schemas.openxmlformats.org/officeDocument/2006/relationships" xmlns:m="http://schemas.openxmlformats.org/officeDocument/2006/math" xmlns:v="urn:schemas-microsoft-com:vml" xmlns:wp14="http://schemas.microsoft.com/office/word/2010/wordprocessingDrawing" xmlns:wp="http://schemas.openxmlformats.org/drawingml/2006/wordprocessingDrawing" xmlns:w10="urn:schemas-microsoft-com:office:word" xmlns:w="http://schemas.openxmlformats.org/wordprocessingml/2006/main" xmlns:w14="http://schemas.microsoft.com/office/word/2010/wordml" xmlns:w15="http://schemas.microsoft.com/office/word/2012/wordml" xmlns:w16cid="http://schemas.microsoft.com/office/word/2016/wordml/cid" xmlns:w16se="http://schemas.microsoft.com/office/word/2015/wordml/symex" xmlns:wpg="http://schemas.microsoft.com/office/word/2010/wordprocessingGroup" xmlns:wpi="http://schemas.microsoft.com/office/word/2010/wordprocessingInk" xmlns:wne="http://schemas.microsoft.com/office/word/2006/wordml" xmlns:wps="http://schemas.microsoft.com/office/word/2010/wordprocessingShape" mc:Ignorable="w14 w15 w16se w16cid wp14">
+<w:ftr xmlns:ve="http://schemas.openxmlformats.org/markup-compatibility/2006" xmlns:o="urn:schemas-microsoft-com:office:office" xmlns:r="http://schemas.openxmlformats.org/officeDocument/2006/relationships" xmlns:m="http://schemas.openxmlformats.org/officeDocument/2006/math" xmlns:v="urn:schemas-microsoft-com:vml" xmlns:wp="http://schemas.openxmlformats.org/drawingml/2006/wordprocessingDrawing" xmlns:w10="urn:schemas-microsoft-com:office:word" xmlns:w="http://schemas.openxmlformats.org/wordprocessingml/2006/main" xmlns:wne="http://schemas.microsoft.com/office/word/2006/wordml">
   <w:sdt>
     <w:sdtPr>
       <w:id w:val="199359337"/>
@@ -10627,7 +9357,6 @@
         <w:docPartUnique/>
       </w:docPartObj>
     </w:sdtPr>
-    <w:sdtEndPr/>
     <w:sdtContent>
       <w:p>
         <w:pPr>
@@ -10655,7 +9384,7 @@
           <w:rPr>
             <w:noProof/>
           </w:rPr>
-          <w:t>2</w:t>
+          <w:t>8</w:t>
         </w:r>
         <w:r>
           <w:rPr>
@@ -10670,7 +9399,7 @@
 </file>
 
 <file path=word/footer2.xml><?xml version="1.0" encoding="utf-8"?>
-<w:ftr xmlns:wpc="http://schemas.microsoft.com/office/word/2010/wordprocessingCanvas" xmlns:cx="http://schemas.microsoft.com/office/drawing/2014/chartex" xmlns:cx1="http://schemas.microsoft.com/office/drawing/2015/9/8/chartex" xmlns:cx2="http://schemas.microsoft.com/office/drawing/2015/10/21/chartex" xmlns:cx3="http://schemas.microsoft.com/office/drawing/2016/5/9/chartex" xmlns:cx4="http://schemas.microsoft.com/office/drawing/2016/5/10/chartex" xmlns:cx5="http://schemas.microsoft.com/office/drawing/2016/5/11/chartex" xmlns:cx6="http://schemas.microsoft.com/office/drawing/2016/5/12/chartex" xmlns:cx7="http://schemas.microsoft.com/office/drawing/2016/5/13/chartex" xmlns:cx8="http://schemas.microsoft.com/office/drawing/2016/5/14/chartex" xmlns:mc="http://schemas.openxmlformats.org/markup-compatibility/2006" xmlns:aink="http://schemas.microsoft.com/office/drawing/2016/ink" xmlns:am3d="http://schemas.microsoft.com/office/drawing/2017/model3d" xmlns:o="urn:schemas-microsoft-com:office:office" xmlns:r="http://schemas.openxmlformats.org/officeDocument/2006/relationships" xmlns:m="http://schemas.openxmlformats.org/officeDocument/2006/math" xmlns:v="urn:schemas-microsoft-com:vml" xmlns:wp14="http://schemas.microsoft.com/office/word/2010/wordprocessingDrawing" xmlns:wp="http://schemas.openxmlformats.org/drawingml/2006/wordprocessingDrawing" xmlns:w10="urn:schemas-microsoft-com:office:word" xmlns:w="http://schemas.openxmlformats.org/wordprocessingml/2006/main" xmlns:w14="http://schemas.microsoft.com/office/word/2010/wordml" xmlns:w15="http://schemas.microsoft.com/office/word/2012/wordml" xmlns:w16cid="http://schemas.microsoft.com/office/word/2016/wordml/cid" xmlns:w16se="http://schemas.microsoft.com/office/word/2015/wordml/symex" xmlns:wpg="http://schemas.microsoft.com/office/word/2010/wordprocessingGroup" xmlns:wpi="http://schemas.microsoft.com/office/word/2010/wordprocessingInk" xmlns:wne="http://schemas.microsoft.com/office/word/2006/wordml" xmlns:wps="http://schemas.microsoft.com/office/word/2010/wordprocessingShape" mc:Ignorable="w14 w15 w16se w16cid wp14">
+<w:ftr xmlns:ve="http://schemas.openxmlformats.org/markup-compatibility/2006" xmlns:o="urn:schemas-microsoft-com:office:office" xmlns:r="http://schemas.openxmlformats.org/officeDocument/2006/relationships" xmlns:m="http://schemas.openxmlformats.org/officeDocument/2006/math" xmlns:v="urn:schemas-microsoft-com:vml" xmlns:wp="http://schemas.openxmlformats.org/drawingml/2006/wordprocessingDrawing" xmlns:w10="urn:schemas-microsoft-com:office:word" xmlns:w="http://schemas.openxmlformats.org/wordprocessingml/2006/main" xmlns:wne="http://schemas.microsoft.com/office/word/2006/wordml">
   <w:sdt>
     <w:sdtPr>
       <w:id w:val="199359339"/>
@@ -10679,7 +9408,6 @@
         <w:docPartUnique/>
       </w:docPartObj>
     </w:sdtPr>
-    <w:sdtEndPr/>
     <w:sdtContent>
       <w:p>
         <w:pPr>
@@ -10708,7 +9436,7 @@
           <w:rPr>
             <w:noProof/>
           </w:rPr>
-          <w:t>1</w:t>
+          <w:t>7</w:t>
         </w:r>
         <w:r>
           <w:rPr>
@@ -10723,7 +9451,7 @@
 </file>
 
 <file path=word/footer3.xml><?xml version="1.0" encoding="utf-8"?>
-<w:ftr xmlns:wpc="http://schemas.microsoft.com/office/word/2010/wordprocessingCanvas" xmlns:cx="http://schemas.microsoft.com/office/drawing/2014/chartex" xmlns:cx1="http://schemas.microsoft.com/office/drawing/2015/9/8/chartex" xmlns:cx2="http://schemas.microsoft.com/office/drawing/2015/10/21/chartex" xmlns:cx3="http://schemas.microsoft.com/office/drawing/2016/5/9/chartex" xmlns:cx4="http://schemas.microsoft.com/office/drawing/2016/5/10/chartex" xmlns:cx5="http://schemas.microsoft.com/office/drawing/2016/5/11/chartex" xmlns:cx6="http://schemas.microsoft.com/office/drawing/2016/5/12/chartex" xmlns:cx7="http://schemas.microsoft.com/office/drawing/2016/5/13/chartex" xmlns:cx8="http://schemas.microsoft.com/office/drawing/2016/5/14/chartex" xmlns:mc="http://schemas.openxmlformats.org/markup-compatibility/2006" xmlns:aink="http://schemas.microsoft.com/office/drawing/2016/ink" xmlns:am3d="http://schemas.microsoft.com/office/drawing/2017/model3d" xmlns:o="urn:schemas-microsoft-com:office:office" xmlns:r="http://schemas.openxmlformats.org/officeDocument/2006/relationships" xmlns:m="http://schemas.openxmlformats.org/officeDocument/2006/math" xmlns:v="urn:schemas-microsoft-com:vml" xmlns:wp14="http://schemas.microsoft.com/office/word/2010/wordprocessingDrawing" xmlns:wp="http://schemas.openxmlformats.org/drawingml/2006/wordprocessingDrawing" xmlns:w10="urn:schemas-microsoft-com:office:word" xmlns:w="http://schemas.openxmlformats.org/wordprocessingml/2006/main" xmlns:w14="http://schemas.microsoft.com/office/word/2010/wordml" xmlns:w15="http://schemas.microsoft.com/office/word/2012/wordml" xmlns:w16cid="http://schemas.microsoft.com/office/word/2016/wordml/cid" xmlns:w16se="http://schemas.microsoft.com/office/word/2015/wordml/symex" xmlns:wpg="http://schemas.microsoft.com/office/word/2010/wordprocessingGroup" xmlns:wpi="http://schemas.microsoft.com/office/word/2010/wordprocessingInk" xmlns:wne="http://schemas.microsoft.com/office/word/2006/wordml" xmlns:wps="http://schemas.microsoft.com/office/word/2010/wordprocessingShape" mc:Ignorable="w14 w15 w16se w16cid wp14">
+<w:ftr xmlns:ve="http://schemas.openxmlformats.org/markup-compatibility/2006" xmlns:o="urn:schemas-microsoft-com:office:office" xmlns:r="http://schemas.openxmlformats.org/officeDocument/2006/relationships" xmlns:m="http://schemas.openxmlformats.org/officeDocument/2006/math" xmlns:v="urn:schemas-microsoft-com:vml" xmlns:wp="http://schemas.openxmlformats.org/drawingml/2006/wordprocessingDrawing" xmlns:w10="urn:schemas-microsoft-com:office:word" xmlns:w="http://schemas.openxmlformats.org/wordprocessingml/2006/main" xmlns:wne="http://schemas.microsoft.com/office/word/2006/wordml">
   <w:sdt>
     <w:sdtPr>
       <w:id w:val="199359292"/>
@@ -10732,7 +9460,6 @@
         <w:docPartUnique/>
       </w:docPartObj>
     </w:sdtPr>
-    <w:sdtEndPr/>
     <w:sdtContent>
       <w:p>
         <w:pPr>
@@ -10775,7 +9502,7 @@
 </file>
 
 <file path=word/footer4.xml><?xml version="1.0" encoding="utf-8"?>
-<w:ftr xmlns:wpc="http://schemas.microsoft.com/office/word/2010/wordprocessingCanvas" xmlns:cx="http://schemas.microsoft.com/office/drawing/2014/chartex" xmlns:cx1="http://schemas.microsoft.com/office/drawing/2015/9/8/chartex" xmlns:cx2="http://schemas.microsoft.com/office/drawing/2015/10/21/chartex" xmlns:cx3="http://schemas.microsoft.com/office/drawing/2016/5/9/chartex" xmlns:cx4="http://schemas.microsoft.com/office/drawing/2016/5/10/chartex" xmlns:cx5="http://schemas.microsoft.com/office/drawing/2016/5/11/chartex" xmlns:cx6="http://schemas.microsoft.com/office/drawing/2016/5/12/chartex" xmlns:cx7="http://schemas.microsoft.com/office/drawing/2016/5/13/chartex" xmlns:cx8="http://schemas.microsoft.com/office/drawing/2016/5/14/chartex" xmlns:mc="http://schemas.openxmlformats.org/markup-compatibility/2006" xmlns:aink="http://schemas.microsoft.com/office/drawing/2016/ink" xmlns:am3d="http://schemas.microsoft.com/office/drawing/2017/model3d" xmlns:o="urn:schemas-microsoft-com:office:office" xmlns:r="http://schemas.openxmlformats.org/officeDocument/2006/relationships" xmlns:m="http://schemas.openxmlformats.org/officeDocument/2006/math" xmlns:v="urn:schemas-microsoft-com:vml" xmlns:wp14="http://schemas.microsoft.com/office/word/2010/wordprocessingDrawing" xmlns:wp="http://schemas.openxmlformats.org/drawingml/2006/wordprocessingDrawing" xmlns:w10="urn:schemas-microsoft-com:office:word" xmlns:w="http://schemas.openxmlformats.org/wordprocessingml/2006/main" xmlns:w14="http://schemas.microsoft.com/office/word/2010/wordml" xmlns:w15="http://schemas.microsoft.com/office/word/2012/wordml" xmlns:w16cid="http://schemas.microsoft.com/office/word/2016/wordml/cid" xmlns:w16se="http://schemas.microsoft.com/office/word/2015/wordml/symex" xmlns:wpg="http://schemas.microsoft.com/office/word/2010/wordprocessingGroup" xmlns:wpi="http://schemas.microsoft.com/office/word/2010/wordprocessingInk" xmlns:wne="http://schemas.microsoft.com/office/word/2006/wordml" xmlns:wps="http://schemas.microsoft.com/office/word/2010/wordprocessingShape" mc:Ignorable="w14 w15 w16se w16cid wp14">
+<w:ftr xmlns:ve="http://schemas.openxmlformats.org/markup-compatibility/2006" xmlns:o="urn:schemas-microsoft-com:office:office" xmlns:r="http://schemas.openxmlformats.org/officeDocument/2006/relationships" xmlns:m="http://schemas.openxmlformats.org/officeDocument/2006/math" xmlns:v="urn:schemas-microsoft-com:vml" xmlns:wp="http://schemas.openxmlformats.org/drawingml/2006/wordprocessingDrawing" xmlns:w10="urn:schemas-microsoft-com:office:word" xmlns:w="http://schemas.openxmlformats.org/wordprocessingml/2006/main" xmlns:wne="http://schemas.microsoft.com/office/word/2006/wordml">
   <w:sdt>
     <w:sdtPr>
       <w:id w:val="199359288"/>
@@ -10784,7 +9511,6 @@
         <w:docPartUnique/>
       </w:docPartObj>
     </w:sdtPr>
-    <w:sdtEndPr/>
     <w:sdtContent>
       <w:p>
         <w:pPr>
@@ -10812,7 +9538,7 @@
           <w:rPr>
             <w:noProof/>
           </w:rPr>
-          <w:t>12</w:t>
+          <w:t>30</w:t>
         </w:r>
         <w:r>
           <w:rPr>
@@ -10827,15 +9553,15 @@
 </file>
 
 <file path=word/footnotes.xml><?xml version="1.0" encoding="utf-8"?>
-<w:footnotes xmlns:wpc="http://schemas.microsoft.com/office/word/2010/wordprocessingCanvas" xmlns:cx="http://schemas.microsoft.com/office/drawing/2014/chartex" xmlns:cx1="http://schemas.microsoft.com/office/drawing/2015/9/8/chartex" xmlns:cx2="http://schemas.microsoft.com/office/drawing/2015/10/21/chartex" xmlns:cx3="http://schemas.microsoft.com/office/drawing/2016/5/9/chartex" xmlns:cx4="http://schemas.microsoft.com/office/drawing/2016/5/10/chartex" xmlns:cx5="http://schemas.microsoft.com/office/drawing/2016/5/11/chartex" xmlns:cx6="http://schemas.microsoft.com/office/drawing/2016/5/12/chartex" xmlns:cx7="http://schemas.microsoft.com/office/drawing/2016/5/13/chartex" xmlns:cx8="http://schemas.microsoft.com/office/drawing/2016/5/14/chartex" xmlns:mc="http://schemas.openxmlformats.org/markup-compatibility/2006" xmlns:aink="http://schemas.microsoft.com/office/drawing/2016/ink" xmlns:am3d="http://schemas.microsoft.com/office/drawing/2017/model3d" xmlns:o="urn:schemas-microsoft-com:office:office" xmlns:r="http://schemas.openxmlformats.org/officeDocument/2006/relationships" xmlns:m="http://schemas.openxmlformats.org/officeDocument/2006/math" xmlns:v="urn:schemas-microsoft-com:vml" xmlns:wp14="http://schemas.microsoft.com/office/word/2010/wordprocessingDrawing" xmlns:wp="http://schemas.openxmlformats.org/drawingml/2006/wordprocessingDrawing" xmlns:w10="urn:schemas-microsoft-com:office:word" xmlns:w="http://schemas.openxmlformats.org/wordprocessingml/2006/main" xmlns:w14="http://schemas.microsoft.com/office/word/2010/wordml" xmlns:w15="http://schemas.microsoft.com/office/word/2012/wordml" xmlns:w16cid="http://schemas.microsoft.com/office/word/2016/wordml/cid" xmlns:w16se="http://schemas.microsoft.com/office/word/2015/wordml/symex" xmlns:wpg="http://schemas.microsoft.com/office/word/2010/wordprocessingGroup" xmlns:wpi="http://schemas.microsoft.com/office/word/2010/wordprocessingInk" xmlns:wne="http://schemas.microsoft.com/office/word/2006/wordml" xmlns:wps="http://schemas.microsoft.com/office/word/2010/wordprocessingShape" mc:Ignorable="w14 w15 w16se w16cid wp14">
-  <w:footnote w:type="separator" w:id="-1">
+<w:footnotes xmlns:ve="http://schemas.openxmlformats.org/markup-compatibility/2006" xmlns:o="urn:schemas-microsoft-com:office:office" xmlns:r="http://schemas.openxmlformats.org/officeDocument/2006/relationships" xmlns:m="http://schemas.openxmlformats.org/officeDocument/2006/math" xmlns:v="urn:schemas-microsoft-com:vml" xmlns:wp="http://schemas.openxmlformats.org/drawingml/2006/wordprocessingDrawing" xmlns:w10="urn:schemas-microsoft-com:office:word" xmlns:w="http://schemas.openxmlformats.org/wordprocessingml/2006/main" xmlns:wne="http://schemas.microsoft.com/office/word/2006/wordml">
+  <w:footnote w:type="separator" w:id="0">
     <w:p>
       <w:r>
         <w:separator/>
       </w:r>
     </w:p>
   </w:footnote>
-  <w:footnote w:type="continuationSeparator" w:id="0">
+  <w:footnote w:type="continuationSeparator" w:id="1">
     <w:p>
       <w:r>
         <w:continuationSeparator/>
@@ -10846,7 +9572,7 @@
 </file>
 
 <file path=word/header1.xml><?xml version="1.0" encoding="utf-8"?>
-<w:hdr xmlns:wpc="http://schemas.microsoft.com/office/word/2010/wordprocessingCanvas" xmlns:cx="http://schemas.microsoft.com/office/drawing/2014/chartex" xmlns:cx1="http://schemas.microsoft.com/office/drawing/2015/9/8/chartex" xmlns:cx2="http://schemas.microsoft.com/office/drawing/2015/10/21/chartex" xmlns:cx3="http://schemas.microsoft.com/office/drawing/2016/5/9/chartex" xmlns:cx4="http://schemas.microsoft.com/office/drawing/2016/5/10/chartex" xmlns:cx5="http://schemas.microsoft.com/office/drawing/2016/5/11/chartex" xmlns:cx6="http://schemas.microsoft.com/office/drawing/2016/5/12/chartex" xmlns:cx7="http://schemas.microsoft.com/office/drawing/2016/5/13/chartex" xmlns:cx8="http://schemas.microsoft.com/office/drawing/2016/5/14/chartex" xmlns:mc="http://schemas.openxmlformats.org/markup-compatibility/2006" xmlns:aink="http://schemas.microsoft.com/office/drawing/2016/ink" xmlns:am3d="http://schemas.microsoft.com/office/drawing/2017/model3d" xmlns:o="urn:schemas-microsoft-com:office:office" xmlns:r="http://schemas.openxmlformats.org/officeDocument/2006/relationships" xmlns:m="http://schemas.openxmlformats.org/officeDocument/2006/math" xmlns:v="urn:schemas-microsoft-com:vml" xmlns:wp14="http://schemas.microsoft.com/office/word/2010/wordprocessingDrawing" xmlns:wp="http://schemas.openxmlformats.org/drawingml/2006/wordprocessingDrawing" xmlns:w10="urn:schemas-microsoft-com:office:word" xmlns:w="http://schemas.openxmlformats.org/wordprocessingml/2006/main" xmlns:w14="http://schemas.microsoft.com/office/word/2010/wordml" xmlns:w15="http://schemas.microsoft.com/office/word/2012/wordml" xmlns:w16cid="http://schemas.microsoft.com/office/word/2016/wordml/cid" xmlns:w16se="http://schemas.microsoft.com/office/word/2015/wordml/symex" xmlns:wpg="http://schemas.microsoft.com/office/word/2010/wordprocessingGroup" xmlns:wpi="http://schemas.microsoft.com/office/word/2010/wordprocessingInk" xmlns:wne="http://schemas.microsoft.com/office/word/2006/wordml" xmlns:wps="http://schemas.microsoft.com/office/word/2010/wordprocessingShape" mc:Ignorable="w14 w15 w16se w16cid wp14">
+<w:hdr xmlns:ve="http://schemas.openxmlformats.org/markup-compatibility/2006" xmlns:o="urn:schemas-microsoft-com:office:office" xmlns:r="http://schemas.openxmlformats.org/officeDocument/2006/relationships" xmlns:m="http://schemas.openxmlformats.org/officeDocument/2006/math" xmlns:v="urn:schemas-microsoft-com:vml" xmlns:wp="http://schemas.openxmlformats.org/drawingml/2006/wordprocessingDrawing" xmlns:w10="urn:schemas-microsoft-com:office:word" xmlns:w="http://schemas.openxmlformats.org/wordprocessingml/2006/main" xmlns:wne="http://schemas.microsoft.com/office/word/2006/wordml">
   <w:sdt>
     <w:sdtPr>
       <w:alias w:val="Title"/>
@@ -10854,7 +9580,6 @@
       <w:dataBinding w:prefixMappings="xmlns:ns0='http://purl.org/dc/elements/1.1/' xmlns:ns1='http://schemas.openxmlformats.org/package/2006/metadata/core-properties' " w:xpath="/ns1:coreProperties[1]/ns0:title[1]" w:storeItemID="{6C3C8BC8-F283-45AE-878A-BAB7291924A1}"/>
       <w:text/>
     </w:sdtPr>
-    <w:sdtEndPr/>
     <w:sdtContent>
       <w:p>
         <w:pPr>
@@ -10874,47 +9599,25 @@
 </file>
 
 <file path=word/header2.xml><?xml version="1.0" encoding="utf-8"?>
-<w:hdr xmlns:wpc="http://schemas.microsoft.com/office/word/2010/wordprocessingCanvas" xmlns:cx="http://schemas.microsoft.com/office/drawing/2014/chartex" xmlns:cx1="http://schemas.microsoft.com/office/drawing/2015/9/8/chartex" xmlns:cx2="http://schemas.microsoft.com/office/drawing/2015/10/21/chartex" xmlns:cx3="http://schemas.microsoft.com/office/drawing/2016/5/9/chartex" xmlns:cx4="http://schemas.microsoft.com/office/drawing/2016/5/10/chartex" xmlns:cx5="http://schemas.microsoft.com/office/drawing/2016/5/11/chartex" xmlns:cx6="http://schemas.microsoft.com/office/drawing/2016/5/12/chartex" xmlns:cx7="http://schemas.microsoft.com/office/drawing/2016/5/13/chartex" xmlns:cx8="http://schemas.microsoft.com/office/drawing/2016/5/14/chartex" xmlns:mc="http://schemas.openxmlformats.org/markup-compatibility/2006" xmlns:aink="http://schemas.microsoft.com/office/drawing/2016/ink" xmlns:am3d="http://schemas.microsoft.com/office/drawing/2017/model3d" xmlns:o="urn:schemas-microsoft-com:office:office" xmlns:r="http://schemas.openxmlformats.org/officeDocument/2006/relationships" xmlns:m="http://schemas.openxmlformats.org/officeDocument/2006/math" xmlns:v="urn:schemas-microsoft-com:vml" xmlns:wp14="http://schemas.microsoft.com/office/word/2010/wordprocessingDrawing" xmlns:wp="http://schemas.openxmlformats.org/drawingml/2006/wordprocessingDrawing" xmlns:w10="urn:schemas-microsoft-com:office:word" xmlns:w="http://schemas.openxmlformats.org/wordprocessingml/2006/main" xmlns:w14="http://schemas.microsoft.com/office/word/2010/wordml" xmlns:w15="http://schemas.microsoft.com/office/word/2012/wordml" xmlns:w16cid="http://schemas.microsoft.com/office/word/2016/wordml/cid" xmlns:w16se="http://schemas.microsoft.com/office/word/2015/wordml/symex" xmlns:wpg="http://schemas.microsoft.com/office/word/2010/wordprocessingGroup" xmlns:wpi="http://schemas.microsoft.com/office/word/2010/wordprocessingInk" xmlns:wne="http://schemas.microsoft.com/office/word/2006/wordml" xmlns:wps="http://schemas.microsoft.com/office/word/2010/wordprocessingShape" mc:Ignorable="w14 w15 w16se w16cid wp14">
+<w:hdr xmlns:ve="http://schemas.openxmlformats.org/markup-compatibility/2006" xmlns:o="urn:schemas-microsoft-com:office:office" xmlns:r="http://schemas.openxmlformats.org/officeDocument/2006/relationships" xmlns:m="http://schemas.openxmlformats.org/officeDocument/2006/math" xmlns:v="urn:schemas-microsoft-com:vml" xmlns:wp="http://schemas.openxmlformats.org/drawingml/2006/wordprocessingDrawing" xmlns:w10="urn:schemas-microsoft-com:office:word" xmlns:w="http://schemas.openxmlformats.org/wordprocessingml/2006/main" xmlns:wne="http://schemas.microsoft.com/office/word/2006/wordml">
   <w:p>
     <w:pPr>
       <w:pStyle w:val="Header"/>
     </w:pPr>
-    <w:r>
-      <w:rPr>
-        <w:noProof/>
-      </w:rPr>
-      <w:fldChar w:fldCharType="begin"/>
-    </w:r>
-    <w:r>
-      <w:rPr>
-        <w:noProof/>
-      </w:rPr>
-      <w:instrText xml:space="preserve"> STYLEREF  "Heading 1"  \* MERGEFORMAT </w:instrText>
-    </w:r>
-    <w:r>
-      <w:rPr>
-        <w:noProof/>
-      </w:rPr>
-      <w:fldChar w:fldCharType="separate"/>
-    </w:r>
-    <w:r>
-      <w:rPr>
-        <w:noProof/>
-      </w:rPr>
-      <w:t>Table of Contents</w:t>
-    </w:r>
-    <w:r>
-      <w:rPr>
-        <w:noProof/>
-      </w:rPr>
-      <w:fldChar w:fldCharType="end"/>
-    </w:r>
+    <w:fldSimple w:instr=" STYLEREF  &quot;Heading 1&quot;  \* MERGEFORMAT ">
+      <w:r>
+        <w:rPr>
+          <w:noProof/>
+        </w:rPr>
+        <w:t>System Requirements</w:t>
+      </w:r>
+    </w:fldSimple>
   </w:p>
 </w:hdr>
 </file>
 
 <file path=word/header3.xml><?xml version="1.0" encoding="utf-8"?>
-<w:hdr xmlns:wpc="http://schemas.microsoft.com/office/word/2010/wordprocessingCanvas" xmlns:cx="http://schemas.microsoft.com/office/drawing/2014/chartex" xmlns:cx1="http://schemas.microsoft.com/office/drawing/2015/9/8/chartex" xmlns:cx2="http://schemas.microsoft.com/office/drawing/2015/10/21/chartex" xmlns:cx3="http://schemas.microsoft.com/office/drawing/2016/5/9/chartex" xmlns:cx4="http://schemas.microsoft.com/office/drawing/2016/5/10/chartex" xmlns:cx5="http://schemas.microsoft.com/office/drawing/2016/5/11/chartex" xmlns:cx6="http://schemas.microsoft.com/office/drawing/2016/5/12/chartex" xmlns:cx7="http://schemas.microsoft.com/office/drawing/2016/5/13/chartex" xmlns:cx8="http://schemas.microsoft.com/office/drawing/2016/5/14/chartex" xmlns:mc="http://schemas.openxmlformats.org/markup-compatibility/2006" xmlns:aink="http://schemas.microsoft.com/office/drawing/2016/ink" xmlns:am3d="http://schemas.microsoft.com/office/drawing/2017/model3d" xmlns:o="urn:schemas-microsoft-com:office:office" xmlns:r="http://schemas.openxmlformats.org/officeDocument/2006/relationships" xmlns:m="http://schemas.openxmlformats.org/officeDocument/2006/math" xmlns:v="urn:schemas-microsoft-com:vml" xmlns:wp14="http://schemas.microsoft.com/office/word/2010/wordprocessingDrawing" xmlns:wp="http://schemas.openxmlformats.org/drawingml/2006/wordprocessingDrawing" xmlns:w10="urn:schemas-microsoft-com:office:word" xmlns:w="http://schemas.openxmlformats.org/wordprocessingml/2006/main" xmlns:w14="http://schemas.microsoft.com/office/word/2010/wordml" xmlns:w15="http://schemas.microsoft.com/office/word/2012/wordml" xmlns:w16cid="http://schemas.microsoft.com/office/word/2016/wordml/cid" xmlns:w16se="http://schemas.microsoft.com/office/word/2015/wordml/symex" xmlns:wpg="http://schemas.microsoft.com/office/word/2010/wordprocessingGroup" xmlns:wpi="http://schemas.microsoft.com/office/word/2010/wordprocessingInk" xmlns:wne="http://schemas.microsoft.com/office/word/2006/wordml" xmlns:wps="http://schemas.microsoft.com/office/word/2010/wordprocessingShape" mc:Ignorable="w14 w15 w16se w16cid wp14">
+<w:hdr xmlns:ve="http://schemas.openxmlformats.org/markup-compatibility/2006" xmlns:o="urn:schemas-microsoft-com:office:office" xmlns:r="http://schemas.openxmlformats.org/officeDocument/2006/relationships" xmlns:m="http://schemas.openxmlformats.org/officeDocument/2006/math" xmlns:v="urn:schemas-microsoft-com:vml" xmlns:wp="http://schemas.openxmlformats.org/drawingml/2006/wordprocessingDrawing" xmlns:w10="urn:schemas-microsoft-com:office:word" xmlns:w="http://schemas.openxmlformats.org/wordprocessingml/2006/main" xmlns:wne="http://schemas.microsoft.com/office/word/2006/wordml">
   <w:p>
     <w:pPr>
       <w:pStyle w:val="Header"/>
@@ -10924,7 +9627,7 @@
 </file>
 
 <file path=word/header4.xml><?xml version="1.0" encoding="utf-8"?>
-<w:hdr xmlns:wpc="http://schemas.microsoft.com/office/word/2010/wordprocessingCanvas" xmlns:cx="http://schemas.microsoft.com/office/drawing/2014/chartex" xmlns:cx1="http://schemas.microsoft.com/office/drawing/2015/9/8/chartex" xmlns:cx2="http://schemas.microsoft.com/office/drawing/2015/10/21/chartex" xmlns:cx3="http://schemas.microsoft.com/office/drawing/2016/5/9/chartex" xmlns:cx4="http://schemas.microsoft.com/office/drawing/2016/5/10/chartex" xmlns:cx5="http://schemas.microsoft.com/office/drawing/2016/5/11/chartex" xmlns:cx6="http://schemas.microsoft.com/office/drawing/2016/5/12/chartex" xmlns:cx7="http://schemas.microsoft.com/office/drawing/2016/5/13/chartex" xmlns:cx8="http://schemas.microsoft.com/office/drawing/2016/5/14/chartex" xmlns:mc="http://schemas.openxmlformats.org/markup-compatibility/2006" xmlns:aink="http://schemas.microsoft.com/office/drawing/2016/ink" xmlns:am3d="http://schemas.microsoft.com/office/drawing/2017/model3d" xmlns:o="urn:schemas-microsoft-com:office:office" xmlns:r="http://schemas.openxmlformats.org/officeDocument/2006/relationships" xmlns:m="http://schemas.openxmlformats.org/officeDocument/2006/math" xmlns:v="urn:schemas-microsoft-com:vml" xmlns:wp14="http://schemas.microsoft.com/office/word/2010/wordprocessingDrawing" xmlns:wp="http://schemas.openxmlformats.org/drawingml/2006/wordprocessingDrawing" xmlns:w10="urn:schemas-microsoft-com:office:word" xmlns:w="http://schemas.openxmlformats.org/wordprocessingml/2006/main" xmlns:w14="http://schemas.microsoft.com/office/word/2010/wordml" xmlns:w15="http://schemas.microsoft.com/office/word/2012/wordml" xmlns:w16cid="http://schemas.microsoft.com/office/word/2016/wordml/cid" xmlns:w16se="http://schemas.microsoft.com/office/word/2015/wordml/symex" xmlns:wpg="http://schemas.microsoft.com/office/word/2010/wordprocessingGroup" xmlns:wpi="http://schemas.microsoft.com/office/word/2010/wordprocessingInk" xmlns:wne="http://schemas.microsoft.com/office/word/2006/wordml" xmlns:wps="http://schemas.microsoft.com/office/word/2010/wordprocessingShape" mc:Ignorable="w14 w15 w16se w16cid wp14">
+<w:hdr xmlns:ve="http://schemas.openxmlformats.org/markup-compatibility/2006" xmlns:o="urn:schemas-microsoft-com:office:office" xmlns:r="http://schemas.openxmlformats.org/officeDocument/2006/relationships" xmlns:m="http://schemas.openxmlformats.org/officeDocument/2006/math" xmlns:v="urn:schemas-microsoft-com:vml" xmlns:wp="http://schemas.openxmlformats.org/drawingml/2006/wordprocessingDrawing" xmlns:w10="urn:schemas-microsoft-com:office:word" xmlns:w="http://schemas.openxmlformats.org/wordprocessingml/2006/main" xmlns:wne="http://schemas.microsoft.com/office/word/2006/wordml">
   <w:p>
     <w:pPr>
       <w:pStyle w:val="Header"/>
@@ -10934,7 +9637,7 @@
 </file>
 
 <file path=word/header5.xml><?xml version="1.0" encoding="utf-8"?>
-<w:hdr xmlns:wpc="http://schemas.microsoft.com/office/word/2010/wordprocessingCanvas" xmlns:cx="http://schemas.microsoft.com/office/drawing/2014/chartex" xmlns:cx1="http://schemas.microsoft.com/office/drawing/2015/9/8/chartex" xmlns:cx2="http://schemas.microsoft.com/office/drawing/2015/10/21/chartex" xmlns:cx3="http://schemas.microsoft.com/office/drawing/2016/5/9/chartex" xmlns:cx4="http://schemas.microsoft.com/office/drawing/2016/5/10/chartex" xmlns:cx5="http://schemas.microsoft.com/office/drawing/2016/5/11/chartex" xmlns:cx6="http://schemas.microsoft.com/office/drawing/2016/5/12/chartex" xmlns:cx7="http://schemas.microsoft.com/office/drawing/2016/5/13/chartex" xmlns:cx8="http://schemas.microsoft.com/office/drawing/2016/5/14/chartex" xmlns:mc="http://schemas.openxmlformats.org/markup-compatibility/2006" xmlns:aink="http://schemas.microsoft.com/office/drawing/2016/ink" xmlns:am3d="http://schemas.microsoft.com/office/drawing/2017/model3d" xmlns:o="urn:schemas-microsoft-com:office:office" xmlns:r="http://schemas.openxmlformats.org/officeDocument/2006/relationships" xmlns:m="http://schemas.openxmlformats.org/officeDocument/2006/math" xmlns:v="urn:schemas-microsoft-com:vml" xmlns:wp14="http://schemas.microsoft.com/office/word/2010/wordprocessingDrawing" xmlns:wp="http://schemas.openxmlformats.org/drawingml/2006/wordprocessingDrawing" xmlns:w10="urn:schemas-microsoft-com:office:word" xmlns:w="http://schemas.openxmlformats.org/wordprocessingml/2006/main" xmlns:w14="http://schemas.microsoft.com/office/word/2010/wordml" xmlns:w15="http://schemas.microsoft.com/office/word/2012/wordml" xmlns:w16cid="http://schemas.microsoft.com/office/word/2016/wordml/cid" xmlns:w16se="http://schemas.microsoft.com/office/word/2015/wordml/symex" xmlns:wpg="http://schemas.microsoft.com/office/word/2010/wordprocessingGroup" xmlns:wpi="http://schemas.microsoft.com/office/word/2010/wordprocessingInk" xmlns:wne="http://schemas.microsoft.com/office/word/2006/wordml" xmlns:wps="http://schemas.microsoft.com/office/word/2010/wordprocessingShape" mc:Ignorable="w14 w15 w16se w16cid wp14">
+<w:hdr xmlns:ve="http://schemas.openxmlformats.org/markup-compatibility/2006" xmlns:o="urn:schemas-microsoft-com:office:office" xmlns:r="http://schemas.openxmlformats.org/officeDocument/2006/relationships" xmlns:m="http://schemas.openxmlformats.org/officeDocument/2006/math" xmlns:v="urn:schemas-microsoft-com:vml" xmlns:wp="http://schemas.openxmlformats.org/drawingml/2006/wordprocessingDrawing" xmlns:w10="urn:schemas-microsoft-com:office:word" xmlns:w="http://schemas.openxmlformats.org/wordprocessingml/2006/main" xmlns:wne="http://schemas.microsoft.com/office/word/2006/wordml">
   <w:p>
     <w:pPr>
       <w:pStyle w:val="Header"/>
@@ -10944,8 +9647,8 @@
 </file>
 
 <file path=word/numbering.xml><?xml version="1.0" encoding="utf-8"?>
-<w:numbering xmlns:wpc="http://schemas.microsoft.com/office/word/2010/wordprocessingCanvas" xmlns:cx="http://schemas.microsoft.com/office/drawing/2014/chartex" xmlns:cx1="http://schemas.microsoft.com/office/drawing/2015/9/8/chartex" xmlns:cx2="http://schemas.microsoft.com/office/drawing/2015/10/21/chartex" xmlns:cx3="http://schemas.microsoft.com/office/drawing/2016/5/9/chartex" xmlns:cx4="http://schemas.microsoft.com/office/drawing/2016/5/10/chartex" xmlns:cx5="http://schemas.microsoft.com/office/drawing/2016/5/11/chartex" xmlns:cx6="http://schemas.microsoft.com/office/drawing/2016/5/12/chartex" xmlns:cx7="http://schemas.microsoft.com/office/drawing/2016/5/13/chartex" xmlns:cx8="http://schemas.microsoft.com/office/drawing/2016/5/14/chartex" xmlns:mc="http://schemas.openxmlformats.org/markup-compatibility/2006" xmlns:aink="http://schemas.microsoft.com/office/drawing/2016/ink" xmlns:am3d="http://schemas.microsoft.com/office/drawing/2017/model3d" xmlns:o="urn:schemas-microsoft-com:office:office" xmlns:r="http://schemas.openxmlformats.org/officeDocument/2006/relationships" xmlns:m="http://schemas.openxmlformats.org/officeDocument/2006/math" xmlns:v="urn:schemas-microsoft-com:vml" xmlns:wp14="http://schemas.microsoft.com/office/word/2010/wordprocessingDrawing" xmlns:wp="http://schemas.openxmlformats.org/drawingml/2006/wordprocessingDrawing" xmlns:w10="urn:schemas-microsoft-com:office:word" xmlns:w="http://schemas.openxmlformats.org/wordprocessingml/2006/main" xmlns:w14="http://schemas.microsoft.com/office/word/2010/wordml" xmlns:w15="http://schemas.microsoft.com/office/word/2012/wordml" xmlns:w16cid="http://schemas.microsoft.com/office/word/2016/wordml/cid" xmlns:w16se="http://schemas.microsoft.com/office/word/2015/wordml/symex" xmlns:wpg="http://schemas.microsoft.com/office/word/2010/wordprocessingGroup" xmlns:wpi="http://schemas.microsoft.com/office/word/2010/wordprocessingInk" xmlns:wne="http://schemas.microsoft.com/office/word/2006/wordml" xmlns:wps="http://schemas.microsoft.com/office/word/2010/wordprocessingShape" mc:Ignorable="w14 w15 w16se w16cid wp14">
-  <w:abstractNum w:abstractNumId="0" w15:restartNumberingAfterBreak="0">
+<w:numbering xmlns:ve="http://schemas.openxmlformats.org/markup-compatibility/2006" xmlns:o="urn:schemas-microsoft-com:office:office" xmlns:r="http://schemas.openxmlformats.org/officeDocument/2006/relationships" xmlns:m="http://schemas.openxmlformats.org/officeDocument/2006/math" xmlns:v="urn:schemas-microsoft-com:vml" xmlns:wp="http://schemas.openxmlformats.org/drawingml/2006/wordprocessingDrawing" xmlns:w10="urn:schemas-microsoft-com:office:word" xmlns:w="http://schemas.openxmlformats.org/wordprocessingml/2006/main" xmlns:wne="http://schemas.microsoft.com/office/word/2006/wordml">
+  <w:abstractNum w:abstractNumId="0">
     <w:nsid w:val="082A5D3E"/>
     <w:multiLevelType w:val="hybridMultilevel"/>
     <w:tmpl w:val="D3ECBE14"/>
@@ -11062,7 +9765,7 @@
       </w:rPr>
     </w:lvl>
   </w:abstractNum>
-  <w:abstractNum w:abstractNumId="1" w15:restartNumberingAfterBreak="0">
+  <w:abstractNum w:abstractNumId="1">
     <w:nsid w:val="1AA96EC0"/>
     <w:multiLevelType w:val="hybridMultilevel"/>
     <w:tmpl w:val="F17CADC0"/>
@@ -11170,7 +9873,7 @@
       </w:rPr>
     </w:lvl>
   </w:abstractNum>
-  <w:abstractNum w:abstractNumId="2" w15:restartNumberingAfterBreak="0">
+  <w:abstractNum w:abstractNumId="2">
     <w:nsid w:val="2FF87338"/>
     <w:multiLevelType w:val="multilevel"/>
     <w:tmpl w:val="47D666B8"/>
@@ -11283,7 +9986,7 @@
       </w:rPr>
     </w:lvl>
   </w:abstractNum>
-  <w:abstractNum w:abstractNumId="3" w15:restartNumberingAfterBreak="0">
+  <w:abstractNum w:abstractNumId="3">
     <w:nsid w:val="58311146"/>
     <w:multiLevelType w:val="hybridMultilevel"/>
     <w:tmpl w:val="DA14E940"/>
@@ -11391,7 +10094,7 @@
       </w:rPr>
     </w:lvl>
   </w:abstractNum>
-  <w:abstractNum w:abstractNumId="4" w15:restartNumberingAfterBreak="0">
+  <w:abstractNum w:abstractNumId="4">
     <w:nsid w:val="672543A7"/>
     <w:multiLevelType w:val="hybridMultilevel"/>
     <w:tmpl w:val="44D4E732"/>
@@ -11526,7 +10229,7 @@
 </file>
 
 <file path=word/styles.xml><?xml version="1.0" encoding="utf-8"?>
-<w:styles xmlns:mc="http://schemas.openxmlformats.org/markup-compatibility/2006" xmlns:r="http://schemas.openxmlformats.org/officeDocument/2006/relationships" xmlns:w="http://schemas.openxmlformats.org/wordprocessingml/2006/main" xmlns:w14="http://schemas.microsoft.com/office/word/2010/wordml" xmlns:w15="http://schemas.microsoft.com/office/word/2012/wordml" xmlns:w16cid="http://schemas.microsoft.com/office/word/2016/wordml/cid" xmlns:w16se="http://schemas.microsoft.com/office/word/2015/wordml/symex" mc:Ignorable="w14 w15 w16se w16cid">
+<w:styles xmlns:r="http://schemas.openxmlformats.org/officeDocument/2006/relationships" xmlns:w="http://schemas.openxmlformats.org/wordprocessingml/2006/main">
   <w:docDefaults>
     <w:rPrDefault>
       <w:rPr>
@@ -11542,382 +10245,144 @@
       </w:pPr>
     </w:pPrDefault>
   </w:docDefaults>
-  <w:latentStyles w:defLockedState="0" w:defUIPriority="99" w:defSemiHidden="0" w:defUnhideWhenUsed="0" w:defQFormat="0" w:count="375">
-    <w:lsdException w:name="Normal" w:uiPriority="0" w:qFormat="1"/>
-    <w:lsdException w:name="heading 1" w:uiPriority="9" w:qFormat="1"/>
-    <w:lsdException w:name="heading 2" w:semiHidden="1" w:uiPriority="9" w:unhideWhenUsed="1" w:qFormat="1"/>
-    <w:lsdException w:name="heading 3" w:semiHidden="1" w:uiPriority="9" w:unhideWhenUsed="1" w:qFormat="1"/>
-    <w:lsdException w:name="heading 4" w:semiHidden="1" w:uiPriority="9" w:unhideWhenUsed="1" w:qFormat="1"/>
-    <w:lsdException w:name="heading 5" w:semiHidden="1" w:uiPriority="9" w:unhideWhenUsed="1" w:qFormat="1"/>
-    <w:lsdException w:name="heading 6" w:semiHidden="1" w:uiPriority="9" w:unhideWhenUsed="1" w:qFormat="1"/>
-    <w:lsdException w:name="heading 7" w:semiHidden="1" w:uiPriority="9" w:unhideWhenUsed="1" w:qFormat="1"/>
-    <w:lsdException w:name="heading 8" w:semiHidden="1" w:uiPriority="9" w:unhideWhenUsed="1" w:qFormat="1"/>
-    <w:lsdException w:name="heading 9" w:semiHidden="1" w:uiPriority="9" w:unhideWhenUsed="1" w:qFormat="1"/>
-    <w:lsdException w:name="index 1" w:semiHidden="1" w:unhideWhenUsed="1"/>
-    <w:lsdException w:name="index 2" w:semiHidden="1" w:unhideWhenUsed="1"/>
-    <w:lsdException w:name="index 3" w:semiHidden="1" w:unhideWhenUsed="1"/>
-    <w:lsdException w:name="index 4" w:semiHidden="1" w:unhideWhenUsed="1"/>
-    <w:lsdException w:name="index 5" w:semiHidden="1" w:unhideWhenUsed="1"/>
-    <w:lsdException w:name="index 6" w:semiHidden="1" w:unhideWhenUsed="1"/>
-    <w:lsdException w:name="index 7" w:semiHidden="1" w:unhideWhenUsed="1"/>
-    <w:lsdException w:name="index 8" w:semiHidden="1" w:unhideWhenUsed="1"/>
-    <w:lsdException w:name="index 9" w:semiHidden="1" w:unhideWhenUsed="1"/>
-    <w:lsdException w:name="toc 1" w:semiHidden="1" w:uiPriority="39" w:unhideWhenUsed="1"/>
-    <w:lsdException w:name="toc 2" w:semiHidden="1" w:uiPriority="39" w:unhideWhenUsed="1"/>
-    <w:lsdException w:name="toc 3" w:semiHidden="1" w:uiPriority="39" w:unhideWhenUsed="1"/>
-    <w:lsdException w:name="toc 4" w:semiHidden="1" w:uiPriority="39" w:unhideWhenUsed="1"/>
-    <w:lsdException w:name="toc 5" w:semiHidden="1" w:uiPriority="39" w:unhideWhenUsed="1"/>
-    <w:lsdException w:name="toc 6" w:semiHidden="1" w:uiPriority="39" w:unhideWhenUsed="1"/>
-    <w:lsdException w:name="toc 7" w:semiHidden="1" w:uiPriority="39" w:unhideWhenUsed="1"/>
-    <w:lsdException w:name="toc 8" w:semiHidden="1" w:uiPriority="39" w:unhideWhenUsed="1"/>
-    <w:lsdException w:name="toc 9" w:semiHidden="1" w:uiPriority="39" w:unhideWhenUsed="1"/>
-    <w:lsdException w:name="Normal Indent" w:semiHidden="1" w:unhideWhenUsed="1"/>
-    <w:lsdException w:name="footnote text" w:semiHidden="1" w:unhideWhenUsed="1"/>
-    <w:lsdException w:name="annotation text" w:semiHidden="1" w:unhideWhenUsed="1"/>
-    <w:lsdException w:name="header" w:semiHidden="1" w:unhideWhenUsed="1"/>
-    <w:lsdException w:name="footer" w:semiHidden="1" w:unhideWhenUsed="1"/>
-    <w:lsdException w:name="index heading" w:semiHidden="1" w:unhideWhenUsed="1"/>
-    <w:lsdException w:name="caption" w:semiHidden="1" w:uiPriority="35" w:unhideWhenUsed="1" w:qFormat="1"/>
-    <w:lsdException w:name="table of figures" w:semiHidden="1" w:unhideWhenUsed="1"/>
-    <w:lsdException w:name="envelope address" w:semiHidden="1" w:unhideWhenUsed="1"/>
-    <w:lsdException w:name="envelope return" w:semiHidden="1" w:unhideWhenUsed="1"/>
-    <w:lsdException w:name="footnote reference" w:semiHidden="1" w:unhideWhenUsed="1"/>
-    <w:lsdException w:name="annotation reference" w:semiHidden="1" w:unhideWhenUsed="1"/>
-    <w:lsdException w:name="line number" w:semiHidden="1" w:unhideWhenUsed="1"/>
-    <w:lsdException w:name="page number" w:semiHidden="1" w:unhideWhenUsed="1"/>
-    <w:lsdException w:name="endnote reference" w:semiHidden="1" w:unhideWhenUsed="1"/>
-    <w:lsdException w:name="endnote text" w:semiHidden="1" w:unhideWhenUsed="1"/>
-    <w:lsdException w:name="table of authorities" w:semiHidden="1" w:unhideWhenUsed="1"/>
-    <w:lsdException w:name="macro" w:semiHidden="1" w:unhideWhenUsed="1"/>
-    <w:lsdException w:name="toa heading" w:semiHidden="1" w:unhideWhenUsed="1"/>
-    <w:lsdException w:name="List" w:semiHidden="1" w:unhideWhenUsed="1"/>
-    <w:lsdException w:name="List Bullet" w:semiHidden="1" w:unhideWhenUsed="1"/>
-    <w:lsdException w:name="List Number" w:semiHidden="1" w:unhideWhenUsed="1"/>
-    <w:lsdException w:name="List 2" w:semiHidden="1" w:unhideWhenUsed="1"/>
-    <w:lsdException w:name="List 3" w:semiHidden="1" w:unhideWhenUsed="1"/>
-    <w:lsdException w:name="List 4" w:semiHidden="1" w:unhideWhenUsed="1"/>
-    <w:lsdException w:name="List 5" w:semiHidden="1" w:unhideWhenUsed="1"/>
-    <w:lsdException w:name="List Bullet 2" w:semiHidden="1" w:unhideWhenUsed="1"/>
-    <w:lsdException w:name="List Bullet 3" w:semiHidden="1" w:unhideWhenUsed="1"/>
-    <w:lsdException w:name="List Bullet 4" w:semiHidden="1" w:unhideWhenUsed="1"/>
-    <w:lsdException w:name="List Bullet 5" w:semiHidden="1" w:unhideWhenUsed="1"/>
-    <w:lsdException w:name="List Number 2" w:semiHidden="1" w:unhideWhenUsed="1"/>
-    <w:lsdException w:name="List Number 3" w:semiHidden="1" w:unhideWhenUsed="1"/>
-    <w:lsdException w:name="List Number 4" w:semiHidden="1" w:unhideWhenUsed="1"/>
-    <w:lsdException w:name="List Number 5" w:semiHidden="1" w:unhideWhenUsed="1"/>
-    <w:lsdException w:name="Title" w:uiPriority="10" w:qFormat="1"/>
-    <w:lsdException w:name="Closing" w:semiHidden="1" w:unhideWhenUsed="1"/>
-    <w:lsdException w:name="Signature" w:semiHidden="1" w:unhideWhenUsed="1"/>
-    <w:lsdException w:name="Default Paragraph Font" w:semiHidden="1" w:uiPriority="1" w:unhideWhenUsed="1"/>
-    <w:lsdException w:name="Body Text" w:semiHidden="1" w:unhideWhenUsed="1"/>
-    <w:lsdException w:name="Body Text Indent" w:semiHidden="1" w:unhideWhenUsed="1"/>
-    <w:lsdException w:name="List Continue" w:semiHidden="1" w:unhideWhenUsed="1"/>
-    <w:lsdException w:name="List Continue 2" w:semiHidden="1" w:unhideWhenUsed="1"/>
-    <w:lsdException w:name="List Continue 3" w:semiHidden="1" w:unhideWhenUsed="1"/>
-    <w:lsdException w:name="List Continue 4" w:semiHidden="1" w:unhideWhenUsed="1"/>
-    <w:lsdException w:name="List Continue 5" w:semiHidden="1" w:unhideWhenUsed="1"/>
-    <w:lsdException w:name="Message Header" w:semiHidden="1" w:unhideWhenUsed="1"/>
-    <w:lsdException w:name="Subtitle" w:uiPriority="11" w:qFormat="1"/>
-    <w:lsdException w:name="Salutation" w:semiHidden="1" w:unhideWhenUsed="1"/>
-    <w:lsdException w:name="Date" w:semiHidden="1" w:unhideWhenUsed="1"/>
-    <w:lsdException w:name="Body Text First Indent" w:semiHidden="1" w:unhideWhenUsed="1"/>
-    <w:lsdException w:name="Body Text First Indent 2" w:semiHidden="1" w:unhideWhenUsed="1"/>
-    <w:lsdException w:name="Note Heading" w:semiHidden="1" w:unhideWhenUsed="1"/>
-    <w:lsdException w:name="Body Text 2" w:semiHidden="1" w:unhideWhenUsed="1"/>
-    <w:lsdException w:name="Body Text 3" w:semiHidden="1" w:unhideWhenUsed="1"/>
-    <w:lsdException w:name="Body Text Indent 2" w:semiHidden="1" w:unhideWhenUsed="1"/>
-    <w:lsdException w:name="Body Text Indent 3" w:semiHidden="1" w:unhideWhenUsed="1"/>
-    <w:lsdException w:name="Block Text" w:semiHidden="1" w:unhideWhenUsed="1"/>
-    <w:lsdException w:name="Hyperlink" w:semiHidden="1" w:unhideWhenUsed="1"/>
-    <w:lsdException w:name="FollowedHyperlink" w:semiHidden="1" w:unhideWhenUsed="1"/>
-    <w:lsdException w:name="Strong" w:uiPriority="22" w:qFormat="1"/>
-    <w:lsdException w:name="Emphasis" w:uiPriority="20" w:qFormat="1"/>
-    <w:lsdException w:name="Document Map" w:semiHidden="1" w:unhideWhenUsed="1"/>
-    <w:lsdException w:name="Plain Text" w:semiHidden="1" w:unhideWhenUsed="1"/>
-    <w:lsdException w:name="E-mail Signature" w:semiHidden="1" w:unhideWhenUsed="1"/>
-    <w:lsdException w:name="HTML Top of Form" w:semiHidden="1" w:unhideWhenUsed="1"/>
-    <w:lsdException w:name="HTML Bottom of Form" w:semiHidden="1" w:unhideWhenUsed="1"/>
-    <w:lsdException w:name="Normal (Web)" w:semiHidden="1" w:unhideWhenUsed="1"/>
-    <w:lsdException w:name="HTML Acronym" w:semiHidden="1" w:unhideWhenUsed="1"/>
-    <w:lsdException w:name="HTML Address" w:semiHidden="1" w:unhideWhenUsed="1"/>
-    <w:lsdException w:name="HTML Cite" w:semiHidden="1" w:unhideWhenUsed="1"/>
-    <w:lsdException w:name="HTML Code" w:semiHidden="1" w:unhideWhenUsed="1"/>
-    <w:lsdException w:name="HTML Definition" w:semiHidden="1" w:unhideWhenUsed="1"/>
-    <w:lsdException w:name="HTML Keyboard" w:semiHidden="1" w:unhideWhenUsed="1"/>
-    <w:lsdException w:name="HTML Preformatted" w:semiHidden="1" w:unhideWhenUsed="1"/>
-    <w:lsdException w:name="HTML Sample" w:semiHidden="1" w:unhideWhenUsed="1"/>
-    <w:lsdException w:name="HTML Typewriter" w:semiHidden="1" w:unhideWhenUsed="1"/>
-    <w:lsdException w:name="HTML Variable" w:semiHidden="1" w:unhideWhenUsed="1"/>
-    <w:lsdException w:name="Normal Table" w:semiHidden="1" w:unhideWhenUsed="1"/>
-    <w:lsdException w:name="annotation subject" w:semiHidden="1" w:unhideWhenUsed="1"/>
-    <w:lsdException w:name="No List" w:semiHidden="1" w:unhideWhenUsed="1"/>
-    <w:lsdException w:name="Outline List 1" w:semiHidden="1" w:unhideWhenUsed="1"/>
-    <w:lsdException w:name="Outline List 2" w:semiHidden="1" w:unhideWhenUsed="1"/>
-    <w:lsdException w:name="Outline List 3" w:semiHidden="1" w:unhideWhenUsed="1"/>
-    <w:lsdException w:name="Table Simple 1" w:semiHidden="1" w:unhideWhenUsed="1"/>
-    <w:lsdException w:name="Table Simple 2" w:semiHidden="1" w:unhideWhenUsed="1"/>
-    <w:lsdException w:name="Table Simple 3" w:semiHidden="1" w:unhideWhenUsed="1"/>
-    <w:lsdException w:name="Table Classic 1" w:semiHidden="1" w:unhideWhenUsed="1"/>
-    <w:lsdException w:name="Table Classic 2" w:semiHidden="1" w:unhideWhenUsed="1"/>
-    <w:lsdException w:name="Table Classic 3" w:semiHidden="1" w:unhideWhenUsed="1"/>
-    <w:lsdException w:name="Table Classic 4" w:semiHidden="1" w:unhideWhenUsed="1"/>
-    <w:lsdException w:name="Table Colorful 1" w:semiHidden="1" w:unhideWhenUsed="1"/>
-    <w:lsdException w:name="Table Colorful 2" w:semiHidden="1" w:unhideWhenUsed="1"/>
-    <w:lsdException w:name="Table Colorful 3" w:semiHidden="1" w:unhideWhenUsed="1"/>
-    <w:lsdException w:name="Table Columns 1" w:semiHidden="1" w:unhideWhenUsed="1"/>
-    <w:lsdException w:name="Table Columns 2" w:semiHidden="1" w:unhideWhenUsed="1"/>
-    <w:lsdException w:name="Table Columns 3" w:semiHidden="1" w:unhideWhenUsed="1"/>
-    <w:lsdException w:name="Table Columns 4" w:semiHidden="1" w:unhideWhenUsed="1"/>
-    <w:lsdException w:name="Table Columns 5" w:semiHidden="1" w:unhideWhenUsed="1"/>
-    <w:lsdException w:name="Table Grid 1" w:semiHidden="1" w:unhideWhenUsed="1"/>
-    <w:lsdException w:name="Table Grid 2" w:semiHidden="1" w:unhideWhenUsed="1"/>
-    <w:lsdException w:name="Table Grid 3" w:semiHidden="1" w:unhideWhenUsed="1"/>
-    <w:lsdException w:name="Table Grid 4" w:semiHidden="1" w:unhideWhenUsed="1"/>
-    <w:lsdException w:name="Table Grid 5" w:semiHidden="1" w:unhideWhenUsed="1"/>
-    <w:lsdException w:name="Table Grid 6" w:semiHidden="1" w:unhideWhenUsed="1"/>
-    <w:lsdException w:name="Table Grid 7" w:semiHidden="1" w:unhideWhenUsed="1"/>
-    <w:lsdException w:name="Table Grid 8" w:semiHidden="1" w:unhideWhenUsed="1"/>
-    <w:lsdException w:name="Table List 1" w:semiHidden="1" w:unhideWhenUsed="1"/>
-    <w:lsdException w:name="Table List 2" w:semiHidden="1" w:unhideWhenUsed="1"/>
-    <w:lsdException w:name="Table List 3" w:semiHidden="1" w:unhideWhenUsed="1"/>
-    <w:lsdException w:name="Table List 4" w:semiHidden="1" w:unhideWhenUsed="1"/>
-    <w:lsdException w:name="Table List 5" w:semiHidden="1" w:unhideWhenUsed="1"/>
-    <w:lsdException w:name="Table List 6" w:semiHidden="1" w:unhideWhenUsed="1"/>
-    <w:lsdException w:name="Table List 7" w:semiHidden="1" w:unhideWhenUsed="1"/>
-    <w:lsdException w:name="Table List 8" w:semiHidden="1" w:unhideWhenUsed="1"/>
-    <w:lsdException w:name="Table 3D effects 1" w:semiHidden="1" w:unhideWhenUsed="1"/>
-    <w:lsdException w:name="Table 3D effects 2" w:semiHidden="1" w:unhideWhenUsed="1"/>
-    <w:lsdException w:name="Table 3D effects 3" w:semiHidden="1" w:unhideWhenUsed="1"/>
-    <w:lsdException w:name="Table Contemporary" w:semiHidden="1" w:unhideWhenUsed="1"/>
-    <w:lsdException w:name="Table Elegant" w:semiHidden="1" w:unhideWhenUsed="1"/>
-    <w:lsdException w:name="Table Professional" w:semiHidden="1" w:unhideWhenUsed="1"/>
-    <w:lsdException w:name="Table Subtle 1" w:semiHidden="1" w:unhideWhenUsed="1"/>
-    <w:lsdException w:name="Table Subtle 2" w:semiHidden="1" w:unhideWhenUsed="1"/>
-    <w:lsdException w:name="Table Web 1" w:semiHidden="1" w:unhideWhenUsed="1"/>
-    <w:lsdException w:name="Table Web 2" w:semiHidden="1" w:unhideWhenUsed="1"/>
-    <w:lsdException w:name="Table Web 3" w:semiHidden="1" w:unhideWhenUsed="1"/>
-    <w:lsdException w:name="Balloon Text" w:semiHidden="1" w:unhideWhenUsed="1"/>
-    <w:lsdException w:name="Table Grid" w:semiHidden="1" w:uiPriority="39" w:unhideWhenUsed="1"/>
-    <w:lsdException w:name="Table Theme" w:semiHidden="1" w:unhideWhenUsed="1"/>
-    <w:lsdException w:name="Placeholder Text" w:semiHidden="1"/>
-    <w:lsdException w:name="No Spacing" w:uiPriority="1" w:qFormat="1"/>
-    <w:lsdException w:name="Light Shading" w:uiPriority="60"/>
-    <w:lsdException w:name="Light List" w:uiPriority="61"/>
-    <w:lsdException w:name="Light Grid" w:uiPriority="62"/>
-    <w:lsdException w:name="Medium Shading 1" w:uiPriority="63"/>
-    <w:lsdException w:name="Medium Shading 2" w:uiPriority="64"/>
-    <w:lsdException w:name="Medium List 1" w:uiPriority="65"/>
-    <w:lsdException w:name="Medium List 2" w:uiPriority="66"/>
-    <w:lsdException w:name="Medium Grid 1" w:uiPriority="67"/>
-    <w:lsdException w:name="Medium Grid 2" w:uiPriority="68"/>
-    <w:lsdException w:name="Medium Grid 3" w:uiPriority="69"/>
-    <w:lsdException w:name="Dark List" w:uiPriority="70"/>
-    <w:lsdException w:name="Colorful Shading" w:uiPriority="71"/>
-    <w:lsdException w:name="Colorful List" w:uiPriority="72"/>
-    <w:lsdException w:name="Colorful Grid" w:uiPriority="73"/>
-    <w:lsdException w:name="Light Shading Accent 1" w:uiPriority="60"/>
-    <w:lsdException w:name="Light List Accent 1" w:uiPriority="61"/>
-    <w:lsdException w:name="Light Grid Accent 1" w:uiPriority="62"/>
-    <w:lsdException w:name="Medium Shading 1 Accent 1" w:uiPriority="63"/>
-    <w:lsdException w:name="Medium Shading 2 Accent 1" w:uiPriority="64"/>
-    <w:lsdException w:name="Medium List 1 Accent 1" w:uiPriority="65"/>
-    <w:lsdException w:name="Revision" w:semiHidden="1"/>
-    <w:lsdException w:name="List Paragraph" w:uiPriority="34" w:qFormat="1"/>
-    <w:lsdException w:name="Quote" w:uiPriority="29" w:qFormat="1"/>
-    <w:lsdException w:name="Intense Quote" w:uiPriority="30" w:qFormat="1"/>
-    <w:lsdException w:name="Medium List 2 Accent 1" w:uiPriority="66"/>
-    <w:lsdException w:name="Medium Grid 1 Accent 1" w:uiPriority="67"/>
-    <w:lsdException w:name="Medium Grid 2 Accent 1" w:uiPriority="68"/>
-    <w:lsdException w:name="Medium Grid 3 Accent 1" w:uiPriority="69"/>
-    <w:lsdException w:name="Dark List Accent 1" w:uiPriority="70"/>
-    <w:lsdException w:name="Colorful Shading Accent 1" w:uiPriority="71"/>
-    <w:lsdException w:name="Colorful List Accent 1" w:uiPriority="72"/>
-    <w:lsdException w:name="Colorful Grid Accent 1" w:uiPriority="73"/>
-    <w:lsdException w:name="Light Shading Accent 2" w:uiPriority="60"/>
-    <w:lsdException w:name="Light List Accent 2" w:uiPriority="61"/>
-    <w:lsdException w:name="Light Grid Accent 2" w:uiPriority="62"/>
-    <w:lsdException w:name="Medium Shading 1 Accent 2" w:uiPriority="63"/>
-    <w:lsdException w:name="Medium Shading 2 Accent 2" w:uiPriority="64"/>
-    <w:lsdException w:name="Medium List 1 Accent 2" w:uiPriority="65"/>
-    <w:lsdException w:name="Medium List 2 Accent 2" w:uiPriority="66"/>
-    <w:lsdException w:name="Medium Grid 1 Accent 2" w:uiPriority="67"/>
-    <w:lsdException w:name="Medium Grid 2 Accent 2" w:uiPriority="68"/>
-    <w:lsdException w:name="Medium Grid 3 Accent 2" w:uiPriority="69"/>
-    <w:lsdException w:name="Dark List Accent 2" w:uiPriority="70"/>
-    <w:lsdException w:name="Colorful Shading Accent 2" w:uiPriority="71"/>
-    <w:lsdException w:name="Colorful List Accent 2" w:uiPriority="72"/>
-    <w:lsdException w:name="Colorful Grid Accent 2" w:uiPriority="73"/>
-    <w:lsdException w:name="Light Shading Accent 3" w:uiPriority="60"/>
-    <w:lsdException w:name="Light List Accent 3" w:uiPriority="61"/>
-    <w:lsdException w:name="Light Grid Accent 3" w:uiPriority="62"/>
-    <w:lsdException w:name="Medium Shading 1 Accent 3" w:uiPriority="63"/>
-    <w:lsdException w:name="Medium Shading 2 Accent 3" w:uiPriority="64"/>
-    <w:lsdException w:name="Medium List 1 Accent 3" w:uiPriority="65"/>
-    <w:lsdException w:name="Medium List 2 Accent 3" w:uiPriority="66"/>
-    <w:lsdException w:name="Medium Grid 1 Accent 3" w:uiPriority="67"/>
-    <w:lsdException w:name="Medium Grid 2 Accent 3" w:uiPriority="68"/>
-    <w:lsdException w:name="Medium Grid 3 Accent 3" w:uiPriority="69"/>
-    <w:lsdException w:name="Dark List Accent 3" w:uiPriority="70"/>
-    <w:lsdException w:name="Colorful Shading Accent 3" w:uiPriority="71"/>
-    <w:lsdException w:name="Colorful List Accent 3" w:uiPriority="72"/>
-    <w:lsdException w:name="Colorful Grid Accent 3" w:uiPriority="73"/>
-    <w:lsdException w:name="Light Shading Accent 4" w:uiPriority="60"/>
-    <w:lsdException w:name="Light List Accent 4" w:uiPriority="61"/>
-    <w:lsdException w:name="Light Grid Accent 4" w:uiPriority="62"/>
-    <w:lsdException w:name="Medium Shading 1 Accent 4" w:uiPriority="63"/>
-    <w:lsdException w:name="Medium Shading 2 Accent 4" w:uiPriority="64"/>
-    <w:lsdException w:name="Medium List 1 Accent 4" w:uiPriority="65"/>
-    <w:lsdException w:name="Medium List 2 Accent 4" w:uiPriority="66"/>
-    <w:lsdException w:name="Medium Grid 1 Accent 4" w:uiPriority="67"/>
-    <w:lsdException w:name="Medium Grid 2 Accent 4" w:uiPriority="68"/>
-    <w:lsdException w:name="Medium Grid 3 Accent 4" w:uiPriority="69"/>
-    <w:lsdException w:name="Dark List Accent 4" w:uiPriority="70"/>
-    <w:lsdException w:name="Colorful Shading Accent 4" w:uiPriority="71"/>
-    <w:lsdException w:name="Colorful List Accent 4" w:uiPriority="72"/>
-    <w:lsdException w:name="Colorful Grid Accent 4" w:uiPriority="73"/>
-    <w:lsdException w:name="Light Shading Accent 5" w:uiPriority="60"/>
-    <w:lsdException w:name="Light List Accent 5" w:uiPriority="61"/>
-    <w:lsdException w:name="Light Grid Accent 5" w:uiPriority="62"/>
-    <w:lsdException w:name="Medium Shading 1 Accent 5" w:uiPriority="63"/>
-    <w:lsdException w:name="Medium Shading 2 Accent 5" w:uiPriority="64"/>
-    <w:lsdException w:name="Medium List 1 Accent 5" w:uiPriority="65"/>
-    <w:lsdException w:name="Medium List 2 Accent 5" w:uiPriority="66"/>
-    <w:lsdException w:name="Medium Grid 1 Accent 5" w:uiPriority="67"/>
-    <w:lsdException w:name="Medium Grid 2 Accent 5" w:uiPriority="68"/>
-    <w:lsdException w:name="Medium Grid 3 Accent 5" w:uiPriority="69"/>
-    <w:lsdException w:name="Dark List Accent 5" w:uiPriority="70"/>
-    <w:lsdException w:name="Colorful Shading Accent 5" w:uiPriority="71"/>
-    <w:lsdException w:name="Colorful List Accent 5" w:uiPriority="72"/>
-    <w:lsdException w:name="Colorful Grid Accent 5" w:uiPriority="73"/>
-    <w:lsdException w:name="Light Shading Accent 6" w:uiPriority="60"/>
-    <w:lsdException w:name="Light List Accent 6" w:uiPriority="61"/>
-    <w:lsdException w:name="Light Grid Accent 6" w:uiPriority="62"/>
-    <w:lsdException w:name="Medium Shading 1 Accent 6" w:uiPriority="63"/>
-    <w:lsdException w:name="Medium Shading 2 Accent 6" w:uiPriority="64"/>
-    <w:lsdException w:name="Medium List 1 Accent 6" w:uiPriority="65"/>
-    <w:lsdException w:name="Medium List 2 Accent 6" w:uiPriority="66"/>
-    <w:lsdException w:name="Medium Grid 1 Accent 6" w:uiPriority="67"/>
-    <w:lsdException w:name="Medium Grid 2 Accent 6" w:uiPriority="68"/>
-    <w:lsdException w:name="Medium Grid 3 Accent 6" w:uiPriority="69"/>
-    <w:lsdException w:name="Dark List Accent 6" w:uiPriority="70"/>
-    <w:lsdException w:name="Colorful Shading Accent 6" w:uiPriority="71"/>
-    <w:lsdException w:name="Colorful List Accent 6" w:uiPriority="72"/>
-    <w:lsdException w:name="Colorful Grid Accent 6" w:uiPriority="73"/>
-    <w:lsdException w:name="Subtle Emphasis" w:uiPriority="19" w:qFormat="1"/>
-    <w:lsdException w:name="Intense Emphasis" w:uiPriority="21" w:qFormat="1"/>
-    <w:lsdException w:name="Subtle Reference" w:uiPriority="31" w:qFormat="1"/>
-    <w:lsdException w:name="Intense Reference" w:uiPriority="32" w:qFormat="1"/>
-    <w:lsdException w:name="Book Title" w:uiPriority="33" w:qFormat="1"/>
-    <w:lsdException w:name="Bibliography" w:semiHidden="1" w:uiPriority="37" w:unhideWhenUsed="1"/>
-    <w:lsdException w:name="TOC Heading" w:semiHidden="1" w:uiPriority="39" w:unhideWhenUsed="1" w:qFormat="1"/>
-    <w:lsdException w:name="Plain Table 1" w:uiPriority="41"/>
-    <w:lsdException w:name="Plain Table 2" w:uiPriority="42"/>
-    <w:lsdException w:name="Plain Table 3" w:uiPriority="43"/>
-    <w:lsdException w:name="Plain Table 4" w:uiPriority="44"/>
-    <w:lsdException w:name="Plain Table 5" w:uiPriority="45"/>
-    <w:lsdException w:name="Grid Table Light" w:uiPriority="40"/>
-    <w:lsdException w:name="Grid Table 1 Light" w:uiPriority="46"/>
-    <w:lsdException w:name="Grid Table 2" w:uiPriority="47"/>
-    <w:lsdException w:name="Grid Table 3" w:uiPriority="48"/>
-    <w:lsdException w:name="Grid Table 4" w:uiPriority="49"/>
-    <w:lsdException w:name="Grid Table 5 Dark" w:uiPriority="50"/>
-    <w:lsdException w:name="Grid Table 6 Colorful" w:uiPriority="51"/>
-    <w:lsdException w:name="Grid Table 7 Colorful" w:uiPriority="52"/>
-    <w:lsdException w:name="Grid Table 1 Light Accent 1" w:uiPriority="46"/>
-    <w:lsdException w:name="Grid Table 2 Accent 1" w:uiPriority="47"/>
-    <w:lsdException w:name="Grid Table 3 Accent 1" w:uiPriority="48"/>
-    <w:lsdException w:name="Grid Table 4 Accent 1" w:uiPriority="49"/>
-    <w:lsdException w:name="Grid Table 5 Dark Accent 1" w:uiPriority="50"/>
-    <w:lsdException w:name="Grid Table 6 Colorful Accent 1" w:uiPriority="51"/>
-    <w:lsdException w:name="Grid Table 7 Colorful Accent 1" w:uiPriority="52"/>
-    <w:lsdException w:name="Grid Table 1 Light Accent 2" w:uiPriority="46"/>
-    <w:lsdException w:name="Grid Table 2 Accent 2" w:uiPriority="47"/>
-    <w:lsdException w:name="Grid Table 3 Accent 2" w:uiPriority="48"/>
-    <w:lsdException w:name="Grid Table 4 Accent 2" w:uiPriority="49"/>
-    <w:lsdException w:name="Grid Table 5 Dark Accent 2" w:uiPriority="50"/>
-    <w:lsdException w:name="Grid Table 6 Colorful Accent 2" w:uiPriority="51"/>
-    <w:lsdException w:name="Grid Table 7 Colorful Accent 2" w:uiPriority="52"/>
-    <w:lsdException w:name="Grid Table 1 Light Accent 3" w:uiPriority="46"/>
-    <w:lsdException w:name="Grid Table 2 Accent 3" w:uiPriority="47"/>
-    <w:lsdException w:name="Grid Table 3 Accent 3" w:uiPriority="48"/>
-    <w:lsdException w:name="Grid Table 4 Accent 3" w:uiPriority="49"/>
-    <w:lsdException w:name="Grid Table 5 Dark Accent 3" w:uiPriority="50"/>
-    <w:lsdException w:name="Grid Table 6 Colorful Accent 3" w:uiPriority="51"/>
-    <w:lsdException w:name="Grid Table 7 Colorful Accent 3" w:uiPriority="52"/>
-    <w:lsdException w:name="Grid Table 1 Light Accent 4" w:uiPriority="46"/>
-    <w:lsdException w:name="Grid Table 2 Accent 4" w:uiPriority="47"/>
-    <w:lsdException w:name="Grid Table 3 Accent 4" w:uiPriority="48"/>
-    <w:lsdException w:name="Grid Table 4 Accent 4" w:uiPriority="49"/>
-    <w:lsdException w:name="Grid Table 5 Dark Accent 4" w:uiPriority="50"/>
-    <w:lsdException w:name="Grid Table 6 Colorful Accent 4" w:uiPriority="51"/>
-    <w:lsdException w:name="Grid Table 7 Colorful Accent 4" w:uiPriority="52"/>
-    <w:lsdException w:name="Grid Table 1 Light Accent 5" w:uiPriority="46"/>
-    <w:lsdException w:name="Grid Table 2 Accent 5" w:uiPriority="47"/>
-    <w:lsdException w:name="Grid Table 3 Accent 5" w:uiPriority="48"/>
-    <w:lsdException w:name="Grid Table 4 Accent 5" w:uiPriority="49"/>
-    <w:lsdException w:name="Grid Table 5 Dark Accent 5" w:uiPriority="50"/>
-    <w:lsdException w:name="Grid Table 6 Colorful Accent 5" w:uiPriority="51"/>
-    <w:lsdException w:name="Grid Table 7 Colorful Accent 5" w:uiPriority="52"/>
-    <w:lsdException w:name="Grid Table 1 Light Accent 6" w:uiPriority="46"/>
-    <w:lsdException w:name="Grid Table 2 Accent 6" w:uiPriority="47"/>
-    <w:lsdException w:name="Grid Table 3 Accent 6" w:uiPriority="48"/>
-    <w:lsdException w:name="Grid Table 4 Accent 6" w:uiPriority="49"/>
-    <w:lsdException w:name="Grid Table 5 Dark Accent 6" w:uiPriority="50"/>
-    <w:lsdException w:name="Grid Table 6 Colorful Accent 6" w:uiPriority="51"/>
-    <w:lsdException w:name="Grid Table 7 Colorful Accent 6" w:uiPriority="52"/>
-    <w:lsdException w:name="List Table 1 Light" w:uiPriority="46"/>
-    <w:lsdException w:name="List Table 2" w:uiPriority="47"/>
-    <w:lsdException w:name="List Table 3" w:uiPriority="48"/>
-    <w:lsdException w:name="List Table 4" w:uiPriority="49"/>
-    <w:lsdException w:name="List Table 5 Dark" w:uiPriority="50"/>
-    <w:lsdException w:name="List Table 6 Colorful" w:uiPriority="51"/>
-    <w:lsdException w:name="List Table 7 Colorful" w:uiPriority="52"/>
-    <w:lsdException w:name="List Table 1 Light Accent 1" w:uiPriority="46"/>
-    <w:lsdException w:name="List Table 2 Accent 1" w:uiPriority="47"/>
-    <w:lsdException w:name="List Table 3 Accent 1" w:uiPriority="48"/>
-    <w:lsdException w:name="List Table 4 Accent 1" w:uiPriority="49"/>
-    <w:lsdException w:name="List Table 5 Dark Accent 1" w:uiPriority="50"/>
-    <w:lsdException w:name="List Table 6 Colorful Accent 1" w:uiPriority="51"/>
-    <w:lsdException w:name="List Table 7 Colorful Accent 1" w:uiPriority="52"/>
-    <w:lsdException w:name="List Table 1 Light Accent 2" w:uiPriority="46"/>
-    <w:lsdException w:name="List Table 2 Accent 2" w:uiPriority="47"/>
-    <w:lsdException w:name="List Table 3 Accent 2" w:uiPriority="48"/>
-    <w:lsdException w:name="List Table 4 Accent 2" w:uiPriority="49"/>
-    <w:lsdException w:name="List Table 5 Dark Accent 2" w:uiPriority="50"/>
-    <w:lsdException w:name="List Table 6 Colorful Accent 2" w:uiPriority="51"/>
-    <w:lsdException w:name="List Table 7 Colorful Accent 2" w:uiPriority="52"/>
-    <w:lsdException w:name="List Table 1 Light Accent 3" w:uiPriority="46"/>
-    <w:lsdException w:name="List Table 2 Accent 3" w:uiPriority="47"/>
-    <w:lsdException w:name="List Table 3 Accent 3" w:uiPriority="48"/>
-    <w:lsdException w:name="List Table 4 Accent 3" w:uiPriority="49"/>
-    <w:lsdException w:name="List Table 5 Dark Accent 3" w:uiPriority="50"/>
-    <w:lsdException w:name="List Table 6 Colorful Accent 3" w:uiPriority="51"/>
-    <w:lsdException w:name="List Table 7 Colorful Accent 3" w:uiPriority="52"/>
-    <w:lsdException w:name="List Table 1 Light Accent 4" w:uiPriority="46"/>
-    <w:lsdException w:name="List Table 2 Accent 4" w:uiPriority="47"/>
-    <w:lsdException w:name="List Table 3 Accent 4" w:uiPriority="48"/>
-    <w:lsdException w:name="List Table 4 Accent 4" w:uiPriority="49"/>
-    <w:lsdException w:name="List Table 5 Dark Accent 4" w:uiPriority="50"/>
-    <w:lsdException w:name="List Table 6 Colorful Accent 4" w:uiPriority="51"/>
-    <w:lsdException w:name="List Table 7 Colorful Accent 4" w:uiPriority="52"/>
-    <w:lsdException w:name="List Table 1 Light Accent 5" w:uiPriority="46"/>
-    <w:lsdException w:name="List Table 2 Accent 5" w:uiPriority="47"/>
-    <w:lsdException w:name="List Table 3 Accent 5" w:uiPriority="48"/>
-    <w:lsdException w:name="List Table 4 Accent 5" w:uiPriority="49"/>
-    <w:lsdException w:name="List Table 5 Dark Accent 5" w:uiPriority="50"/>
-    <w:lsdException w:name="List Table 6 Colorful Accent 5" w:uiPriority="51"/>
-    <w:lsdException w:name="List Table 7 Colorful Accent 5" w:uiPriority="52"/>
-    <w:lsdException w:name="List Table 1 Light Accent 6" w:uiPriority="46"/>
-    <w:lsdException w:name="List Table 2 Accent 6" w:uiPriority="47"/>
-    <w:lsdException w:name="List Table 3 Accent 6" w:uiPriority="48"/>
-    <w:lsdException w:name="List Table 4 Accent 6" w:uiPriority="49"/>
-    <w:lsdException w:name="List Table 5 Dark Accent 6" w:uiPriority="50"/>
-    <w:lsdException w:name="List Table 6 Colorful Accent 6" w:uiPriority="51"/>
-    <w:lsdException w:name="List Table 7 Colorful Accent 6" w:uiPriority="52"/>
-    <w:lsdException w:name="Mention" w:semiHidden="1" w:unhideWhenUsed="1"/>
-    <w:lsdException w:name="Smart Hyperlink" w:semiHidden="1" w:unhideWhenUsed="1"/>
-    <w:lsdException w:name="Hashtag" w:semiHidden="1" w:unhideWhenUsed="1"/>
-    <w:lsdException w:name="Unresolved Mention" w:semiHidden="1" w:unhideWhenUsed="1"/>
+  <w:latentStyles w:defLockedState="0" w:defUIPriority="99" w:defSemiHidden="1" w:defUnhideWhenUsed="1" w:defQFormat="0" w:count="267">
+    <w:lsdException w:name="Normal" w:semiHidden="0" w:uiPriority="0" w:unhideWhenUsed="0" w:qFormat="1"/>
+    <w:lsdException w:name="heading 1" w:semiHidden="0" w:uiPriority="9" w:unhideWhenUsed="0" w:qFormat="1"/>
+    <w:lsdException w:name="heading 2" w:uiPriority="9" w:qFormat="1"/>
+    <w:lsdException w:name="heading 3" w:uiPriority="9" w:qFormat="1"/>
+    <w:lsdException w:name="heading 4" w:uiPriority="9" w:qFormat="1"/>
+    <w:lsdException w:name="heading 5" w:uiPriority="9" w:qFormat="1"/>
+    <w:lsdException w:name="heading 6" w:uiPriority="9" w:qFormat="1"/>
+    <w:lsdException w:name="heading 7" w:uiPriority="9" w:qFormat="1"/>
+    <w:lsdException w:name="heading 8" w:uiPriority="9" w:qFormat="1"/>
+    <w:lsdException w:name="heading 9" w:uiPriority="9" w:qFormat="1"/>
+    <w:lsdException w:name="toc 1" w:uiPriority="39"/>
+    <w:lsdException w:name="toc 2" w:uiPriority="39"/>
+    <w:lsdException w:name="toc 3" w:uiPriority="39"/>
+    <w:lsdException w:name="toc 4" w:uiPriority="39"/>
+    <w:lsdException w:name="toc 5" w:uiPriority="39"/>
+    <w:lsdException w:name="toc 6" w:uiPriority="39"/>
+    <w:lsdException w:name="toc 7" w:uiPriority="39"/>
+    <w:lsdException w:name="toc 8" w:uiPriority="39"/>
+    <w:lsdException w:name="toc 9" w:uiPriority="39"/>
+    <w:lsdException w:name="caption" w:uiPriority="35" w:qFormat="1"/>
+    <w:lsdException w:name="Title" w:semiHidden="0" w:uiPriority="10" w:unhideWhenUsed="0" w:qFormat="1"/>
+    <w:lsdException w:name="Default Paragraph Font" w:uiPriority="1"/>
+    <w:lsdException w:name="Subtitle" w:semiHidden="0" w:uiPriority="11" w:unhideWhenUsed="0" w:qFormat="1"/>
+    <w:lsdException w:name="Strong" w:semiHidden="0" w:uiPriority="22" w:unhideWhenUsed="0" w:qFormat="1"/>
+    <w:lsdException w:name="Emphasis" w:semiHidden="0" w:uiPriority="20" w:unhideWhenUsed="0" w:qFormat="1"/>
+    <w:lsdException w:name="Table Grid" w:uiPriority="39"/>
+    <w:lsdException w:name="Placeholder Text" w:unhideWhenUsed="0"/>
+    <w:lsdException w:name="No Spacing" w:semiHidden="0" w:uiPriority="1" w:unhideWhenUsed="0" w:qFormat="1"/>
+    <w:lsdException w:name="Light Shading" w:semiHidden="0" w:uiPriority="60" w:unhideWhenUsed="0"/>
+    <w:lsdException w:name="Light List" w:semiHidden="0" w:uiPriority="61" w:unhideWhenUsed="0"/>
+    <w:lsdException w:name="Light Grid" w:semiHidden="0" w:uiPriority="62" w:unhideWhenUsed="0"/>
+    <w:lsdException w:name="Medium Shading 1" w:semiHidden="0" w:uiPriority="63" w:unhideWhenUsed="0"/>
+    <w:lsdException w:name="Medium Shading 2" w:semiHidden="0" w:uiPriority="64" w:unhideWhenUsed="0"/>
+    <w:lsdException w:name="Medium List 1" w:semiHidden="0" w:uiPriority="65" w:unhideWhenUsed="0"/>
+    <w:lsdException w:name="Medium List 2" w:semiHidden="0" w:uiPriority="66" w:unhideWhenUsed="0"/>
+    <w:lsdException w:name="Medium Grid 1" w:semiHidden="0" w:uiPriority="67" w:unhideWhenUsed="0"/>
+    <w:lsdException w:name="Medium Grid 2" w:semiHidden="0" w:uiPriority="68" w:unhideWhenUsed="0"/>
+    <w:lsdException w:name="Medium Grid 3" w:semiHidden="0" w:uiPriority="69" w:unhideWhenUsed="0"/>
+    <w:lsdException w:name="Dark List" w:semiHidden="0" w:uiPriority="70" w:unhideWhenUsed="0"/>
+    <w:lsdException w:name="Colorful Shading" w:semiHidden="0" w:uiPriority="71" w:unhideWhenUsed="0"/>
+    <w:lsdException w:name="Colorful List" w:semiHidden="0" w:uiPriority="72" w:unhideWhenUsed="0"/>
+    <w:lsdException w:name="Colorful Grid" w:semiHidden="0" w:uiPriority="73" w:unhideWhenUsed="0"/>
+    <w:lsdException w:name="Light Shading Accent 1" w:semiHidden="0" w:uiPriority="60" w:unhideWhenUsed="0"/>
+    <w:lsdException w:name="Light List Accent 1" w:semiHidden="0" w:uiPriority="61" w:unhideWhenUsed="0"/>
+    <w:lsdException w:name="Light Grid Accent 1" w:semiHidden="0" w:uiPriority="62" w:unhideWhenUsed="0"/>
+    <w:lsdException w:name="Medium Shading 1 Accent 1" w:semiHidden="0" w:uiPriority="63" w:unhideWhenUsed="0"/>
+    <w:lsdException w:name="Medium Shading 2 Accent 1" w:semiHidden="0" w:uiPriority="64" w:unhideWhenUsed="0"/>
+    <w:lsdException w:name="Medium List 1 Accent 1" w:semiHidden="0" w:uiPriority="65" w:unhideWhenUsed="0"/>
+    <w:lsdException w:name="Revision" w:unhideWhenUsed="0"/>
+    <w:lsdException w:name="List Paragraph" w:semiHidden="0" w:uiPriority="34" w:unhideWhenUsed="0" w:qFormat="1"/>
+    <w:lsdException w:name="Quote" w:semiHidden="0" w:uiPriority="29" w:unhideWhenUsed="0" w:qFormat="1"/>
+    <w:lsdException w:name="Intense Quote" w:semiHidden="0" w:uiPriority="30" w:unhideWhenUsed="0" w:qFormat="1"/>
+    <w:lsdException w:name="Medium List 2 Accent 1" w:semiHidden="0" w:uiPriority="66" w:unhideWhenUsed="0"/>
+    <w:lsdException w:name="Medium Grid 1 Accent 1" w:semiHidden="0" w:uiPriority="67" w:unhideWhenUsed="0"/>
+    <w:lsdException w:name="Medium Grid 2 Accent 1" w:semiHidden="0" w:uiPriority="68" w:unhideWhenUsed="0"/>
+    <w:lsdException w:name="Medium Grid 3 Accent 1" w:semiHidden="0" w:uiPriority="69" w:unhideWhenUsed="0"/>
+    <w:lsdException w:name="Dark List Accent 1" w:semiHidden="0" w:uiPriority="70" w:unhideWhenUsed="0"/>
+    <w:lsdException w:name="Colorful Shading Accent 1" w:semiHidden="0" w:uiPriority="71" w:unhideWhenUsed="0"/>
+    <w:lsdException w:name="Colorful List Accent 1" w:semiHidden="0" w:uiPriority="72" w:unhideWhenUsed="0"/>
+    <w:lsdException w:name="Colorful Grid Accent 1" w:semiHidden="0" w:uiPriority="73" w:unhideWhenUsed="0"/>
+    <w:lsdException w:name="Light Shading Accent 2" w:semiHidden="0" w:uiPriority="60" w:unhideWhenUsed="0"/>
+    <w:lsdException w:name="Light List Accent 2" w:semiHidden="0" w:uiPriority="61" w:unhideWhenUsed="0"/>
+    <w:lsdException w:name="Light Grid Accent 2" w:semiHidden="0" w:uiPriority="62" w:unhideWhenUsed="0"/>
+    <w:lsdException w:name="Medium Shading 1 Accent 2" w:semiHidden="0" w:uiPriority="63" w:unhideWhenUsed="0"/>
+    <w:lsdException w:name="Medium Shading 2 Accent 2" w:semiHidden="0" w:uiPriority="64" w:unhideWhenUsed="0"/>
+    <w:lsdException w:name="Medium List 1 Accent 2" w:semiHidden="0" w:uiPriority="65" w:unhideWhenUsed="0"/>
+    <w:lsdException w:name="Medium List 2 Accent 2" w:semiHidden="0" w:uiPriority="66" w:unhideWhenUsed="0"/>
+    <w:lsdException w:name="Medium Grid 1 Accent 2" w:semiHidden="0" w:uiPriority="67" w:unhideWhenUsed="0"/>
+    <w:lsdException w:name="Medium Grid 2 Accent 2" w:semiHidden="0" w:uiPriority="68" w:unhideWhenUsed="0"/>
+    <w:lsdException w:name="Medium Grid 3 Accent 2" w:semiHidden="0" w:uiPriority="69" w:unhideWhenUsed="0"/>
+    <w:lsdException w:name="Dark List Accent 2" w:semiHidden="0" w:uiPriority="70" w:unhideWhenUsed="0"/>
+    <w:lsdException w:name="Colorful Shading Accent 2" w:semiHidden="0" w:uiPriority="71" w:unhideWhenUsed="0"/>
+    <w:lsdException w:name="Colorful List Accent 2" w:semiHidden="0" w:uiPriority="72" w:unhideWhenUsed="0"/>
+    <w:lsdException w:name="Colorful Grid Accent 2" w:semiHidden="0" w:uiPriority="73" w:unhideWhenUsed="0"/>
+    <w:lsdException w:name="Light Shading Accent 3" w:semiHidden="0" w:uiPriority="60" w:unhideWhenUsed="0"/>
+    <w:lsdException w:name="Light List Accent 3" w:semiHidden="0" w:uiPriority="61" w:unhideWhenUsed="0"/>
+    <w:lsdException w:name="Light Grid Accent 3" w:semiHidden="0" w:uiPriority="62" w:unhideWhenUsed="0"/>
+    <w:lsdException w:name="Medium Shading 1 Accent 3" w:semiHidden="0" w:uiPriority="63" w:unhideWhenUsed="0"/>
+    <w:lsdException w:name="Medium Shading 2 Accent 3" w:semiHidden="0" w:uiPriority="64" w:unhideWhenUsed="0"/>
+    <w:lsdException w:name="Medium List 1 Accent 3" w:semiHidden="0" w:uiPriority="65" w:unhideWhenUsed="0"/>
+    <w:lsdException w:name="Medium List 2 Accent 3" w:semiHidden="0" w:uiPriority="66" w:unhideWhenUsed="0"/>
+    <w:lsdException w:name="Medium Grid 1 Accent 3" w:semiHidden="0" w:uiPriority="67" w:unhideWhenUsed="0"/>
+    <w:lsdException w:name="Medium Grid 2 Accent 3" w:semiHidden="0" w:uiPriority="68" w:unhideWhenUsed="0"/>
+    <w:lsdException w:name="Medium Grid 3 Accent 3" w:semiHidden="0" w:uiPriority="69" w:unhideWhenUsed="0"/>
+    <w:lsdException w:name="Dark List Accent 3" w:semiHidden="0" w:uiPriority="70" w:unhideWhenUsed="0"/>
+    <w:lsdException w:name="Colorful Shading Accent 3" w:semiHidden="0" w:uiPriority="71" w:unhideWhenUsed="0"/>
+    <w:lsdException w:name="Colorful List Accent 3" w:semiHidden="0" w:uiPriority="72" w:unhideWhenUsed="0"/>
+    <w:lsdException w:name="Colorful Grid Accent 3" w:semiHidden="0" w:uiPriority="73" w:unhideWhenUsed="0"/>
+    <w:lsdException w:name="Light Shading Accent 4" w:semiHidden="0" w:uiPriority="60" w:unhideWhenUsed="0"/>
+    <w:lsdException w:name="Light List Accent 4" w:semiHidden="0" w:uiPriority="61" w:unhideWhenUsed="0"/>
+    <w:lsdException w:name="Light Grid Accent 4" w:semiHidden="0" w:uiPriority="62" w:unhideWhenUsed="0"/>
+    <w:lsdException w:name="Medium Shading 1 Accent 4" w:semiHidden="0" w:uiPriority="63" w:unhideWhenUsed="0"/>
+    <w:lsdException w:name="Medium Shading 2 Accent 4" w:semiHidden="0" w:uiPriority="64" w:unhideWhenUsed="0"/>
+    <w:lsdException w:name="Medium List 1 Accent 4" w:semiHidden="0" w:uiPriority="65" w:unhideWhenUsed="0"/>
+    <w:lsdException w:name="Medium List 2 Accent 4" w:semiHidden="0" w:uiPriority="66" w:unhideWhenUsed="0"/>
+    <w:lsdException w:name="Medium Grid 1 Accent 4" w:semiHidden="0" w:uiPriority="67" w:unhideWhenUsed="0"/>
+    <w:lsdException w:name="Medium Grid 2 Accent 4" w:semiHidden="0" w:uiPriority="68" w:unhideWhenUsed="0"/>
+    <w:lsdException w:name="Medium Grid 3 Accent 4" w:semiHidden="0" w:uiPriority="69" w:unhideWhenUsed="0"/>
+    <w:lsdException w:name="Dark List Accent 4" w:semiHidden="0" w:uiPriority="70" w:unhideWhenUsed="0"/>
+    <w:lsdException w:name="Colorful Shading Accent 4" w:semiHidden="0" w:uiPriority="71" w:unhideWhenUsed="0"/>
+    <w:lsdException w:name="Colorful List Accent 4" w:semiHidden="0" w:uiPriority="72" w:unhideWhenUsed="0"/>
+    <w:lsdException w:name="Colorful Grid Accent 4" w:semiHidden="0" w:uiPriority="73" w:unhideWhenUsed="0"/>
+    <w:lsdException w:name="Light Shading Accent 5" w:semiHidden="0" w:uiPriority="60" w:unhideWhenUsed="0"/>
+    <w:lsdException w:name="Light List Accent 5" w:semiHidden="0" w:uiPriority="61" w:unhideWhenUsed="0"/>
+    <w:lsdException w:name="Light Grid Accent 5" w:semiHidden="0" w:uiPriority="62" w:unhideWhenUsed="0"/>
+    <w:lsdException w:name="Medium Shading 1 Accent 5" w:semiHidden="0" w:uiPriority="63" w:unhideWhenUsed="0"/>
+    <w:lsdException w:name="Medium Shading 2 Accent 5" w:semiHidden="0" w:uiPriority="64" w:unhideWhenUsed="0"/>
+    <w:lsdException w:name="Medium List 1 Accent 5" w:semiHidden="0" w:uiPriority="65" w:unhideWhenUsed="0"/>
+    <w:lsdException w:name="Medium List 2 Accent 5" w:semiHidden="0" w:uiPriority="66" w:unhideWhenUsed="0"/>
+    <w:lsdException w:name="Medium Grid 1 Accent 5" w:semiHidden="0" w:uiPriority="67" w:unhideWhenUsed="0"/>
+    <w:lsdException w:name="Medium Grid 2 Accent 5" w:semiHidden="0" w:uiPriority="68" w:unhideWhenUsed="0"/>
+    <w:lsdException w:name="Medium Grid 3 Accent 5" w:semiHidden="0" w:uiPriority="69" w:unhideWhenUsed="0"/>
+    <w:lsdException w:name="Dark List Accent 5" w:semiHidden="0" w:uiPriority="70" w:unhideWhenUsed="0"/>
+    <w:lsdException w:name="Colorful Shading Accent 5" w:semiHidden="0" w:uiPriority="71" w:unhideWhenUsed="0"/>
+    <w:lsdException w:name="Colorful List Accent 5" w:semiHidden="0" w:uiPriority="72" w:unhideWhenUsed="0"/>
+    <w:lsdException w:name="Colorful Grid Accent 5" w:semiHidden="0" w:uiPriority="73" w:unhideWhenUsed="0"/>
+    <w:lsdException w:name="Light Shading Accent 6" w:semiHidden="0" w:uiPriority="60" w:unhideWhenUsed="0"/>
+    <w:lsdException w:name="Light List Accent 6" w:semiHidden="0" w:uiPriority="61" w:unhideWhenUsed="0"/>
+    <w:lsdException w:name="Light Grid Accent 6" w:semiHidden="0" w:uiPriority="62" w:unhideWhenUsed="0"/>
+    <w:lsdException w:name="Medium Shading 1 Accent 6" w:semiHidden="0" w:uiPriority="63" w:unhideWhenUsed="0"/>
+    <w:lsdException w:name="Medium Shading 2 Accent 6" w:semiHidden="0" w:uiPriority="64" w:unhideWhenUsed="0"/>
+    <w:lsdException w:name="Medium List 1 Accent 6" w:semiHidden="0" w:uiPriority="65" w:unhideWhenUsed="0"/>
+    <w:lsdException w:name="Medium List 2 Accent 6" w:semiHidden="0" w:uiPriority="66" w:unhideWhenUsed="0"/>
+    <w:lsdException w:name="Medium Grid 1 Accent 6" w:semiHidden="0" w:uiPriority="67" w:unhideWhenUsed="0"/>
+    <w:lsdException w:name="Medium Grid 2 Accent 6" w:semiHidden="0" w:uiPriority="68" w:unhideWhenUsed="0"/>
+    <w:lsdException w:name="Medium Grid 3 Accent 6" w:semiHidden="0" w:uiPriority="69" w:unhideWhenUsed="0"/>
+    <w:lsdException w:name="Dark List Accent 6" w:semiHidden="0" w:uiPriority="70" w:unhideWhenUsed="0"/>
+    <w:lsdException w:name="Colorful Shading Accent 6" w:semiHidden="0" w:uiPriority="71" w:unhideWhenUsed="0"/>
+    <w:lsdException w:name="Colorful List Accent 6" w:semiHidden="0" w:uiPriority="72" w:unhideWhenUsed="0"/>
+    <w:lsdException w:name="Colorful Grid Accent 6" w:semiHidden="0" w:uiPriority="73" w:unhideWhenUsed="0"/>
+    <w:lsdException w:name="Subtle Emphasis" w:semiHidden="0" w:uiPriority="19" w:unhideWhenUsed="0" w:qFormat="1"/>
+    <w:lsdException w:name="Intense Emphasis" w:semiHidden="0" w:uiPriority="21" w:unhideWhenUsed="0" w:qFormat="1"/>
+    <w:lsdException w:name="Subtle Reference" w:semiHidden="0" w:uiPriority="31" w:unhideWhenUsed="0" w:qFormat="1"/>
+    <w:lsdException w:name="Intense Reference" w:semiHidden="0" w:uiPriority="32" w:unhideWhenUsed="0" w:qFormat="1"/>
+    <w:lsdException w:name="Book Title" w:semiHidden="0" w:uiPriority="33" w:unhideWhenUsed="0" w:qFormat="1"/>
+    <w:lsdException w:name="Bibliography" w:uiPriority="37"/>
+    <w:lsdException w:name="TOC Heading" w:uiPriority="39" w:qFormat="1"/>
   </w:latentStyles>
   <w:style w:type="paragraph" w:default="1" w:styleId="Normal">
     <w:name w:val="Normal"/>
@@ -12140,6 +10605,7 @@
     <w:uiPriority w:val="99"/>
     <w:semiHidden/>
     <w:unhideWhenUsed/>
+    <w:qFormat/>
     <w:tblPr>
       <w:tblInd w:w="0" w:type="dxa"/>
       <w:tblCellMar>
@@ -12696,6 +11162,7 @@
       <w:spacing w:after="0" w:line="240" w:lineRule="auto"/>
     </w:pPr>
     <w:tblPr>
+      <w:tblInd w:w="0" w:type="dxa"/>
       <w:tblBorders>
         <w:top w:val="single" w:sz="4" w:space="0" w:color="auto"/>
         <w:left w:val="single" w:sz="4" w:space="0" w:color="auto"/>
@@ -12704,6 +11171,12 @@
         <w:insideH w:val="single" w:sz="4" w:space="0" w:color="auto"/>
         <w:insideV w:val="single" w:sz="4" w:space="0" w:color="auto"/>
       </w:tblBorders>
+      <w:tblCellMar>
+        <w:top w:w="0" w:type="dxa"/>
+        <w:left w:w="108" w:type="dxa"/>
+        <w:bottom w:w="0" w:type="dxa"/>
+        <w:right w:w="108" w:type="dxa"/>
+      </w:tblCellMar>
     </w:tblPr>
   </w:style>
   <w:style w:type="paragraph" w:customStyle="1" w:styleId="DecimalAligned">
@@ -12761,10 +11234,17 @@
     <w:tblPr>
       <w:tblStyleRowBandSize w:val="1"/>
       <w:tblStyleColBandSize w:val="1"/>
+      <w:tblInd w:w="0" w:type="dxa"/>
       <w:tblBorders>
         <w:top w:val="single" w:sz="18" w:space="0" w:color="auto"/>
         <w:bottom w:val="single" w:sz="18" w:space="0" w:color="auto"/>
       </w:tblBorders>
+      <w:tblCellMar>
+        <w:top w:w="0" w:type="dxa"/>
+        <w:left w:w="108" w:type="dxa"/>
+        <w:bottom w:w="0" w:type="dxa"/>
+        <w:right w:w="108" w:type="dxa"/>
+      </w:tblCellMar>
     </w:tblPr>
     <w:tblStylePr w:type="firstRow">
       <w:pPr>

</xml_diff>